<commit_message>
basics of data quality and privacy
</commit_message>
<xml_diff>
--- a/analyzing data with Excel/analyzing data with excel.docx
+++ b/analyzing data with Excel/analyzing data with excel.docx
@@ -1739,9 +1739,1917 @@
         <w:t>.</w:t>
       </w:r>
     </w:p>
+    <w:p>
+      <w:pPr>
+        <w:rPr>
+          <w:rFonts w:ascii="Quattrocento Sans" w:hAnsi="Quattrocento Sans" w:cs="Times New Roman"/>
+          <w:color w:val="000000" w:themeColor="text1"/>
+          <w:sz w:val="22"/>
+        </w:rPr>
+      </w:pPr>
+    </w:p>
+    <w:p>
+      <w:pPr>
+        <w:rPr>
+          <w:rFonts w:ascii="Quattrocento Sans" w:hAnsi="Quattrocento Sans" w:cs="Times New Roman"/>
+          <w:color w:val="000000" w:themeColor="text1"/>
+          <w:sz w:val="22"/>
+        </w:rPr>
+      </w:pPr>
+    </w:p>
+    <w:p>
+      <w:pPr>
+        <w:rPr>
+          <w:rFonts w:ascii="Quattrocento Sans" w:hAnsi="Quattrocento Sans" w:cs="Times New Roman"/>
+          <w:color w:val="000000" w:themeColor="text1"/>
+          <w:sz w:val="22"/>
+        </w:rPr>
+      </w:pPr>
+    </w:p>
+    <w:p>
+      <w:pPr>
+        <w:rPr>
+          <w:rFonts w:ascii="Quattrocento Sans" w:hAnsi="Quattrocento Sans" w:cs="Times New Roman"/>
+          <w:color w:val="000000" w:themeColor="text1"/>
+          <w:sz w:val="22"/>
+        </w:rPr>
+      </w:pPr>
+    </w:p>
+    <w:p>
+      <w:pPr>
+        <w:rPr>
+          <w:rFonts w:ascii="Quattrocento Sans" w:hAnsi="Quattrocento Sans" w:cs="Times New Roman"/>
+          <w:color w:val="000000" w:themeColor="text1"/>
+          <w:sz w:val="22"/>
+        </w:rPr>
+      </w:pPr>
+      <w:r>
+        <w:rPr>
+          <w:rStyle w:val="Heading2Char"/>
+          <w:rFonts w:ascii="Quattrocento Sans" w:hAnsi="Quattrocento Sans"/>
+          <w:b/>
+          <w:bCs w:val="0"/>
+          <w:color w:val="3333FF"/>
+          <w:sz w:val="22"/>
+          <w:szCs w:val="22"/>
+          <w:u w:val="none"/>
+        </w:rPr>
+        <w:lastRenderedPageBreak/>
+        <w:t>Basics of Data Quality and Privacy</w:t>
+      </w:r>
+      <w:r>
+        <w:rPr>
+          <w:rFonts w:ascii="Quattrocento Sans" w:hAnsi="Quattrocento Sans" w:cs="Times New Roman"/>
+          <w:color w:val="000000" w:themeColor="text1"/>
+          <w:sz w:val="22"/>
+        </w:rPr>
+        <w:t>:</w:t>
+      </w:r>
+    </w:p>
+    <w:p>
+      <w:pPr>
+        <w:rPr>
+          <w:rFonts w:ascii="Quattrocento Sans" w:hAnsi="Quattrocento Sans" w:cs="Times New Roman"/>
+          <w:color w:val="000000" w:themeColor="text1"/>
+          <w:sz w:val="22"/>
+        </w:rPr>
+      </w:pPr>
+      <w:r>
+        <w:rPr>
+          <w:rFonts w:ascii="Quattrocento Sans" w:hAnsi="Quattrocento Sans" w:cs="Times New Roman"/>
+          <w:b/>
+          <w:bCs/>
+          <w:color w:val="000000" w:themeColor="text1"/>
+          <w:sz w:val="22"/>
+        </w:rPr>
+        <w:t>Introduction to Data Quality</w:t>
+      </w:r>
+      <w:r>
+        <w:rPr>
+          <w:rFonts w:ascii="Quattrocento Sans" w:hAnsi="Quattrocento Sans" w:cs="Times New Roman"/>
+          <w:color w:val="000000" w:themeColor="text1"/>
+          <w:sz w:val="22"/>
+        </w:rPr>
+        <w:t>:</w:t>
+      </w:r>
+    </w:p>
+    <w:p>
+      <w:pPr>
+        <w:rPr>
+          <w:rFonts w:ascii="Quattrocento Sans" w:hAnsi="Quattrocento Sans" w:cs="Times New Roman"/>
+          <w:color w:val="000000" w:themeColor="text1"/>
+          <w:sz w:val="22"/>
+        </w:rPr>
+      </w:pPr>
+      <w:r>
+        <w:rPr>
+          <w:rFonts w:ascii="Quattrocento Sans" w:hAnsi="Quattrocento Sans" w:cs="Times New Roman"/>
+          <w:color w:val="000000" w:themeColor="text1"/>
+          <w:sz w:val="22"/>
+        </w:rPr>
+        <w:t>Data analysis can play a pivotal role in business decisions and processes. In order to use the data to make confident decisions, we must have the right information for the project and the data must be free from errors. In this video we will learn how to profile data to discover inconsistencies. Whether we are working with small sets of data or analyzing a spreadsheet with thousands of rows, one of the most difficult parts of the data analysis is finding and keeping clean data.</w:t>
+      </w:r>
+    </w:p>
+    <w:p>
+      <w:pPr>
+        <w:rPr>
+          <w:rFonts w:ascii="Quattrocento Sans" w:hAnsi="Quattrocento Sans" w:cs="Times New Roman"/>
+          <w:b/>
+          <w:bCs/>
+          <w:color w:val="000000" w:themeColor="text1"/>
+          <w:sz w:val="22"/>
+        </w:rPr>
+      </w:pPr>
+      <w:r>
+        <w:rPr>
+          <w:rFonts w:ascii="Quattrocento Sans" w:hAnsi="Quattrocento Sans" w:cs="Times New Roman"/>
+          <w:color w:val="000000" w:themeColor="text1"/>
+          <w:sz w:val="22"/>
+        </w:rPr>
+        <w:t xml:space="preserve">To help with this process and qualify the data, look for these five traits: </w:t>
+      </w:r>
+      <w:r>
+        <w:rPr>
+          <w:rFonts w:ascii="Quattrocento Sans" w:hAnsi="Quattrocento Sans" w:cs="Times New Roman"/>
+          <w:b/>
+          <w:bCs/>
+          <w:color w:val="000000" w:themeColor="text1"/>
+          <w:sz w:val="22"/>
+        </w:rPr>
+        <w:t>Accuracy, Completeness, Reliability, Relevance and Timeliness</w:t>
+      </w:r>
+      <w:r>
+        <w:rPr>
+          <w:rFonts w:ascii="Quattrocento Sans" w:hAnsi="Quattrocento Sans" w:cs="Times New Roman"/>
+          <w:b/>
+          <w:bCs/>
+          <w:color w:val="000000" w:themeColor="text1"/>
+          <w:sz w:val="22"/>
+        </w:rPr>
+        <w:t>.</w:t>
+      </w:r>
+    </w:p>
+    <w:p>
+      <w:pPr>
+        <w:rPr>
+          <w:rFonts w:ascii="Quattrocento Sans" w:hAnsi="Quattrocento Sans" w:cs="Times New Roman"/>
+          <w:b/>
+          <w:bCs/>
+          <w:color w:val="000000" w:themeColor="text1"/>
+          <w:sz w:val="22"/>
+        </w:rPr>
+      </w:pPr>
+      <w:r>
+        <w:rPr>
+          <w:rFonts w:ascii="Quattrocento Sans" w:hAnsi="Quattrocento Sans" w:cs="Times New Roman"/>
+          <w:b/>
+          <w:bCs/>
+          <w:color w:val="000000" w:themeColor="text1"/>
+          <w:sz w:val="22"/>
+        </w:rPr>
+        <w:t>Accuracy:</w:t>
+      </w:r>
+    </w:p>
+    <w:p>
+      <w:pPr>
+        <w:pStyle w:val="ListParagraph"/>
+        <w:numPr>
+          <w:ilvl w:val="0"/>
+          <w:numId w:val="17"/>
+        </w:numPr>
+        <w:shd w:val="clear" w:color="auto" w:fill="FFFFFF"/>
+        <w:spacing w:after="0"/>
+        <w:rPr>
+          <w:rFonts w:ascii="Quattrocento Sans" w:eastAsia="Times New Roman" w:hAnsi="Quattrocento Sans" w:cs="Arial"/>
+          <w:color w:val="333333"/>
+          <w:sz w:val="22"/>
+        </w:rPr>
+      </w:pPr>
+      <w:r>
+        <w:rPr>
+          <w:rFonts w:ascii="Quattrocento Sans" w:eastAsia="Times New Roman" w:hAnsi="Quattrocento Sans" w:cs="Arial"/>
+          <w:color w:val="1F1F1F"/>
+          <w:sz w:val="22"/>
+        </w:rPr>
+        <w:t>Accuracy is the first and most significant aspect to data quality. </w:t>
+      </w:r>
+    </w:p>
+    <w:p>
+      <w:pPr>
+        <w:pStyle w:val="ListParagraph"/>
+        <w:numPr>
+          <w:ilvl w:val="0"/>
+          <w:numId w:val="17"/>
+        </w:numPr>
+        <w:shd w:val="clear" w:color="auto" w:fill="FFFFFF"/>
+        <w:spacing w:after="0"/>
+        <w:rPr>
+          <w:rFonts w:ascii="Quattrocento Sans" w:eastAsia="Times New Roman" w:hAnsi="Quattrocento Sans" w:cs="Arial"/>
+          <w:color w:val="333333"/>
+          <w:sz w:val="22"/>
+        </w:rPr>
+      </w:pPr>
+      <w:r>
+        <w:rPr>
+          <w:rFonts w:ascii="Quattrocento Sans" w:eastAsia="Times New Roman" w:hAnsi="Quattrocento Sans" w:cs="Arial"/>
+          <w:color w:val="1F1F1F"/>
+          <w:sz w:val="22"/>
+        </w:rPr>
+        <w:t>A data analyst must clean the data set by removing duplicates, correcting formatting </w:t>
+      </w:r>
+    </w:p>
+    <w:p>
+      <w:pPr>
+        <w:pStyle w:val="ListParagraph"/>
+        <w:shd w:val="clear" w:color="auto" w:fill="FFFFFF"/>
+        <w:spacing w:after="0"/>
+        <w:rPr>
+          <w:rFonts w:ascii="Quattrocento Sans" w:eastAsia="Times New Roman" w:hAnsi="Quattrocento Sans" w:cs="Arial"/>
+          <w:color w:val="1F1F1F"/>
+          <w:sz w:val="22"/>
+        </w:rPr>
+      </w:pPr>
+      <w:r>
+        <w:rPr>
+          <w:rFonts w:ascii="Quattrocento Sans" w:eastAsia="Times New Roman" w:hAnsi="Quattrocento Sans" w:cs="Arial"/>
+          <w:color w:val="1F1F1F"/>
+          <w:sz w:val="22"/>
+        </w:rPr>
+        <w:t>errors, and removing blank rows. </w:t>
+      </w:r>
+    </w:p>
+    <w:p>
+      <w:pPr>
+        <w:shd w:val="clear" w:color="auto" w:fill="FFFFFF"/>
+        <w:spacing w:after="0"/>
+        <w:rPr>
+          <w:rFonts w:ascii="Quattrocento Sans" w:eastAsia="Times New Roman" w:hAnsi="Quattrocento Sans" w:cs="Arial"/>
+          <w:color w:val="333333"/>
+          <w:sz w:val="22"/>
+        </w:rPr>
+      </w:pPr>
+      <w:r>
+        <w:rPr>
+          <w:rFonts w:ascii="Quattrocento Sans" w:eastAsia="Times New Roman" w:hAnsi="Quattrocento Sans" w:cs="Arial"/>
+          <w:b/>
+          <w:bCs/>
+          <w:color w:val="333333"/>
+          <w:sz w:val="22"/>
+        </w:rPr>
+        <w:t>Completeness</w:t>
+      </w:r>
+      <w:r>
+        <w:rPr>
+          <w:rFonts w:ascii="Quattrocento Sans" w:eastAsia="Times New Roman" w:hAnsi="Quattrocento Sans" w:cs="Arial"/>
+          <w:color w:val="333333"/>
+          <w:sz w:val="22"/>
+        </w:rPr>
+        <w:t>:</w:t>
+      </w:r>
+    </w:p>
+    <w:p>
+      <w:pPr>
+        <w:pStyle w:val="ListParagraph"/>
+        <w:numPr>
+          <w:ilvl w:val="0"/>
+          <w:numId w:val="17"/>
+        </w:numPr>
+        <w:shd w:val="clear" w:color="auto" w:fill="FFFFFF"/>
+        <w:spacing w:after="0"/>
+        <w:rPr>
+          <w:rFonts w:ascii="Quattrocento Sans" w:eastAsia="Times New Roman" w:hAnsi="Quattrocento Sans" w:cs="Arial"/>
+          <w:color w:val="333333"/>
+          <w:sz w:val="22"/>
+        </w:rPr>
+      </w:pPr>
+      <w:r>
+        <w:rPr>
+          <w:rFonts w:ascii="Quattrocento Sans" w:eastAsia="Times New Roman" w:hAnsi="Quattrocento Sans" w:cs="Arial"/>
+          <w:color w:val="1F1F1F"/>
+          <w:sz w:val="22"/>
+        </w:rPr>
+        <w:t>Another important aspect of data quality is determining if the information required to </w:t>
+      </w:r>
+      <w:r>
+        <w:rPr>
+          <w:rFonts w:ascii="Quattrocento Sans" w:eastAsia="Times New Roman" w:hAnsi="Quattrocento Sans" w:cs="Arial"/>
+          <w:color w:val="1F1F1F"/>
+          <w:sz w:val="22"/>
+        </w:rPr>
+        <w:t xml:space="preserve"> </w:t>
+      </w:r>
+    </w:p>
+    <w:p>
+      <w:pPr>
+        <w:pStyle w:val="ListParagraph"/>
+        <w:shd w:val="clear" w:color="auto" w:fill="FFFFFF"/>
+        <w:spacing w:after="0"/>
+        <w:rPr>
+          <w:rFonts w:ascii="Quattrocento Sans" w:eastAsia="Times New Roman" w:hAnsi="Quattrocento Sans" w:cs="Arial"/>
+          <w:color w:val="333333"/>
+          <w:sz w:val="22"/>
+        </w:rPr>
+      </w:pPr>
+      <w:r>
+        <w:rPr>
+          <w:rFonts w:ascii="Quattrocento Sans" w:eastAsia="Times New Roman" w:hAnsi="Quattrocento Sans" w:cs="Arial"/>
+          <w:color w:val="1F1F1F"/>
+          <w:sz w:val="22"/>
+        </w:rPr>
+        <w:t>complete the data set is readily available. Why does this matter as a trait for quality data? </w:t>
+      </w:r>
+    </w:p>
+    <w:p>
+      <w:pPr>
+        <w:shd w:val="clear" w:color="auto" w:fill="FFFFFF"/>
+        <w:spacing w:after="0"/>
+        <w:ind w:firstLine="720"/>
+        <w:rPr>
+          <w:rFonts w:ascii="Quattrocento Sans" w:eastAsia="Times New Roman" w:hAnsi="Quattrocento Sans" w:cs="Arial"/>
+          <w:color w:val="333333"/>
+          <w:sz w:val="22"/>
+        </w:rPr>
+      </w:pPr>
+      <w:r>
+        <w:rPr>
+          <w:rFonts w:ascii="Quattrocento Sans" w:eastAsia="Times New Roman" w:hAnsi="Quattrocento Sans" w:cs="Arial"/>
+          <w:color w:val="1F1F1F"/>
+          <w:sz w:val="22"/>
+        </w:rPr>
+        <w:t>Let’s say we are given the task to calculate the revenues of all sales per region. </w:t>
+      </w:r>
+    </w:p>
+    <w:p>
+      <w:pPr>
+        <w:shd w:val="clear" w:color="auto" w:fill="FFFFFF"/>
+        <w:spacing w:after="0"/>
+        <w:ind w:left="720"/>
+        <w:rPr>
+          <w:rFonts w:ascii="Quattrocento Sans" w:eastAsia="Times New Roman" w:hAnsi="Quattrocento Sans" w:cs="Arial"/>
+          <w:color w:val="333333"/>
+          <w:sz w:val="22"/>
+        </w:rPr>
+      </w:pPr>
+      <w:r>
+        <w:rPr>
+          <w:rFonts w:ascii="Quattrocento Sans" w:eastAsia="Times New Roman" w:hAnsi="Quattrocento Sans" w:cs="Arial"/>
+          <w:color w:val="1F1F1F"/>
+          <w:sz w:val="22"/>
+        </w:rPr>
+        <w:t>After collecting the data, we discover that no regions were specified. </w:t>
+      </w:r>
+    </w:p>
+    <w:p>
+      <w:pPr>
+        <w:shd w:val="clear" w:color="auto" w:fill="FFFFFF"/>
+        <w:spacing w:after="0"/>
+        <w:ind w:left="720"/>
+        <w:rPr>
+          <w:rFonts w:ascii="Quattrocento Sans" w:eastAsia="Times New Roman" w:hAnsi="Quattrocento Sans" w:cs="Arial"/>
+          <w:color w:val="1F1F1F"/>
+          <w:sz w:val="22"/>
+        </w:rPr>
+      </w:pPr>
+      <w:r>
+        <w:rPr>
+          <w:rFonts w:ascii="Quattrocento Sans" w:eastAsia="Times New Roman" w:hAnsi="Quattrocento Sans" w:cs="Arial"/>
+          <w:color w:val="1F1F1F"/>
+          <w:sz w:val="22"/>
+        </w:rPr>
+        <w:t>This data would then be considered incomplete and other sources would have to be considered to obtain the data required. </w:t>
+      </w:r>
+    </w:p>
+    <w:p>
+      <w:pPr>
+        <w:shd w:val="clear" w:color="auto" w:fill="FFFFFF"/>
+        <w:spacing w:after="0"/>
+        <w:rPr>
+          <w:rFonts w:ascii="Quattrocento Sans" w:eastAsia="Times New Roman" w:hAnsi="Quattrocento Sans" w:cs="Arial"/>
+          <w:color w:val="333333"/>
+          <w:sz w:val="22"/>
+        </w:rPr>
+      </w:pPr>
+      <w:r>
+        <w:rPr>
+          <w:rFonts w:ascii="Quattrocento Sans" w:eastAsia="Times New Roman" w:hAnsi="Quattrocento Sans" w:cs="Arial"/>
+          <w:b/>
+          <w:bCs/>
+          <w:color w:val="1F1F1F"/>
+          <w:sz w:val="22"/>
+        </w:rPr>
+        <w:t>Reliability</w:t>
+      </w:r>
+      <w:r>
+        <w:rPr>
+          <w:rFonts w:ascii="Quattrocento Sans" w:eastAsia="Times New Roman" w:hAnsi="Quattrocento Sans" w:cs="Arial"/>
+          <w:color w:val="1F1F1F"/>
+          <w:sz w:val="22"/>
+        </w:rPr>
+        <w:t>:</w:t>
+      </w:r>
+    </w:p>
+    <w:p>
+      <w:pPr>
+        <w:pStyle w:val="ListParagraph"/>
+        <w:numPr>
+          <w:ilvl w:val="0"/>
+          <w:numId w:val="17"/>
+        </w:numPr>
+        <w:shd w:val="clear" w:color="auto" w:fill="FFFFFF"/>
+        <w:spacing w:after="0"/>
+        <w:rPr>
+          <w:rFonts w:ascii="Quattrocento Sans" w:eastAsia="Times New Roman" w:hAnsi="Quattrocento Sans" w:cs="Arial"/>
+          <w:color w:val="333333"/>
+          <w:sz w:val="22"/>
+        </w:rPr>
+      </w:pPr>
+      <w:r>
+        <w:rPr>
+          <w:rFonts w:ascii="Quattrocento Sans" w:eastAsia="Times New Roman" w:hAnsi="Quattrocento Sans" w:cs="Arial"/>
+          <w:color w:val="1F1F1F"/>
+          <w:sz w:val="22"/>
+        </w:rPr>
+        <w:t>Reliability is another vital factor in determining the quality of the data. </w:t>
+      </w:r>
+    </w:p>
+    <w:p>
+      <w:pPr>
+        <w:pStyle w:val="ListParagraph"/>
+        <w:numPr>
+          <w:ilvl w:val="0"/>
+          <w:numId w:val="17"/>
+        </w:numPr>
+        <w:shd w:val="clear" w:color="auto" w:fill="FFFFFF"/>
+        <w:spacing w:after="0"/>
+        <w:rPr>
+          <w:rFonts w:ascii="Quattrocento Sans" w:eastAsia="Times New Roman" w:hAnsi="Quattrocento Sans" w:cs="Arial"/>
+          <w:color w:val="333333"/>
+          <w:sz w:val="22"/>
+        </w:rPr>
+      </w:pPr>
+      <w:r>
+        <w:rPr>
+          <w:rFonts w:ascii="Quattrocento Sans" w:eastAsia="Times New Roman" w:hAnsi="Quattrocento Sans" w:cs="Arial"/>
+          <w:color w:val="1F1F1F"/>
+          <w:sz w:val="22"/>
+        </w:rPr>
+        <w:t>For instance, let’s say we are given the task to determine the agent revenue by customer. </w:t>
+      </w:r>
+    </w:p>
+    <w:p>
+      <w:pPr>
+        <w:shd w:val="clear" w:color="auto" w:fill="FFFFFF"/>
+        <w:spacing w:after="0"/>
+        <w:ind w:left="720"/>
+        <w:rPr>
+          <w:rFonts w:ascii="Quattrocento Sans" w:eastAsia="Times New Roman" w:hAnsi="Quattrocento Sans" w:cs="Arial"/>
+          <w:color w:val="333333"/>
+          <w:sz w:val="22"/>
+        </w:rPr>
+      </w:pPr>
+      <w:r>
+        <w:rPr>
+          <w:rFonts w:ascii="Quattrocento Sans" w:eastAsia="Times New Roman" w:hAnsi="Quattrocento Sans" w:cs="Arial"/>
+          <w:color w:val="1F1F1F"/>
+          <w:sz w:val="22"/>
+        </w:rPr>
+        <w:t>When gathering the data, we find the agents keep their own records and do not always update the information in the shared company database. </w:t>
+      </w:r>
+    </w:p>
+    <w:p>
+      <w:pPr>
+        <w:pStyle w:val="ListParagraph"/>
+        <w:numPr>
+          <w:ilvl w:val="0"/>
+          <w:numId w:val="17"/>
+        </w:numPr>
+        <w:shd w:val="clear" w:color="auto" w:fill="FFFFFF"/>
+        <w:spacing w:after="0"/>
+        <w:rPr>
+          <w:rFonts w:ascii="Quattrocento Sans" w:eastAsia="Times New Roman" w:hAnsi="Quattrocento Sans" w:cs="Arial"/>
+          <w:color w:val="333333"/>
+          <w:sz w:val="22"/>
+        </w:rPr>
+      </w:pPr>
+      <w:r>
+        <w:rPr>
+          <w:rFonts w:ascii="Quattrocento Sans" w:eastAsia="Times New Roman" w:hAnsi="Quattrocento Sans" w:cs="Arial"/>
+          <w:color w:val="1F1F1F"/>
+          <w:sz w:val="22"/>
+        </w:rPr>
+        <w:t>With those factors in mind, we would then determine that the data in the shared company </w:t>
+      </w:r>
+    </w:p>
+    <w:p>
+      <w:pPr>
+        <w:shd w:val="clear" w:color="auto" w:fill="FFFFFF"/>
+        <w:spacing w:after="0"/>
+        <w:ind w:left="720"/>
+        <w:rPr>
+          <w:rFonts w:ascii="Quattrocento Sans" w:eastAsia="Times New Roman" w:hAnsi="Quattrocento Sans" w:cs="Arial"/>
+          <w:color w:val="1F1F1F"/>
+          <w:sz w:val="22"/>
+        </w:rPr>
+      </w:pPr>
+      <w:r>
+        <w:rPr>
+          <w:rFonts w:ascii="Quattrocento Sans" w:eastAsia="Times New Roman" w:hAnsi="Quattrocento Sans" w:cs="Arial"/>
+          <w:color w:val="1F1F1F"/>
+          <w:sz w:val="22"/>
+        </w:rPr>
+        <w:t>database was unreliable and new processes would need to be established to ensure reliable</w:t>
+      </w:r>
+      <w:r>
+        <w:rPr>
+          <w:rFonts w:ascii="Quattrocento Sans" w:eastAsia="Times New Roman" w:hAnsi="Quattrocento Sans" w:cs="Arial"/>
+          <w:color w:val="1F1F1F"/>
+          <w:sz w:val="22"/>
+        </w:rPr>
+        <w:t xml:space="preserve"> </w:t>
+      </w:r>
+      <w:r>
+        <w:rPr>
+          <w:rFonts w:ascii="Quattrocento Sans" w:eastAsia="Times New Roman" w:hAnsi="Quattrocento Sans" w:cs="Arial"/>
+          <w:color w:val="1F1F1F"/>
+          <w:sz w:val="22"/>
+        </w:rPr>
+        <w:t>data.</w:t>
+      </w:r>
+    </w:p>
+    <w:p>
+      <w:pPr>
+        <w:shd w:val="clear" w:color="auto" w:fill="FFFFFF"/>
+        <w:spacing w:after="0"/>
+        <w:rPr>
+          <w:rFonts w:ascii="Quattrocento Sans" w:eastAsia="Times New Roman" w:hAnsi="Quattrocento Sans" w:cs="Arial"/>
+          <w:b/>
+          <w:bCs/>
+          <w:color w:val="1F1F1F"/>
+          <w:sz w:val="22"/>
+        </w:rPr>
+      </w:pPr>
+      <w:r>
+        <w:rPr>
+          <w:rFonts w:ascii="Quattrocento Sans" w:eastAsia="Times New Roman" w:hAnsi="Quattrocento Sans" w:cs="Arial"/>
+          <w:b/>
+          <w:bCs/>
+          <w:color w:val="1F1F1F"/>
+          <w:sz w:val="22"/>
+        </w:rPr>
+        <w:t>Relevance:</w:t>
+      </w:r>
+    </w:p>
+    <w:p>
+      <w:pPr>
+        <w:pStyle w:val="ListParagraph"/>
+        <w:numPr>
+          <w:ilvl w:val="0"/>
+          <w:numId w:val="17"/>
+        </w:numPr>
+        <w:shd w:val="clear" w:color="auto" w:fill="FFFFFF"/>
+        <w:spacing w:after="0"/>
+        <w:rPr>
+          <w:rFonts w:ascii="Quattrocento Sans" w:eastAsia="Times New Roman" w:hAnsi="Quattrocento Sans" w:cs="Arial"/>
+          <w:color w:val="333333"/>
+          <w:sz w:val="22"/>
+        </w:rPr>
+      </w:pPr>
+      <w:r>
+        <w:rPr>
+          <w:rFonts w:ascii="Quattrocento Sans" w:eastAsia="Times New Roman" w:hAnsi="Quattrocento Sans" w:cs="Arial"/>
+          <w:color w:val="1F1F1F"/>
+          <w:sz w:val="22"/>
+        </w:rPr>
+        <w:t>Relevance is another trait of quality data. </w:t>
+      </w:r>
+    </w:p>
+    <w:p>
+      <w:pPr>
+        <w:pStyle w:val="ListParagraph"/>
+        <w:numPr>
+          <w:ilvl w:val="0"/>
+          <w:numId w:val="17"/>
+        </w:numPr>
+        <w:shd w:val="clear" w:color="auto" w:fill="FFFFFF"/>
+        <w:spacing w:after="0"/>
+        <w:rPr>
+          <w:rFonts w:ascii="Quattrocento Sans" w:eastAsia="Times New Roman" w:hAnsi="Quattrocento Sans" w:cs="Arial"/>
+          <w:color w:val="333333"/>
+          <w:sz w:val="22"/>
+        </w:rPr>
+      </w:pPr>
+      <w:r>
+        <w:rPr>
+          <w:rFonts w:ascii="Quattrocento Sans" w:eastAsia="Times New Roman" w:hAnsi="Quattrocento Sans" w:cs="Arial"/>
+          <w:color w:val="1F1F1F"/>
+          <w:sz w:val="22"/>
+        </w:rPr>
+        <w:t>When collecting information, a data analyst must consider if the data being assembled </w:t>
+      </w:r>
+    </w:p>
+    <w:p>
+      <w:pPr>
+        <w:shd w:val="clear" w:color="auto" w:fill="FFFFFF"/>
+        <w:spacing w:after="0"/>
+        <w:ind w:firstLine="720"/>
+        <w:rPr>
+          <w:rFonts w:ascii="Quattrocento Sans" w:eastAsia="Times New Roman" w:hAnsi="Quattrocento Sans" w:cs="Arial"/>
+          <w:color w:val="333333"/>
+          <w:sz w:val="22"/>
+        </w:rPr>
+      </w:pPr>
+      <w:r>
+        <w:rPr>
+          <w:rFonts w:ascii="Quattrocento Sans" w:eastAsia="Times New Roman" w:hAnsi="Quattrocento Sans" w:cs="Arial"/>
+          <w:color w:val="1F1F1F"/>
+          <w:sz w:val="22"/>
+        </w:rPr>
+        <w:t>is really necessary for the project. </w:t>
+      </w:r>
+    </w:p>
+    <w:p>
+      <w:pPr>
+        <w:shd w:val="clear" w:color="auto" w:fill="FFFFFF"/>
+        <w:spacing w:after="0"/>
+        <w:ind w:firstLine="720"/>
+        <w:rPr>
+          <w:rFonts w:ascii="Quattrocento Sans" w:eastAsia="Times New Roman" w:hAnsi="Quattrocento Sans" w:cs="Arial"/>
+          <w:color w:val="333333"/>
+          <w:sz w:val="22"/>
+        </w:rPr>
+      </w:pPr>
+      <w:r>
+        <w:rPr>
+          <w:rFonts w:ascii="Quattrocento Sans" w:eastAsia="Times New Roman" w:hAnsi="Quattrocento Sans" w:cs="Arial"/>
+          <w:color w:val="1F1F1F"/>
+          <w:sz w:val="22"/>
+        </w:rPr>
+        <w:t>For example, when reviewing the data related to the sales revenue per customer, information </w:t>
+      </w:r>
+    </w:p>
+    <w:p>
+      <w:pPr>
+        <w:shd w:val="clear" w:color="auto" w:fill="FFFFFF"/>
+        <w:spacing w:after="0"/>
+        <w:ind w:firstLine="720"/>
+        <w:rPr>
+          <w:rFonts w:ascii="Quattrocento Sans" w:eastAsia="Times New Roman" w:hAnsi="Quattrocento Sans" w:cs="Arial"/>
+          <w:color w:val="333333"/>
+          <w:sz w:val="22"/>
+        </w:rPr>
+      </w:pPr>
+      <w:r>
+        <w:rPr>
+          <w:rFonts w:ascii="Quattrocento Sans" w:eastAsia="Times New Roman" w:hAnsi="Quattrocento Sans" w:cs="Arial"/>
+          <w:color w:val="1F1F1F"/>
+          <w:sz w:val="22"/>
+        </w:rPr>
+        <w:t>such as customer birthdays and other personal information is also included. </w:t>
+      </w:r>
+    </w:p>
+    <w:p>
+      <w:pPr>
+        <w:pStyle w:val="ListParagraph"/>
+        <w:numPr>
+          <w:ilvl w:val="0"/>
+          <w:numId w:val="17"/>
+        </w:numPr>
+        <w:shd w:val="clear" w:color="auto" w:fill="FFFFFF"/>
+        <w:spacing w:after="0"/>
+        <w:rPr>
+          <w:rFonts w:ascii="Quattrocento Sans" w:eastAsia="Times New Roman" w:hAnsi="Quattrocento Sans" w:cs="Arial"/>
+          <w:color w:val="333333"/>
+          <w:sz w:val="22"/>
+        </w:rPr>
+      </w:pPr>
+      <w:r>
+        <w:rPr>
+          <w:rFonts w:ascii="Quattrocento Sans" w:eastAsia="Times New Roman" w:hAnsi="Quattrocento Sans" w:cs="Arial"/>
+          <w:color w:val="1F1F1F"/>
+          <w:sz w:val="22"/>
+        </w:rPr>
+        <w:lastRenderedPageBreak/>
+        <w:t>By making the determination early to exclude the personal information from the data set, </w:t>
+      </w:r>
+    </w:p>
+    <w:p>
+      <w:pPr>
+        <w:shd w:val="clear" w:color="auto" w:fill="FFFFFF"/>
+        <w:spacing w:after="0"/>
+        <w:ind w:firstLine="720"/>
+        <w:rPr>
+          <w:rFonts w:ascii="Quattrocento Sans" w:eastAsia="Times New Roman" w:hAnsi="Quattrocento Sans" w:cs="Arial"/>
+          <w:color w:val="1F1F1F"/>
+          <w:sz w:val="22"/>
+        </w:rPr>
+      </w:pPr>
+      <w:r>
+        <w:rPr>
+          <w:rFonts w:ascii="Quattrocento Sans" w:eastAsia="Times New Roman" w:hAnsi="Quattrocento Sans" w:cs="Arial"/>
+          <w:color w:val="1F1F1F"/>
+          <w:sz w:val="22"/>
+        </w:rPr>
+        <w:t>the analyst would save themselves from having to review unnecessary information. </w:t>
+      </w:r>
+    </w:p>
+    <w:p>
+      <w:pPr>
+        <w:shd w:val="clear" w:color="auto" w:fill="FFFFFF"/>
+        <w:spacing w:after="0"/>
+        <w:rPr>
+          <w:rFonts w:ascii="Quattrocento Sans" w:eastAsia="Times New Roman" w:hAnsi="Quattrocento Sans" w:cs="Arial"/>
+          <w:color w:val="333333"/>
+          <w:sz w:val="22"/>
+        </w:rPr>
+      </w:pPr>
+      <w:r>
+        <w:rPr>
+          <w:rFonts w:ascii="Quattrocento Sans" w:eastAsia="Times New Roman" w:hAnsi="Quattrocento Sans" w:cs="Arial"/>
+          <w:b/>
+          <w:bCs/>
+          <w:color w:val="1F1F1F"/>
+          <w:sz w:val="22"/>
+        </w:rPr>
+        <w:t>T</w:t>
+      </w:r>
+      <w:r>
+        <w:rPr>
+          <w:rFonts w:ascii="Quattrocento Sans" w:eastAsia="Times New Roman" w:hAnsi="Quattrocento Sans" w:cs="Arial"/>
+          <w:b/>
+          <w:bCs/>
+          <w:color w:val="1F1F1F"/>
+          <w:sz w:val="22"/>
+        </w:rPr>
+        <w:t>imeliness</w:t>
+      </w:r>
+      <w:r>
+        <w:rPr>
+          <w:rFonts w:ascii="Quattrocento Sans" w:eastAsia="Times New Roman" w:hAnsi="Quattrocento Sans" w:cs="Arial"/>
+          <w:color w:val="1F1F1F"/>
+          <w:sz w:val="22"/>
+        </w:rPr>
+        <w:t>:</w:t>
+      </w:r>
+    </w:p>
+    <w:p>
+      <w:pPr>
+        <w:pStyle w:val="ListParagraph"/>
+        <w:numPr>
+          <w:ilvl w:val="0"/>
+          <w:numId w:val="17"/>
+        </w:numPr>
+        <w:shd w:val="clear" w:color="auto" w:fill="FFFFFF"/>
+        <w:spacing w:after="0"/>
+        <w:rPr>
+          <w:rFonts w:ascii="Quattrocento Sans" w:eastAsia="Times New Roman" w:hAnsi="Quattrocento Sans" w:cs="Arial"/>
+          <w:color w:val="333333"/>
+          <w:sz w:val="22"/>
+        </w:rPr>
+      </w:pPr>
+      <w:r>
+        <w:rPr>
+          <w:rFonts w:ascii="Quattrocento Sans" w:eastAsia="Times New Roman" w:hAnsi="Quattrocento Sans" w:cs="Arial"/>
+          <w:color w:val="1F1F1F"/>
+          <w:sz w:val="22"/>
+        </w:rPr>
+        <w:t>The last factor in determining the quality of the data is timeliness. </w:t>
+      </w:r>
+    </w:p>
+    <w:p>
+      <w:pPr>
+        <w:pStyle w:val="ListParagraph"/>
+        <w:numPr>
+          <w:ilvl w:val="0"/>
+          <w:numId w:val="17"/>
+        </w:numPr>
+        <w:shd w:val="clear" w:color="auto" w:fill="FFFFFF"/>
+        <w:spacing w:after="0"/>
+        <w:rPr>
+          <w:rFonts w:ascii="Quattrocento Sans" w:eastAsia="Times New Roman" w:hAnsi="Quattrocento Sans" w:cs="Arial"/>
+          <w:color w:val="333333"/>
+          <w:sz w:val="22"/>
+        </w:rPr>
+      </w:pPr>
+      <w:r>
+        <w:rPr>
+          <w:rFonts w:ascii="Quattrocento Sans" w:eastAsia="Times New Roman" w:hAnsi="Quattrocento Sans" w:cs="Arial"/>
+          <w:color w:val="1F1F1F"/>
+          <w:sz w:val="22"/>
+        </w:rPr>
+        <w:t xml:space="preserve">This trait refers to the </w:t>
+      </w:r>
+      <w:r>
+        <w:rPr>
+          <w:rFonts w:ascii="Quattrocento Sans" w:eastAsia="Times New Roman" w:hAnsi="Quattrocento Sans" w:cs="Arial"/>
+          <w:b/>
+          <w:bCs/>
+          <w:color w:val="1F1F1F"/>
+          <w:sz w:val="22"/>
+        </w:rPr>
+        <w:t>availability and accessibility of the selected data</w:t>
+      </w:r>
+      <w:r>
+        <w:rPr>
+          <w:rFonts w:ascii="Quattrocento Sans" w:eastAsia="Times New Roman" w:hAnsi="Quattrocento Sans" w:cs="Arial"/>
+          <w:color w:val="1F1F1F"/>
+          <w:sz w:val="22"/>
+        </w:rPr>
+        <w:t>. </w:t>
+      </w:r>
+    </w:p>
+    <w:p>
+      <w:pPr>
+        <w:shd w:val="clear" w:color="auto" w:fill="FFFFFF"/>
+        <w:spacing w:after="0"/>
+        <w:ind w:firstLine="360"/>
+        <w:rPr>
+          <w:rFonts w:ascii="Quattrocento Sans" w:eastAsia="Times New Roman" w:hAnsi="Quattrocento Sans" w:cs="Arial"/>
+          <w:color w:val="333333"/>
+          <w:sz w:val="22"/>
+        </w:rPr>
+      </w:pPr>
+      <w:r>
+        <w:rPr>
+          <w:rFonts w:ascii="Quattrocento Sans" w:eastAsia="Times New Roman" w:hAnsi="Quattrocento Sans" w:cs="Arial"/>
+          <w:color w:val="1F1F1F"/>
+          <w:sz w:val="22"/>
+        </w:rPr>
+        <w:t xml:space="preserve">Let’s say our sales report is going to be used for weekly employee reviews, but </w:t>
+      </w:r>
+      <w:proofErr w:type="gramStart"/>
+      <w:r>
+        <w:rPr>
+          <w:rFonts w:ascii="Quattrocento Sans" w:eastAsia="Times New Roman" w:hAnsi="Quattrocento Sans" w:cs="Arial"/>
+          <w:color w:val="1F1F1F"/>
+          <w:sz w:val="22"/>
+        </w:rPr>
+        <w:t>our</w:t>
+      </w:r>
+      <w:proofErr w:type="gramEnd"/>
+    </w:p>
+    <w:p>
+      <w:pPr>
+        <w:shd w:val="clear" w:color="auto" w:fill="FFFFFF"/>
+        <w:spacing w:after="0"/>
+        <w:ind w:firstLine="360"/>
+        <w:rPr>
+          <w:rFonts w:ascii="Quattrocento Sans" w:eastAsia="Times New Roman" w:hAnsi="Quattrocento Sans" w:cs="Arial"/>
+          <w:color w:val="333333"/>
+          <w:sz w:val="22"/>
+        </w:rPr>
+      </w:pPr>
+      <w:r>
+        <w:rPr>
+          <w:rFonts w:ascii="Quattrocento Sans" w:eastAsia="Times New Roman" w:hAnsi="Quattrocento Sans" w:cs="Arial"/>
+          <w:color w:val="1F1F1F"/>
+          <w:sz w:val="22"/>
+        </w:rPr>
+        <w:t>report is only refreshed once a month. </w:t>
+      </w:r>
+    </w:p>
+    <w:p>
+      <w:pPr>
+        <w:shd w:val="clear" w:color="auto" w:fill="FFFFFF"/>
+        <w:spacing w:after="0"/>
+        <w:ind w:firstLine="360"/>
+        <w:rPr>
+          <w:rFonts w:ascii="Quattrocento Sans" w:eastAsia="Times New Roman" w:hAnsi="Quattrocento Sans" w:cs="Arial"/>
+          <w:color w:val="333333"/>
+          <w:sz w:val="22"/>
+        </w:rPr>
+      </w:pPr>
+      <w:r>
+        <w:rPr>
+          <w:rFonts w:ascii="Quattrocento Sans" w:eastAsia="Times New Roman" w:hAnsi="Quattrocento Sans" w:cs="Arial"/>
+          <w:color w:val="1F1F1F"/>
+          <w:sz w:val="22"/>
+        </w:rPr>
+        <w:t>This error in refreshing the data would cause our report to become outdated, and would have </w:t>
+      </w:r>
+    </w:p>
+    <w:p>
+      <w:pPr>
+        <w:shd w:val="clear" w:color="auto" w:fill="FFFFFF"/>
+        <w:spacing w:after="0"/>
+        <w:ind w:firstLine="360"/>
+        <w:rPr>
+          <w:rFonts w:ascii="Quattrocento Sans" w:eastAsia="Times New Roman" w:hAnsi="Quattrocento Sans" w:cs="Arial"/>
+          <w:color w:val="333333"/>
+          <w:sz w:val="22"/>
+        </w:rPr>
+      </w:pPr>
+      <w:r>
+        <w:rPr>
+          <w:rFonts w:ascii="Quattrocento Sans" w:eastAsia="Times New Roman" w:hAnsi="Quattrocento Sans" w:cs="Arial"/>
+          <w:color w:val="1F1F1F"/>
+          <w:sz w:val="22"/>
+        </w:rPr>
+        <w:t>serious consequences for employee reviews. </w:t>
+      </w:r>
+    </w:p>
+    <w:p>
+      <w:pPr>
+        <w:shd w:val="clear" w:color="auto" w:fill="FFFFFF"/>
+        <w:spacing w:after="0"/>
+        <w:rPr>
+          <w:rFonts w:ascii="Quattrocento Sans" w:eastAsia="Times New Roman" w:hAnsi="Quattrocento Sans" w:cs="Arial"/>
+          <w:color w:val="1F1F1F"/>
+          <w:sz w:val="22"/>
+        </w:rPr>
+      </w:pPr>
+      <w:r>
+        <w:rPr>
+          <w:rFonts w:ascii="Quattrocento Sans" w:eastAsia="Times New Roman" w:hAnsi="Quattrocento Sans" w:cs="Arial"/>
+          <w:color w:val="1F1F1F"/>
+          <w:sz w:val="22"/>
+        </w:rPr>
+        <w:t>From this, w</w:t>
+      </w:r>
+      <w:r>
+        <w:rPr>
+          <w:rFonts w:ascii="Quattrocento Sans" w:eastAsia="Times New Roman" w:hAnsi="Quattrocento Sans" w:cs="Arial"/>
+          <w:color w:val="1F1F1F"/>
+          <w:sz w:val="22"/>
+        </w:rPr>
+        <w:t>e learned the important role of a data analyst in qualifying data. By considering the five traits of good quality data, an analyst can save time, avoid serious issues, and have data that is free from errors. </w:t>
+      </w:r>
+    </w:p>
+    <w:p>
+      <w:pPr>
+        <w:shd w:val="clear" w:color="auto" w:fill="FFFFFF"/>
+        <w:spacing w:after="0"/>
+        <w:rPr>
+          <w:rFonts w:ascii="Quattrocento Sans" w:eastAsia="Times New Roman" w:hAnsi="Quattrocento Sans" w:cs="Arial"/>
+          <w:color w:val="1F1F1F"/>
+          <w:sz w:val="22"/>
+        </w:rPr>
+      </w:pPr>
+    </w:p>
+    <w:p>
+      <w:pPr>
+        <w:rPr>
+          <w:rFonts w:ascii="Quattrocento Sans" w:eastAsia="Times New Roman" w:hAnsi="Quattrocento Sans" w:cs="Arial"/>
+          <w:color w:val="333333"/>
+          <w:sz w:val="22"/>
+        </w:rPr>
+      </w:pPr>
+      <w:r>
+        <w:rPr>
+          <w:rFonts w:ascii="Quattrocento Sans" w:eastAsia="Times New Roman" w:hAnsi="Quattrocento Sans" w:cs="Arial"/>
+          <w:b/>
+          <w:bCs/>
+          <w:color w:val="333333"/>
+          <w:sz w:val="22"/>
+        </w:rPr>
+        <w:t>Importing File Data</w:t>
+      </w:r>
+      <w:r>
+        <w:rPr>
+          <w:rFonts w:ascii="Quattrocento Sans" w:eastAsia="Times New Roman" w:hAnsi="Quattrocento Sans" w:cs="Arial"/>
+          <w:color w:val="333333"/>
+          <w:sz w:val="22"/>
+        </w:rPr>
+        <w:t>:</w:t>
+      </w:r>
+    </w:p>
+    <w:p>
+      <w:pPr>
+        <w:rPr>
+          <w:rFonts w:ascii="Quattrocento Sans" w:eastAsia="Times New Roman" w:hAnsi="Quattrocento Sans" w:cs="Arial"/>
+          <w:color w:val="333333"/>
+          <w:sz w:val="22"/>
+        </w:rPr>
+      </w:pPr>
+      <w:r>
+        <w:rPr>
+          <w:rFonts w:ascii="Quattrocento Sans" w:eastAsia="Times New Roman" w:hAnsi="Quattrocento Sans" w:cs="Arial"/>
+          <w:color w:val="333333"/>
+          <w:sz w:val="22"/>
+        </w:rPr>
+        <w:t>Importing file from different sources like csv, txt etc.</w:t>
+      </w:r>
+      <w:r>
+        <w:rPr>
+          <w:rFonts w:ascii="Quattrocento Sans" w:eastAsia="Times New Roman" w:hAnsi="Quattrocento Sans" w:cs="Arial"/>
+          <w:color w:val="333333"/>
+          <w:sz w:val="22"/>
+        </w:rPr>
+        <w:t xml:space="preserve"> to the spreadsheet workbook.</w:t>
+      </w:r>
+    </w:p>
+    <w:p>
+      <w:pPr>
+        <w:rPr>
+          <w:rFonts w:ascii="Quattrocento Sans" w:eastAsia="Times New Roman" w:hAnsi="Quattrocento Sans" w:cs="Arial"/>
+          <w:color w:val="333333"/>
+          <w:sz w:val="22"/>
+        </w:rPr>
+      </w:pPr>
+      <w:r>
+        <w:rPr>
+          <w:rFonts w:ascii="Quattrocento Sans" w:eastAsia="Times New Roman" w:hAnsi="Quattrocento Sans" w:cs="Arial"/>
+          <w:color w:val="333333"/>
+          <w:sz w:val="22"/>
+        </w:rPr>
+        <w:t>Importing Text:</w:t>
+      </w:r>
+    </w:p>
+    <w:p>
+      <w:pPr>
+        <w:rPr>
+          <w:rFonts w:ascii="Quattrocento Sans" w:eastAsia="Times New Roman" w:hAnsi="Quattrocento Sans" w:cs="Arial"/>
+          <w:color w:val="333333"/>
+          <w:sz w:val="22"/>
+        </w:rPr>
+      </w:pPr>
+      <w:r>
+        <w:rPr>
+          <w:rFonts w:ascii="Quattrocento Sans" w:eastAsia="Times New Roman" w:hAnsi="Quattrocento Sans" w:cs="Arial"/>
+          <w:color w:val="333333"/>
+          <w:sz w:val="22"/>
+        </w:rPr>
+        <w:t xml:space="preserve">We </w:t>
+      </w:r>
+      <w:r>
+        <w:rPr>
+          <w:rFonts w:ascii="Source Sans Pro" w:hAnsi="Source Sans Pro"/>
+          <w:color w:val="1F1F1F"/>
+          <w:shd w:val="clear" w:color="auto" w:fill="FFFFFF"/>
+        </w:rPr>
+        <w:t>can use the ‘Text Import Wizard’ to import data from other formats, such as plain text, or comma-separated value files.</w:t>
+      </w:r>
+    </w:p>
+    <w:p>
+      <w:pPr>
+        <w:rPr>
+          <w:rFonts w:ascii="Quattrocento Sans" w:eastAsia="Times New Roman" w:hAnsi="Quattrocento Sans" w:cs="Arial"/>
+          <w:color w:val="333333"/>
+          <w:sz w:val="22"/>
+        </w:rPr>
+      </w:pPr>
+      <w:r>
+        <w:rPr>
+          <w:rFonts w:ascii="Quattrocento Sans" w:eastAsia="Times New Roman" w:hAnsi="Quattrocento Sans" w:cs="Arial"/>
+          <w:b/>
+          <w:bCs/>
+          <w:color w:val="333333"/>
+          <w:sz w:val="22"/>
+        </w:rPr>
+        <w:t xml:space="preserve">Basics of Data </w:t>
+      </w:r>
+      <w:r>
+        <w:rPr>
+          <w:rFonts w:ascii="Quattrocento Sans" w:eastAsia="Times New Roman" w:hAnsi="Quattrocento Sans" w:cs="Arial"/>
+          <w:b/>
+          <w:bCs/>
+          <w:color w:val="333333"/>
+          <w:sz w:val="22"/>
+        </w:rPr>
+        <w:t>Privacy</w:t>
+      </w:r>
+      <w:r>
+        <w:rPr>
+          <w:rFonts w:ascii="Quattrocento Sans" w:eastAsia="Times New Roman" w:hAnsi="Quattrocento Sans" w:cs="Arial"/>
+          <w:color w:val="333333"/>
+          <w:sz w:val="22"/>
+        </w:rPr>
+        <w:t>:</w:t>
+      </w:r>
+    </w:p>
+    <w:p>
+      <w:pPr>
+        <w:pStyle w:val="NormalWeb"/>
+        <w:shd w:val="clear" w:color="auto" w:fill="FFFFFF"/>
+        <w:spacing w:before="0" w:beforeAutospacing="0" w:after="240" w:afterAutospacing="0" w:line="360" w:lineRule="auto"/>
+        <w:jc w:val="both"/>
+        <w:rPr>
+          <w:rFonts w:ascii="Quattrocento Sans" w:hAnsi="Quattrocento Sans"/>
+          <w:color w:val="1F1F1F"/>
+          <w:sz w:val="22"/>
+          <w:szCs w:val="22"/>
+        </w:rPr>
+      </w:pPr>
+      <w:r>
+        <w:rPr>
+          <w:rFonts w:ascii="Quattrocento Sans" w:hAnsi="Quattrocento Sans"/>
+          <w:color w:val="1F1F1F"/>
+          <w:sz w:val="22"/>
+          <w:szCs w:val="22"/>
+        </w:rPr>
+        <w:t>The Three Fundamentals of Data Privacy: </w:t>
+      </w:r>
+    </w:p>
+    <w:p>
+      <w:pPr>
+        <w:pStyle w:val="NormalWeb"/>
+        <w:numPr>
+          <w:ilvl w:val="0"/>
+          <w:numId w:val="19"/>
+        </w:numPr>
+        <w:shd w:val="clear" w:color="auto" w:fill="FFFFFF"/>
+        <w:spacing w:before="0" w:beforeAutospacing="0" w:after="0" w:afterAutospacing="0" w:line="360" w:lineRule="auto"/>
+        <w:jc w:val="both"/>
+        <w:rPr>
+          <w:rFonts w:ascii="Quattrocento Sans" w:hAnsi="Quattrocento Sans"/>
+          <w:color w:val="1F1F1F"/>
+          <w:sz w:val="22"/>
+          <w:szCs w:val="22"/>
+        </w:rPr>
+      </w:pPr>
+      <w:r>
+        <w:rPr>
+          <w:rFonts w:ascii="Quattrocento Sans" w:hAnsi="Quattrocento Sans"/>
+          <w:color w:val="1F1F1F"/>
+          <w:sz w:val="22"/>
+          <w:szCs w:val="22"/>
+        </w:rPr>
+        <w:t>Confidentiality </w:t>
+      </w:r>
+    </w:p>
+    <w:p>
+      <w:pPr>
+        <w:pStyle w:val="NormalWeb"/>
+        <w:numPr>
+          <w:ilvl w:val="0"/>
+          <w:numId w:val="19"/>
+        </w:numPr>
+        <w:shd w:val="clear" w:color="auto" w:fill="FFFFFF"/>
+        <w:spacing w:before="0" w:beforeAutospacing="0" w:after="0" w:afterAutospacing="0" w:line="360" w:lineRule="auto"/>
+        <w:jc w:val="both"/>
+        <w:rPr>
+          <w:rFonts w:ascii="Quattrocento Sans" w:hAnsi="Quattrocento Sans"/>
+          <w:color w:val="1F1F1F"/>
+          <w:sz w:val="22"/>
+          <w:szCs w:val="22"/>
+        </w:rPr>
+      </w:pPr>
+      <w:r>
+        <w:rPr>
+          <w:rFonts w:ascii="Quattrocento Sans" w:hAnsi="Quattrocento Sans"/>
+          <w:color w:val="1F1F1F"/>
+          <w:sz w:val="22"/>
+          <w:szCs w:val="22"/>
+        </w:rPr>
+        <w:t>Collection and Use </w:t>
+      </w:r>
+    </w:p>
+    <w:p>
+      <w:pPr>
+        <w:pStyle w:val="NormalWeb"/>
+        <w:numPr>
+          <w:ilvl w:val="0"/>
+          <w:numId w:val="19"/>
+        </w:numPr>
+        <w:shd w:val="clear" w:color="auto" w:fill="FFFFFF"/>
+        <w:spacing w:before="0" w:beforeAutospacing="0" w:after="0" w:afterAutospacing="0" w:line="360" w:lineRule="auto"/>
+        <w:jc w:val="both"/>
+        <w:rPr>
+          <w:rFonts w:ascii="Quattrocento Sans" w:hAnsi="Quattrocento Sans"/>
+          <w:color w:val="1F1F1F"/>
+          <w:sz w:val="22"/>
+          <w:szCs w:val="22"/>
+        </w:rPr>
+      </w:pPr>
+      <w:r>
+        <w:rPr>
+          <w:rFonts w:ascii="Quattrocento Sans" w:hAnsi="Quattrocento Sans"/>
+          <w:color w:val="1F1F1F"/>
+          <w:sz w:val="22"/>
+          <w:szCs w:val="22"/>
+        </w:rPr>
+        <w:t>Compliance </w:t>
+      </w:r>
+    </w:p>
+    <w:p>
+      <w:pPr>
+        <w:rPr>
+          <w:rFonts w:ascii="Quattrocento Sans" w:eastAsia="Times New Roman" w:hAnsi="Quattrocento Sans" w:cs="Arial"/>
+          <w:color w:val="333333"/>
+          <w:sz w:val="22"/>
+        </w:rPr>
+      </w:pPr>
+    </w:p>
+    <w:p>
+      <w:pPr>
+        <w:rPr>
+          <w:rFonts w:ascii="Quattrocento Sans" w:eastAsia="Times New Roman" w:hAnsi="Quattrocento Sans" w:cs="Arial"/>
+          <w:color w:val="333333"/>
+          <w:sz w:val="22"/>
+        </w:rPr>
+      </w:pPr>
+      <w:r>
+        <w:rPr>
+          <w:rFonts w:ascii="Quattrocento Sans" w:eastAsia="Times New Roman" w:hAnsi="Quattrocento Sans" w:cs="Arial"/>
+          <w:b/>
+          <w:bCs/>
+          <w:color w:val="333333"/>
+          <w:sz w:val="22"/>
+        </w:rPr>
+        <w:t>Delimited file</w:t>
+      </w:r>
+      <w:r>
+        <w:rPr>
+          <w:rFonts w:ascii="Quattrocento Sans" w:eastAsia="Times New Roman" w:hAnsi="Quattrocento Sans" w:cs="Arial"/>
+          <w:color w:val="333333"/>
+          <w:sz w:val="22"/>
+        </w:rPr>
+        <w:t>:</w:t>
+      </w:r>
+    </w:p>
+    <w:p>
+      <w:pPr>
+        <w:rPr>
+          <w:rFonts w:ascii="Quattrocento Sans" w:eastAsia="Times New Roman" w:hAnsi="Quattrocento Sans" w:cs="Arial"/>
+          <w:b/>
+          <w:bCs/>
+          <w:color w:val="333333"/>
+          <w:sz w:val="22"/>
+        </w:rPr>
+      </w:pPr>
+      <w:r>
+        <w:rPr>
+          <w:rFonts w:ascii="Quattrocento Sans" w:eastAsia="Times New Roman" w:hAnsi="Quattrocento Sans" w:cs="Arial"/>
+          <w:color w:val="333333"/>
+          <w:sz w:val="22"/>
+        </w:rPr>
+        <w:t>A delimited file is a file that has data fields separated by characters, the most common of which are comma and tab</w:t>
+      </w:r>
+      <w:r>
+        <w:rPr>
+          <w:rFonts w:ascii="Quattrocento Sans" w:eastAsia="Times New Roman" w:hAnsi="Quattrocento Sans" w:cs="Arial"/>
+          <w:b/>
+          <w:bCs/>
+          <w:color w:val="333333"/>
+          <w:sz w:val="22"/>
+        </w:rPr>
+        <w:t>.</w:t>
+      </w:r>
+    </w:p>
+    <w:p>
+      <w:pPr>
+        <w:rPr>
+          <w:rFonts w:ascii="Quattrocento Sans" w:eastAsia="Times New Roman" w:hAnsi="Quattrocento Sans" w:cs="Arial"/>
+          <w:color w:val="333333"/>
+          <w:sz w:val="22"/>
+        </w:rPr>
+      </w:pPr>
+      <w:r>
+        <w:rPr>
+          <w:rFonts w:ascii="Quattrocento Sans" w:eastAsia="Times New Roman" w:hAnsi="Quattrocento Sans" w:cs="Arial"/>
+          <w:noProof/>
+          <w:color w:val="333333"/>
+          <w:sz w:val="22"/>
+        </w:rPr>
+        <w:lastRenderedPageBreak/>
+        <w:drawing>
+          <wp:inline distT="0" distB="0" distL="0" distR="0" wp14:anchorId="33D3ADDF" wp14:editId="7F50C790">
+            <wp:extent cx="6189345" cy="2773680"/>
+            <wp:effectExtent l="0" t="0" r="0" b="0"/>
+            <wp:docPr id="1" name="Picture 1"/>
+            <wp:cNvGraphicFramePr>
+              <a:graphicFrameLocks xmlns:a="http://schemas.openxmlformats.org/drawingml/2006/main" noChangeAspect="1"/>
+            </wp:cNvGraphicFramePr>
+            <a:graphic xmlns:a="http://schemas.openxmlformats.org/drawingml/2006/main">
+              <a:graphicData uri="http://schemas.openxmlformats.org/drawingml/2006/picture">
+                <pic:pic xmlns:pic="http://schemas.openxmlformats.org/drawingml/2006/picture">
+                  <pic:nvPicPr>
+                    <pic:cNvPr id="1" name="Picture 1"/>
+                    <pic:cNvPicPr/>
+                  </pic:nvPicPr>
+                  <pic:blipFill>
+                    <a:blip r:embed="rId9">
+                      <a:extLst>
+                        <a:ext uri="{28A0092B-C50C-407E-A947-70E740481C1C}">
+                          <a14:useLocalDpi xmlns:a14="http://schemas.microsoft.com/office/drawing/2010/main" val="0"/>
+                        </a:ext>
+                      </a:extLst>
+                    </a:blip>
+                    <a:stretch>
+                      <a:fillRect/>
+                    </a:stretch>
+                  </pic:blipFill>
+                  <pic:spPr>
+                    <a:xfrm>
+                      <a:off x="0" y="0"/>
+                      <a:ext cx="6189345" cy="2773680"/>
+                    </a:xfrm>
+                    <a:prstGeom prst="rect">
+                      <a:avLst/>
+                    </a:prstGeom>
+                  </pic:spPr>
+                </pic:pic>
+              </a:graphicData>
+            </a:graphic>
+          </wp:inline>
+        </w:drawing>
+      </w:r>
+      <w:r>
+        <w:rPr>
+          <w:rFonts w:ascii="Quattrocento Sans" w:eastAsia="Times New Roman" w:hAnsi="Quattrocento Sans" w:cs="Arial"/>
+          <w:noProof/>
+          <w:color w:val="333333"/>
+          <w:sz w:val="22"/>
+        </w:rPr>
+        <w:drawing>
+          <wp:inline distT="0" distB="0" distL="0" distR="0" wp14:anchorId="218B2374" wp14:editId="5904E056">
+            <wp:extent cx="6189345" cy="2825750"/>
+            <wp:effectExtent l="0" t="0" r="0" b="0"/>
+            <wp:docPr id="2" name="Picture 2"/>
+            <wp:cNvGraphicFramePr>
+              <a:graphicFrameLocks xmlns:a="http://schemas.openxmlformats.org/drawingml/2006/main" noChangeAspect="1"/>
+            </wp:cNvGraphicFramePr>
+            <a:graphic xmlns:a="http://schemas.openxmlformats.org/drawingml/2006/main">
+              <a:graphicData uri="http://schemas.openxmlformats.org/drawingml/2006/picture">
+                <pic:pic xmlns:pic="http://schemas.openxmlformats.org/drawingml/2006/picture">
+                  <pic:nvPicPr>
+                    <pic:cNvPr id="2" name="Picture 2"/>
+                    <pic:cNvPicPr/>
+                  </pic:nvPicPr>
+                  <pic:blipFill>
+                    <a:blip r:embed="rId10">
+                      <a:extLst>
+                        <a:ext uri="{28A0092B-C50C-407E-A947-70E740481C1C}">
+                          <a14:useLocalDpi xmlns:a14="http://schemas.microsoft.com/office/drawing/2010/main" val="0"/>
+                        </a:ext>
+                      </a:extLst>
+                    </a:blip>
+                    <a:stretch>
+                      <a:fillRect/>
+                    </a:stretch>
+                  </pic:blipFill>
+                  <pic:spPr>
+                    <a:xfrm>
+                      <a:off x="0" y="0"/>
+                      <a:ext cx="6189345" cy="2825750"/>
+                    </a:xfrm>
+                    <a:prstGeom prst="rect">
+                      <a:avLst/>
+                    </a:prstGeom>
+                  </pic:spPr>
+                </pic:pic>
+              </a:graphicData>
+            </a:graphic>
+          </wp:inline>
+        </w:drawing>
+      </w:r>
+      <w:r>
+        <w:rPr>
+          <w:rFonts w:ascii="Quattrocento Sans" w:eastAsia="Times New Roman" w:hAnsi="Quattrocento Sans" w:cs="Arial"/>
+          <w:noProof/>
+          <w:color w:val="333333"/>
+          <w:sz w:val="22"/>
+        </w:rPr>
+        <w:drawing>
+          <wp:inline distT="0" distB="0" distL="0" distR="0" wp14:anchorId="1B461C28" wp14:editId="2B1F3B5B">
+            <wp:extent cx="6189345" cy="2962275"/>
+            <wp:effectExtent l="0" t="0" r="0" b="0"/>
+            <wp:docPr id="3" name="Picture 3"/>
+            <wp:cNvGraphicFramePr>
+              <a:graphicFrameLocks xmlns:a="http://schemas.openxmlformats.org/drawingml/2006/main" noChangeAspect="1"/>
+            </wp:cNvGraphicFramePr>
+            <a:graphic xmlns:a="http://schemas.openxmlformats.org/drawingml/2006/main">
+              <a:graphicData uri="http://schemas.openxmlformats.org/drawingml/2006/picture">
+                <pic:pic xmlns:pic="http://schemas.openxmlformats.org/drawingml/2006/picture">
+                  <pic:nvPicPr>
+                    <pic:cNvPr id="3" name="Picture 3"/>
+                    <pic:cNvPicPr/>
+                  </pic:nvPicPr>
+                  <pic:blipFill>
+                    <a:blip r:embed="rId11">
+                      <a:extLst>
+                        <a:ext uri="{28A0092B-C50C-407E-A947-70E740481C1C}">
+                          <a14:useLocalDpi xmlns:a14="http://schemas.microsoft.com/office/drawing/2010/main" val="0"/>
+                        </a:ext>
+                      </a:extLst>
+                    </a:blip>
+                    <a:stretch>
+                      <a:fillRect/>
+                    </a:stretch>
+                  </pic:blipFill>
+                  <pic:spPr>
+                    <a:xfrm>
+                      <a:off x="0" y="0"/>
+                      <a:ext cx="6189345" cy="2962275"/>
+                    </a:xfrm>
+                    <a:prstGeom prst="rect">
+                      <a:avLst/>
+                    </a:prstGeom>
+                  </pic:spPr>
+                </pic:pic>
+              </a:graphicData>
+            </a:graphic>
+          </wp:inline>
+        </w:drawing>
+      </w:r>
+      <w:r>
+        <w:rPr>
+          <w:rFonts w:ascii="Quattrocento Sans" w:eastAsia="Times New Roman" w:hAnsi="Quattrocento Sans" w:cs="Arial"/>
+          <w:noProof/>
+          <w:color w:val="333333"/>
+          <w:sz w:val="22"/>
+        </w:rPr>
+        <w:lastRenderedPageBreak/>
+        <w:drawing>
+          <wp:inline distT="0" distB="0" distL="0" distR="0" wp14:anchorId="164E1674" wp14:editId="6834CC0D">
+            <wp:extent cx="6189345" cy="3169920"/>
+            <wp:effectExtent l="0" t="0" r="0" b="0"/>
+            <wp:docPr id="4" name="Picture 4"/>
+            <wp:cNvGraphicFramePr>
+              <a:graphicFrameLocks xmlns:a="http://schemas.openxmlformats.org/drawingml/2006/main" noChangeAspect="1"/>
+            </wp:cNvGraphicFramePr>
+            <a:graphic xmlns:a="http://schemas.openxmlformats.org/drawingml/2006/main">
+              <a:graphicData uri="http://schemas.openxmlformats.org/drawingml/2006/picture">
+                <pic:pic xmlns:pic="http://schemas.openxmlformats.org/drawingml/2006/picture">
+                  <pic:nvPicPr>
+                    <pic:cNvPr id="4" name="Picture 4"/>
+                    <pic:cNvPicPr/>
+                  </pic:nvPicPr>
+                  <pic:blipFill>
+                    <a:blip r:embed="rId12">
+                      <a:extLst>
+                        <a:ext uri="{28A0092B-C50C-407E-A947-70E740481C1C}">
+                          <a14:useLocalDpi xmlns:a14="http://schemas.microsoft.com/office/drawing/2010/main" val="0"/>
+                        </a:ext>
+                      </a:extLst>
+                    </a:blip>
+                    <a:stretch>
+                      <a:fillRect/>
+                    </a:stretch>
+                  </pic:blipFill>
+                  <pic:spPr>
+                    <a:xfrm>
+                      <a:off x="0" y="0"/>
+                      <a:ext cx="6189345" cy="3169920"/>
+                    </a:xfrm>
+                    <a:prstGeom prst="rect">
+                      <a:avLst/>
+                    </a:prstGeom>
+                  </pic:spPr>
+                </pic:pic>
+              </a:graphicData>
+            </a:graphic>
+          </wp:inline>
+        </w:drawing>
+      </w:r>
+      <w:r>
+        <w:rPr>
+          <w:rFonts w:ascii="Quattrocento Sans" w:eastAsia="Times New Roman" w:hAnsi="Quattrocento Sans" w:cs="Arial"/>
+          <w:noProof/>
+          <w:color w:val="333333"/>
+          <w:sz w:val="22"/>
+        </w:rPr>
+        <w:drawing>
+          <wp:inline distT="0" distB="0" distL="0" distR="0" wp14:anchorId="1D7F2455" wp14:editId="5A72C0C8">
+            <wp:extent cx="5162550" cy="4048125"/>
+            <wp:effectExtent l="0" t="0" r="0" b="0"/>
+            <wp:docPr id="5" name="Picture 5"/>
+            <wp:cNvGraphicFramePr>
+              <a:graphicFrameLocks xmlns:a="http://schemas.openxmlformats.org/drawingml/2006/main" noChangeAspect="1"/>
+            </wp:cNvGraphicFramePr>
+            <a:graphic xmlns:a="http://schemas.openxmlformats.org/drawingml/2006/main">
+              <a:graphicData uri="http://schemas.openxmlformats.org/drawingml/2006/picture">
+                <pic:pic xmlns:pic="http://schemas.openxmlformats.org/drawingml/2006/picture">
+                  <pic:nvPicPr>
+                    <pic:cNvPr id="5" name="Picture 5"/>
+                    <pic:cNvPicPr/>
+                  </pic:nvPicPr>
+                  <pic:blipFill>
+                    <a:blip r:embed="rId13">
+                      <a:extLst>
+                        <a:ext uri="{28A0092B-C50C-407E-A947-70E740481C1C}">
+                          <a14:useLocalDpi xmlns:a14="http://schemas.microsoft.com/office/drawing/2010/main" val="0"/>
+                        </a:ext>
+                      </a:extLst>
+                    </a:blip>
+                    <a:stretch>
+                      <a:fillRect/>
+                    </a:stretch>
+                  </pic:blipFill>
+                  <pic:spPr>
+                    <a:xfrm>
+                      <a:off x="0" y="0"/>
+                      <a:ext cx="5162550" cy="4048125"/>
+                    </a:xfrm>
+                    <a:prstGeom prst="rect">
+                      <a:avLst/>
+                    </a:prstGeom>
+                  </pic:spPr>
+                </pic:pic>
+              </a:graphicData>
+            </a:graphic>
+          </wp:inline>
+        </w:drawing>
+      </w:r>
+      <w:r>
+        <w:rPr>
+          <w:rFonts w:ascii="Quattrocento Sans" w:eastAsia="Times New Roman" w:hAnsi="Quattrocento Sans" w:cs="Arial"/>
+          <w:noProof/>
+          <w:color w:val="333333"/>
+          <w:sz w:val="22"/>
+        </w:rPr>
+        <w:lastRenderedPageBreak/>
+        <w:drawing>
+          <wp:inline distT="0" distB="0" distL="0" distR="0" wp14:anchorId="2BDE268A" wp14:editId="4C84FF31">
+            <wp:extent cx="6189345" cy="2896235"/>
+            <wp:effectExtent l="0" t="0" r="0" b="0"/>
+            <wp:docPr id="6" name="Picture 6"/>
+            <wp:cNvGraphicFramePr>
+              <a:graphicFrameLocks xmlns:a="http://schemas.openxmlformats.org/drawingml/2006/main" noChangeAspect="1"/>
+            </wp:cNvGraphicFramePr>
+            <a:graphic xmlns:a="http://schemas.openxmlformats.org/drawingml/2006/main">
+              <a:graphicData uri="http://schemas.openxmlformats.org/drawingml/2006/picture">
+                <pic:pic xmlns:pic="http://schemas.openxmlformats.org/drawingml/2006/picture">
+                  <pic:nvPicPr>
+                    <pic:cNvPr id="6" name="Picture 6"/>
+                    <pic:cNvPicPr/>
+                  </pic:nvPicPr>
+                  <pic:blipFill>
+                    <a:blip r:embed="rId14">
+                      <a:extLst>
+                        <a:ext uri="{28A0092B-C50C-407E-A947-70E740481C1C}">
+                          <a14:useLocalDpi xmlns:a14="http://schemas.microsoft.com/office/drawing/2010/main" val="0"/>
+                        </a:ext>
+                      </a:extLst>
+                    </a:blip>
+                    <a:stretch>
+                      <a:fillRect/>
+                    </a:stretch>
+                  </pic:blipFill>
+                  <pic:spPr>
+                    <a:xfrm>
+                      <a:off x="0" y="0"/>
+                      <a:ext cx="6189345" cy="2896235"/>
+                    </a:xfrm>
+                    <a:prstGeom prst="rect">
+                      <a:avLst/>
+                    </a:prstGeom>
+                  </pic:spPr>
+                </pic:pic>
+              </a:graphicData>
+            </a:graphic>
+          </wp:inline>
+        </w:drawing>
+      </w:r>
+      <w:r>
+        <w:rPr>
+          <w:rFonts w:ascii="Quattrocento Sans" w:eastAsia="Times New Roman" w:hAnsi="Quattrocento Sans" w:cs="Arial"/>
+          <w:noProof/>
+          <w:color w:val="333333"/>
+          <w:sz w:val="22"/>
+        </w:rPr>
+        <w:drawing>
+          <wp:inline distT="0" distB="0" distL="0" distR="0" wp14:anchorId="2B141CA6" wp14:editId="253EC6EE">
+            <wp:extent cx="6189345" cy="2962275"/>
+            <wp:effectExtent l="0" t="0" r="0" b="0"/>
+            <wp:docPr id="7" name="Picture 7"/>
+            <wp:cNvGraphicFramePr>
+              <a:graphicFrameLocks xmlns:a="http://schemas.openxmlformats.org/drawingml/2006/main" noChangeAspect="1"/>
+            </wp:cNvGraphicFramePr>
+            <a:graphic xmlns:a="http://schemas.openxmlformats.org/drawingml/2006/main">
+              <a:graphicData uri="http://schemas.openxmlformats.org/drawingml/2006/picture">
+                <pic:pic xmlns:pic="http://schemas.openxmlformats.org/drawingml/2006/picture">
+                  <pic:nvPicPr>
+                    <pic:cNvPr id="7" name="Picture 7"/>
+                    <pic:cNvPicPr/>
+                  </pic:nvPicPr>
+                  <pic:blipFill>
+                    <a:blip r:embed="rId15">
+                      <a:extLst>
+                        <a:ext uri="{28A0092B-C50C-407E-A947-70E740481C1C}">
+                          <a14:useLocalDpi xmlns:a14="http://schemas.microsoft.com/office/drawing/2010/main" val="0"/>
+                        </a:ext>
+                      </a:extLst>
+                    </a:blip>
+                    <a:stretch>
+                      <a:fillRect/>
+                    </a:stretch>
+                  </pic:blipFill>
+                  <pic:spPr>
+                    <a:xfrm>
+                      <a:off x="0" y="0"/>
+                      <a:ext cx="6189345" cy="2962275"/>
+                    </a:xfrm>
+                    <a:prstGeom prst="rect">
+                      <a:avLst/>
+                    </a:prstGeom>
+                  </pic:spPr>
+                </pic:pic>
+              </a:graphicData>
+            </a:graphic>
+          </wp:inline>
+        </w:drawing>
+      </w:r>
+    </w:p>
+    <w:p>
+      <w:pPr>
+        <w:shd w:val="clear" w:color="auto" w:fill="FFFFFF"/>
+        <w:spacing w:after="0"/>
+        <w:rPr>
+          <w:rFonts w:ascii="Quattrocento Sans" w:eastAsia="Times New Roman" w:hAnsi="Quattrocento Sans" w:cs="Arial"/>
+          <w:color w:val="1F1F1F"/>
+          <w:sz w:val="22"/>
+        </w:rPr>
+      </w:pPr>
+      <w:r>
+        <w:rPr>
+          <w:rFonts w:ascii="Quattrocento Sans" w:eastAsia="Times New Roman" w:hAnsi="Quattrocento Sans" w:cs="Arial"/>
+          <w:color w:val="1F1F1F"/>
+          <w:sz w:val="22"/>
+        </w:rPr>
+        <w:t>For example, let’s say a data analyst downloads a spreadsheet of sensitive information. In order to complete the report by Monday morning, the analyst decided to take their work laptop home for the weekend. After driving home, the analyst accidently left the laptop in their car. The next morning, they found their car had been stolen along with the laptop. Because it is the responsibility of the company to keep customer data safe, this was a breach of privacy when the data left company property. This type of action could not only cost the company large amounts of money in fines and penalties, but could also reduce consumer confidence causing a significant impact to revenue. While data privacy applies to most data that is collected, there are some instances where these regulations do not apply. In order for these laws and regulations not to apply, the particular collection of data must be completely anonymous. To make data anonymous means to exclude all data which</w:t>
+      </w:r>
+      <w:r>
+        <w:rPr>
+          <w:rFonts w:ascii="Quattrocento Sans" w:eastAsia="Times New Roman" w:hAnsi="Quattrocento Sans" w:cs="Arial"/>
+          <w:color w:val="1F1F1F"/>
+          <w:sz w:val="22"/>
+        </w:rPr>
+        <w:t xml:space="preserve"> </w:t>
+      </w:r>
+      <w:r>
+        <w:rPr>
+          <w:rFonts w:ascii="Quattrocento Sans" w:eastAsia="Times New Roman" w:hAnsi="Quattrocento Sans" w:cs="Arial"/>
+          <w:color w:val="1F1F1F"/>
+          <w:sz w:val="22"/>
+        </w:rPr>
+        <w:t xml:space="preserve">ties it back to a particular individual. While this approach might not be practical in all circumstances, </w:t>
+      </w:r>
+      <w:r>
+        <w:rPr>
+          <w:rFonts w:ascii="Quattrocento Sans" w:eastAsia="Times New Roman" w:hAnsi="Quattrocento Sans" w:cs="Arial"/>
+          <w:color w:val="1F1F1F"/>
+          <w:sz w:val="22"/>
+        </w:rPr>
+        <w:lastRenderedPageBreak/>
+        <w:t>collecting </w:t>
+      </w:r>
+      <w:r>
+        <w:rPr>
+          <w:rFonts w:ascii="Quattrocento Sans" w:eastAsia="Times New Roman" w:hAnsi="Quattrocento Sans" w:cs="Arial"/>
+          <w:color w:val="1F1F1F"/>
+          <w:sz w:val="22"/>
+        </w:rPr>
+        <w:t>data with privacy in mind cloud remove privacy limitations and make data collections more accessible.</w:t>
+      </w:r>
+    </w:p>
+    <w:p>
+      <w:pPr>
+        <w:shd w:val="clear" w:color="auto" w:fill="FFFFFF"/>
+        <w:spacing w:after="0"/>
+        <w:rPr>
+          <w:rFonts w:ascii="Quattrocento Sans" w:eastAsia="Times New Roman" w:hAnsi="Quattrocento Sans" w:cs="Arial"/>
+          <w:color w:val="3333FF"/>
+          <w:sz w:val="22"/>
+        </w:rPr>
+      </w:pPr>
+      <w:r>
+        <w:rPr>
+          <w:rFonts w:ascii="Quattrocento Sans" w:eastAsia="Times New Roman" w:hAnsi="Quattrocento Sans" w:cs="Arial"/>
+          <w:color w:val="3333FF"/>
+          <w:sz w:val="22"/>
+        </w:rPr>
+        <w:t>What is the importance of data quality as it relates to data analysis?</w:t>
+      </w:r>
+    </w:p>
+    <w:p>
+      <w:pPr>
+        <w:shd w:val="clear" w:color="auto" w:fill="FFFFFF"/>
+        <w:spacing w:after="0" w:line="240" w:lineRule="auto"/>
+        <w:jc w:val="left"/>
+        <w:rPr>
+          <w:rFonts w:ascii="Arial" w:eastAsia="Times New Roman" w:hAnsi="Arial" w:cs="Arial"/>
+          <w:color w:val="333333"/>
+          <w:sz w:val="21"/>
+          <w:szCs w:val="21"/>
+        </w:rPr>
+      </w:pPr>
+      <w:r>
+        <w:rPr>
+          <w:rFonts w:ascii="Source Sans Pro" w:eastAsia="Times New Roman" w:hAnsi="Source Sans Pro" w:cs="Arial"/>
+          <w:color w:val="1F1F1F"/>
+          <w:sz w:val="21"/>
+          <w:szCs w:val="21"/>
+        </w:rPr>
+        <w:t> </w:t>
+      </w:r>
+    </w:p>
+    <w:p>
+      <w:pPr>
+        <w:shd w:val="clear" w:color="auto" w:fill="FFFFFF"/>
+        <w:spacing w:after="0"/>
+        <w:rPr>
+          <w:rFonts w:ascii="Quattrocento Sans" w:eastAsia="Times New Roman" w:hAnsi="Quattrocento Sans" w:cs="Arial"/>
+          <w:color w:val="333333"/>
+          <w:sz w:val="22"/>
+        </w:rPr>
+      </w:pPr>
+      <w:r>
+        <w:rPr>
+          <w:rFonts w:ascii="Quattrocento Sans" w:eastAsia="Times New Roman" w:hAnsi="Quattrocento Sans" w:cs="Arial"/>
+          <w:color w:val="1F1F1F"/>
+          <w:sz w:val="22"/>
+        </w:rPr>
+        <w:t>Data quality is of the utmost importance in terms of data and analytics, but the reason behind this is because as soon as what you're presenting does not align with what someone expects, that's the first thing that they tend to go after. </w:t>
+      </w:r>
+    </w:p>
+    <w:p>
+      <w:pPr>
+        <w:shd w:val="clear" w:color="auto" w:fill="FFFFFF"/>
+        <w:spacing w:after="0"/>
+        <w:rPr>
+          <w:rFonts w:ascii="Quattrocento Sans" w:eastAsia="Times New Roman" w:hAnsi="Quattrocento Sans" w:cs="Arial"/>
+          <w:color w:val="333333"/>
+          <w:sz w:val="22"/>
+        </w:rPr>
+      </w:pPr>
+      <w:r>
+        <w:rPr>
+          <w:rFonts w:ascii="Quattrocento Sans" w:eastAsia="Times New Roman" w:hAnsi="Quattrocento Sans" w:cs="Arial"/>
+          <w:color w:val="1F1F1F"/>
+          <w:sz w:val="22"/>
+        </w:rPr>
+        <w:t>Where did you get the data? </w:t>
+      </w:r>
+    </w:p>
+    <w:p>
+      <w:pPr>
+        <w:shd w:val="clear" w:color="auto" w:fill="FFFFFF"/>
+        <w:spacing w:after="0"/>
+        <w:rPr>
+          <w:rFonts w:ascii="Quattrocento Sans" w:eastAsia="Times New Roman" w:hAnsi="Quattrocento Sans" w:cs="Arial"/>
+          <w:color w:val="333333"/>
+          <w:sz w:val="22"/>
+        </w:rPr>
+      </w:pPr>
+      <w:r>
+        <w:rPr>
+          <w:rFonts w:ascii="Quattrocento Sans" w:eastAsia="Times New Roman" w:hAnsi="Quattrocento Sans" w:cs="Arial"/>
+          <w:color w:val="1F1F1F"/>
+          <w:sz w:val="22"/>
+        </w:rPr>
+        <w:t>What's happened to the data? </w:t>
+      </w:r>
+    </w:p>
+    <w:p>
+      <w:pPr>
+        <w:shd w:val="clear" w:color="auto" w:fill="FFFFFF"/>
+        <w:spacing w:after="0"/>
+        <w:rPr>
+          <w:rFonts w:ascii="Quattrocento Sans" w:eastAsia="Times New Roman" w:hAnsi="Quattrocento Sans" w:cs="Arial"/>
+          <w:color w:val="333333"/>
+          <w:sz w:val="22"/>
+        </w:rPr>
+      </w:pPr>
+      <w:r>
+        <w:rPr>
+          <w:rFonts w:ascii="Quattrocento Sans" w:eastAsia="Times New Roman" w:hAnsi="Quattrocento Sans" w:cs="Arial"/>
+          <w:color w:val="1F1F1F"/>
+          <w:sz w:val="22"/>
+        </w:rPr>
+        <w:t>How's it been transformed? </w:t>
+      </w:r>
+    </w:p>
+    <w:p>
+      <w:pPr>
+        <w:shd w:val="clear" w:color="auto" w:fill="FFFFFF"/>
+        <w:spacing w:after="0"/>
+        <w:rPr>
+          <w:rFonts w:ascii="Quattrocento Sans" w:eastAsia="Times New Roman" w:hAnsi="Quattrocento Sans" w:cs="Arial"/>
+          <w:color w:val="1F1F1F"/>
+          <w:sz w:val="22"/>
+        </w:rPr>
+      </w:pPr>
+      <w:r>
+        <w:rPr>
+          <w:rFonts w:ascii="Quattrocento Sans" w:eastAsia="Times New Roman" w:hAnsi="Quattrocento Sans" w:cs="Arial"/>
+          <w:color w:val="1F1F1F"/>
+          <w:sz w:val="22"/>
+        </w:rPr>
+        <w:t xml:space="preserve">Because people like to think that they know and understand their, their business. And when you start to challenge that if you don't have the ground to stand on of the data that it's quality that it's clean and then it is from a trusted source, that's when you start to get into a lot of discussions. A lot of debate. And ultimately, the plot of what you're trying to present gets lost. The backbone of any successful data analysis project is good quality data. There is a common term in computer science called garbage in garbage out, which is essentially if </w:t>
+      </w:r>
+      <w:r>
+        <w:rPr>
+          <w:rFonts w:ascii="Quattrocento Sans" w:eastAsia="Times New Roman" w:hAnsi="Quattrocento Sans" w:cs="Arial"/>
+          <w:color w:val="1F1F1F"/>
+          <w:sz w:val="22"/>
+        </w:rPr>
+        <w:t>we</w:t>
+      </w:r>
+      <w:r>
+        <w:rPr>
+          <w:rFonts w:ascii="Quattrocento Sans" w:eastAsia="Times New Roman" w:hAnsi="Quattrocento Sans" w:cs="Arial"/>
+          <w:color w:val="1F1F1F"/>
+          <w:sz w:val="22"/>
+        </w:rPr>
+        <w:t xml:space="preserve"> read in bad quality data, you can expect to get bad quality results</w:t>
+      </w:r>
+      <w:r>
+        <w:rPr>
+          <w:rFonts w:ascii="Quattrocento Sans" w:eastAsia="Times New Roman" w:hAnsi="Quattrocento Sans" w:cs="Arial"/>
+          <w:color w:val="1F1F1F"/>
+          <w:sz w:val="22"/>
+        </w:rPr>
+        <w:t>.</w:t>
+      </w:r>
+    </w:p>
+    <w:p>
+      <w:pPr>
+        <w:shd w:val="clear" w:color="auto" w:fill="FFFFFF"/>
+        <w:spacing w:after="0"/>
+        <w:rPr>
+          <w:rFonts w:ascii="Quattrocento Sans" w:eastAsia="Times New Roman" w:hAnsi="Quattrocento Sans" w:cs="Arial"/>
+          <w:color w:val="3333FF"/>
+          <w:sz w:val="22"/>
+        </w:rPr>
+      </w:pPr>
+      <w:r>
+        <w:rPr>
+          <w:rFonts w:ascii="Quattrocento Sans" w:eastAsia="Times New Roman" w:hAnsi="Quattrocento Sans" w:cs="Arial"/>
+          <w:color w:val="3333FF"/>
+          <w:sz w:val="22"/>
+        </w:rPr>
+        <w:t>What is the Importance of data privacy as it relates to data analysis?</w:t>
+      </w:r>
+    </w:p>
+    <w:p>
+      <w:pPr>
+        <w:shd w:val="clear" w:color="auto" w:fill="FFFFFF"/>
+        <w:spacing w:after="0" w:line="240" w:lineRule="auto"/>
+        <w:jc w:val="left"/>
+        <w:rPr>
+          <w:rFonts w:ascii="Arial" w:eastAsia="Times New Roman" w:hAnsi="Arial" w:cs="Arial"/>
+          <w:color w:val="333333"/>
+          <w:sz w:val="21"/>
+          <w:szCs w:val="21"/>
+        </w:rPr>
+      </w:pPr>
+      <w:r>
+        <w:rPr>
+          <w:rFonts w:ascii="Source Sans Pro" w:eastAsia="Times New Roman" w:hAnsi="Source Sans Pro" w:cs="Arial"/>
+          <w:color w:val="1F1F1F"/>
+          <w:sz w:val="21"/>
+          <w:szCs w:val="21"/>
+        </w:rPr>
+        <w:t> </w:t>
+      </w:r>
+    </w:p>
+    <w:p>
+      <w:pPr>
+        <w:shd w:val="clear" w:color="auto" w:fill="FFFFFF"/>
+        <w:spacing w:after="0"/>
+        <w:rPr>
+          <w:rFonts w:ascii="Quattrocento Sans" w:eastAsia="Times New Roman" w:hAnsi="Quattrocento Sans" w:cs="Arial"/>
+          <w:color w:val="333333"/>
+          <w:sz w:val="22"/>
+        </w:rPr>
+      </w:pPr>
+      <w:r>
+        <w:rPr>
+          <w:rFonts w:ascii="Quattrocento Sans" w:eastAsia="Times New Roman" w:hAnsi="Quattrocento Sans" w:cs="Arial"/>
+          <w:color w:val="1F1F1F"/>
+          <w:sz w:val="22"/>
+        </w:rPr>
+        <w:t xml:space="preserve">In today's world, data privacy is a huge thing on the tax side, especially of our business we have what we have what we call PII: personal, identifiable information. We have to protect that and so we can't just send things through email. We don't send tax returns or even actually in our business. We don't send things through email. They have sensitive PII data in it. We encrypt it. We make sure the email is encrypted or we use software. Some certain </w:t>
+      </w:r>
+      <w:r>
+        <w:rPr>
+          <w:rFonts w:ascii="Quattrocento Sans" w:eastAsia="Times New Roman" w:hAnsi="Quattrocento Sans" w:cs="Arial"/>
+          <w:color w:val="1F1F1F"/>
+          <w:sz w:val="22"/>
+        </w:rPr>
+        <w:t>software’s</w:t>
+      </w:r>
+      <w:r>
+        <w:rPr>
+          <w:rFonts w:ascii="Quattrocento Sans" w:eastAsia="Times New Roman" w:hAnsi="Quattrocento Sans" w:cs="Arial"/>
+          <w:color w:val="1F1F1F"/>
+          <w:sz w:val="22"/>
+        </w:rPr>
+        <w:t xml:space="preserve"> that will allow us to not show the social security numbers or the names or the date of birth and what will happen is it has a certain sequence, and we share that with the client by calling them. We don't put that in an email and we certainly don't put that in the same email with the encrypted information because we want to make sure that you are always safe. So, we have to make sure we're protecting it</w:t>
+      </w:r>
+      <w:r>
+        <w:rPr>
+          <w:rFonts w:ascii="Quattrocento Sans" w:eastAsia="Times New Roman" w:hAnsi="Quattrocento Sans" w:cs="Arial"/>
+          <w:color w:val="333333"/>
+          <w:sz w:val="22"/>
+        </w:rPr>
+        <w:t xml:space="preserve"> at all costs.</w:t>
+      </w:r>
+    </w:p>
+    <w:p>
+      <w:pPr>
+        <w:shd w:val="clear" w:color="auto" w:fill="FFFFFF"/>
+        <w:spacing w:after="0"/>
+        <w:rPr>
+          <w:rFonts w:ascii="Quattrocento Sans" w:eastAsia="Times New Roman" w:hAnsi="Quattrocento Sans" w:cs="Arial"/>
+          <w:color w:val="333333"/>
+          <w:sz w:val="22"/>
+        </w:rPr>
+      </w:pPr>
+    </w:p>
     <w:sectPr>
-      <w:headerReference w:type="default" r:id="rId9"/>
-      <w:footerReference w:type="default" r:id="rId10"/>
+      <w:headerReference w:type="default" r:id="rId16"/>
+      <w:footerReference w:type="default" r:id="rId17"/>
       <w:pgSz w:w="11907" w:h="16839" w:code="9"/>
       <w:pgMar w:top="1440" w:right="1080" w:bottom="1440" w:left="1080" w:header="720" w:footer="720" w:gutter="0"/>
       <w:pgBorders w:offsetFrom="page">
@@ -3420,6 +5328,155 @@
     </w:lvl>
   </w:abstractNum>
   <w:abstractNum w:abstractNumId="14" w15:restartNumberingAfterBreak="0">
+    <w:nsid w:val="682C3658"/>
+    <w:multiLevelType w:val="multilevel"/>
+    <w:tmpl w:val="1FFAFF14"/>
+    <w:lvl w:ilvl="0">
+      <w:start w:val="1"/>
+      <w:numFmt w:val="bullet"/>
+      <w:lvlText w:val=""/>
+      <w:lvlJc w:val="left"/>
+      <w:pPr>
+        <w:tabs>
+          <w:tab w:val="num" w:pos="720"/>
+        </w:tabs>
+        <w:ind w:left="720" w:hanging="360"/>
+      </w:pPr>
+      <w:rPr>
+        <w:rFonts w:ascii="Symbol" w:hAnsi="Symbol" w:hint="default"/>
+        <w:sz w:val="20"/>
+      </w:rPr>
+    </w:lvl>
+    <w:lvl w:ilvl="1" w:tentative="1">
+      <w:start w:val="1"/>
+      <w:numFmt w:val="bullet"/>
+      <w:lvlText w:val=""/>
+      <w:lvlJc w:val="left"/>
+      <w:pPr>
+        <w:tabs>
+          <w:tab w:val="num" w:pos="1440"/>
+        </w:tabs>
+        <w:ind w:left="1440" w:hanging="360"/>
+      </w:pPr>
+      <w:rPr>
+        <w:rFonts w:ascii="Symbol" w:hAnsi="Symbol" w:hint="default"/>
+        <w:sz w:val="20"/>
+      </w:rPr>
+    </w:lvl>
+    <w:lvl w:ilvl="2" w:tentative="1">
+      <w:start w:val="1"/>
+      <w:numFmt w:val="bullet"/>
+      <w:lvlText w:val=""/>
+      <w:lvlJc w:val="left"/>
+      <w:pPr>
+        <w:tabs>
+          <w:tab w:val="num" w:pos="2160"/>
+        </w:tabs>
+        <w:ind w:left="2160" w:hanging="360"/>
+      </w:pPr>
+      <w:rPr>
+        <w:rFonts w:ascii="Symbol" w:hAnsi="Symbol" w:hint="default"/>
+        <w:sz w:val="20"/>
+      </w:rPr>
+    </w:lvl>
+    <w:lvl w:ilvl="3" w:tentative="1">
+      <w:start w:val="1"/>
+      <w:numFmt w:val="bullet"/>
+      <w:lvlText w:val=""/>
+      <w:lvlJc w:val="left"/>
+      <w:pPr>
+        <w:tabs>
+          <w:tab w:val="num" w:pos="2880"/>
+        </w:tabs>
+        <w:ind w:left="2880" w:hanging="360"/>
+      </w:pPr>
+      <w:rPr>
+        <w:rFonts w:ascii="Symbol" w:hAnsi="Symbol" w:hint="default"/>
+        <w:sz w:val="20"/>
+      </w:rPr>
+    </w:lvl>
+    <w:lvl w:ilvl="4" w:tentative="1">
+      <w:start w:val="1"/>
+      <w:numFmt w:val="bullet"/>
+      <w:lvlText w:val=""/>
+      <w:lvlJc w:val="left"/>
+      <w:pPr>
+        <w:tabs>
+          <w:tab w:val="num" w:pos="3600"/>
+        </w:tabs>
+        <w:ind w:left="3600" w:hanging="360"/>
+      </w:pPr>
+      <w:rPr>
+        <w:rFonts w:ascii="Symbol" w:hAnsi="Symbol" w:hint="default"/>
+        <w:sz w:val="20"/>
+      </w:rPr>
+    </w:lvl>
+    <w:lvl w:ilvl="5" w:tentative="1">
+      <w:start w:val="1"/>
+      <w:numFmt w:val="bullet"/>
+      <w:lvlText w:val=""/>
+      <w:lvlJc w:val="left"/>
+      <w:pPr>
+        <w:tabs>
+          <w:tab w:val="num" w:pos="4320"/>
+        </w:tabs>
+        <w:ind w:left="4320" w:hanging="360"/>
+      </w:pPr>
+      <w:rPr>
+        <w:rFonts w:ascii="Symbol" w:hAnsi="Symbol" w:hint="default"/>
+        <w:sz w:val="20"/>
+      </w:rPr>
+    </w:lvl>
+    <w:lvl w:ilvl="6" w:tentative="1">
+      <w:start w:val="1"/>
+      <w:numFmt w:val="bullet"/>
+      <w:lvlText w:val=""/>
+      <w:lvlJc w:val="left"/>
+      <w:pPr>
+        <w:tabs>
+          <w:tab w:val="num" w:pos="5040"/>
+        </w:tabs>
+        <w:ind w:left="5040" w:hanging="360"/>
+      </w:pPr>
+      <w:rPr>
+        <w:rFonts w:ascii="Symbol" w:hAnsi="Symbol" w:hint="default"/>
+        <w:sz w:val="20"/>
+      </w:rPr>
+    </w:lvl>
+    <w:lvl w:ilvl="7" w:tentative="1">
+      <w:start w:val="1"/>
+      <w:numFmt w:val="bullet"/>
+      <w:lvlText w:val=""/>
+      <w:lvlJc w:val="left"/>
+      <w:pPr>
+        <w:tabs>
+          <w:tab w:val="num" w:pos="5760"/>
+        </w:tabs>
+        <w:ind w:left="5760" w:hanging="360"/>
+      </w:pPr>
+      <w:rPr>
+        <w:rFonts w:ascii="Symbol" w:hAnsi="Symbol" w:hint="default"/>
+        <w:sz w:val="20"/>
+      </w:rPr>
+    </w:lvl>
+    <w:lvl w:ilvl="8" w:tentative="1">
+      <w:start w:val="1"/>
+      <w:numFmt w:val="bullet"/>
+      <w:lvlText w:val=""/>
+      <w:lvlJc w:val="left"/>
+      <w:pPr>
+        <w:tabs>
+          <w:tab w:val="num" w:pos="6480"/>
+        </w:tabs>
+        <w:ind w:left="6480" w:hanging="360"/>
+      </w:pPr>
+      <w:rPr>
+        <w:rFonts w:ascii="Symbol" w:hAnsi="Symbol" w:hint="default"/>
+        <w:sz w:val="20"/>
+      </w:rPr>
+    </w:lvl>
+  </w:abstractNum>
+  <w:abstractNum w:abstractNumId="15" w15:restartNumberingAfterBreak="0">
     <w:nsid w:val="69E67302"/>
     <w:multiLevelType w:val="hybridMultilevel"/>
     <w:tmpl w:val="E5A82150"/>
@@ -3532,7 +5589,7 @@
       </w:rPr>
     </w:lvl>
   </w:abstractNum>
-  <w:abstractNum w:abstractNumId="15" w15:restartNumberingAfterBreak="0">
+  <w:abstractNum w:abstractNumId="16" w15:restartNumberingAfterBreak="0">
     <w:nsid w:val="7A0A25FC"/>
     <w:multiLevelType w:val="hybridMultilevel"/>
     <w:tmpl w:val="9BAE11EE"/>
@@ -3644,7 +5701,7 @@
       </w:rPr>
     </w:lvl>
   </w:abstractNum>
-  <w:abstractNum w:abstractNumId="16" w15:restartNumberingAfterBreak="0">
+  <w:abstractNum w:abstractNumId="17" w15:restartNumberingAfterBreak="0">
     <w:nsid w:val="7E4274B8"/>
     <w:multiLevelType w:val="hybridMultilevel"/>
     <w:tmpl w:val="4210B5B4"/>
@@ -3733,7 +5790,7 @@
       </w:pPr>
     </w:lvl>
   </w:abstractNum>
-  <w:abstractNum w:abstractNumId="17" w15:restartNumberingAfterBreak="0">
+  <w:abstractNum w:abstractNumId="18" w15:restartNumberingAfterBreak="0">
     <w:nsid w:val="7F1C3251"/>
     <w:multiLevelType w:val="hybridMultilevel"/>
     <w:tmpl w:val="0D2CC754"/>
@@ -3850,7 +5907,7 @@
     <w:abstractNumId w:val="5"/>
   </w:num>
   <w:num w:numId="2" w16cid:durableId="1918976945">
-    <w:abstractNumId w:val="17"/>
+    <w:abstractNumId w:val="18"/>
   </w:num>
   <w:num w:numId="3" w16cid:durableId="981233220">
     <w:abstractNumId w:val="8"/>
@@ -3862,7 +5919,7 @@
     <w:abstractNumId w:val="4"/>
   </w:num>
   <w:num w:numId="6" w16cid:durableId="586230358">
-    <w:abstractNumId w:val="16"/>
+    <w:abstractNumId w:val="17"/>
   </w:num>
   <w:num w:numId="7" w16cid:durableId="1749577305">
     <w:abstractNumId w:val="11"/>
@@ -3886,7 +5943,7 @@
     <w:abstractNumId w:val="9"/>
   </w:num>
   <w:num w:numId="14" w16cid:durableId="1465611291">
-    <w:abstractNumId w:val="14"/>
+    <w:abstractNumId w:val="15"/>
   </w:num>
   <w:num w:numId="15" w16cid:durableId="1080906774">
     <w:abstractNumId w:val="7"/>
@@ -3895,10 +5952,13 @@
     <w:abstractNumId w:val="1"/>
   </w:num>
   <w:num w:numId="17" w16cid:durableId="1615475332">
-    <w:abstractNumId w:val="15"/>
+    <w:abstractNumId w:val="16"/>
   </w:num>
   <w:num w:numId="18" w16cid:durableId="736125311">
     <w:abstractNumId w:val="13"/>
+  </w:num>
+  <w:num w:numId="19" w16cid:durableId="226652161">
+    <w:abstractNumId w:val="14"/>
   </w:num>
   <w:numIdMacAtCleanup w:val="2"/>
 </w:numbering>
@@ -4376,6 +6436,28 @@
       <w:b/>
       <w:bCs/>
       <w:color w:val="4F81BD" w:themeColor="accent1"/>
+    </w:rPr>
+  </w:style>
+  <w:style w:type="paragraph" w:styleId="Heading4">
+    <w:name w:val="heading 4"/>
+    <w:basedOn w:val="Normal"/>
+    <w:next w:val="Normal"/>
+    <w:link w:val="Heading4Char"/>
+    <w:uiPriority w:val="9"/>
+    <w:unhideWhenUsed/>
+    <w:qFormat/>
+    <w:rsid w:val="00917773"/>
+    <w:pPr>
+      <w:keepNext/>
+      <w:keepLines/>
+      <w:spacing w:before="40" w:after="0"/>
+      <w:outlineLvl w:val="3"/>
+    </w:pPr>
+    <w:rPr>
+      <w:rFonts w:asciiTheme="majorHAnsi" w:eastAsiaTheme="majorEastAsia" w:hAnsiTheme="majorHAnsi" w:cstheme="majorBidi"/>
+      <w:i/>
+      <w:iCs/>
+      <w:color w:val="365F91" w:themeColor="accent1" w:themeShade="BF"/>
     </w:rPr>
   </w:style>
   <w:style w:type="character" w:default="1" w:styleId="DefaultParagraphFont">
@@ -4871,6 +6953,41 @@
     <w:uiPriority w:val="37"/>
     <w:unhideWhenUsed/>
     <w:rsid w:val="00F278BD"/>
+  </w:style>
+  <w:style w:type="character" w:customStyle="1" w:styleId="Heading4Char">
+    <w:name w:val="Heading 4 Char"/>
+    <w:basedOn w:val="DefaultParagraphFont"/>
+    <w:link w:val="Heading4"/>
+    <w:uiPriority w:val="9"/>
+    <w:rsid w:val="00917773"/>
+    <w:rPr>
+      <w:rFonts w:asciiTheme="majorHAnsi" w:eastAsiaTheme="majorEastAsia" w:hAnsiTheme="majorHAnsi" w:cstheme="majorBidi"/>
+      <w:i/>
+      <w:iCs/>
+      <w:color w:val="365F91" w:themeColor="accent1" w:themeShade="BF"/>
+      <w:sz w:val="24"/>
+    </w:rPr>
+  </w:style>
+  <w:style w:type="character" w:customStyle="1" w:styleId="cds-7">
+    <w:name w:val="cds-7"/>
+    <w:basedOn w:val="DefaultParagraphFont"/>
+    <w:rsid w:val="008667A8"/>
+  </w:style>
+  <w:style w:type="paragraph" w:styleId="NormalWeb">
+    <w:name w:val="Normal (Web)"/>
+    <w:basedOn w:val="Normal"/>
+    <w:uiPriority w:val="99"/>
+    <w:semiHidden/>
+    <w:unhideWhenUsed/>
+    <w:rsid w:val="00497A96"/>
+    <w:pPr>
+      <w:spacing w:before="100" w:beforeAutospacing="1" w:after="100" w:afterAutospacing="1" w:line="240" w:lineRule="auto"/>
+      <w:jc w:val="left"/>
+    </w:pPr>
+    <w:rPr>
+      <w:rFonts w:eastAsia="Times New Roman" w:cs="Times New Roman"/>
+      <w:szCs w:val="24"/>
+    </w:rPr>
   </w:style>
 </w:styles>
 </file>

</xml_diff>

<commit_message>
analyzing data using spreadsheet
</commit_message>
<xml_diff>
--- a/analyzing data with Excel/analyzing data with excel.docx
+++ b/analyzing data with Excel/analyzing data with excel.docx
@@ -3647,9 +3647,571 @@
         </w:rPr>
       </w:pPr>
     </w:p>
+    <w:p>
+      <w:pPr>
+        <w:shd w:val="clear" w:color="auto" w:fill="FFFFFF"/>
+        <w:spacing w:after="0"/>
+        <w:rPr>
+          <w:rFonts w:ascii="Quattrocento Sans" w:eastAsia="Times New Roman" w:hAnsi="Quattrocento Sans" w:cs="Arial"/>
+          <w:color w:val="333333"/>
+          <w:sz w:val="22"/>
+        </w:rPr>
+      </w:pPr>
+    </w:p>
+    <w:p>
+      <w:pPr>
+        <w:shd w:val="clear" w:color="auto" w:fill="FFFFFF"/>
+        <w:spacing w:after="0"/>
+        <w:rPr>
+          <w:rFonts w:ascii="Quattrocento Sans" w:eastAsia="Times New Roman" w:hAnsi="Quattrocento Sans" w:cs="Arial"/>
+          <w:color w:val="333333"/>
+          <w:sz w:val="22"/>
+        </w:rPr>
+      </w:pPr>
+    </w:p>
+    <w:p>
+      <w:pPr>
+        <w:shd w:val="clear" w:color="auto" w:fill="FFFFFF"/>
+        <w:spacing w:after="0"/>
+        <w:rPr>
+          <w:rFonts w:ascii="Quattrocento Sans" w:eastAsia="Times New Roman" w:hAnsi="Quattrocento Sans" w:cs="Arial"/>
+          <w:color w:val="333333"/>
+          <w:sz w:val="22"/>
+        </w:rPr>
+      </w:pPr>
+    </w:p>
+    <w:p>
+      <w:pPr>
+        <w:shd w:val="clear" w:color="auto" w:fill="FFFFFF"/>
+        <w:spacing w:after="0"/>
+        <w:rPr>
+          <w:rFonts w:ascii="Quattrocento Sans" w:eastAsia="Times New Roman" w:hAnsi="Quattrocento Sans" w:cs="Arial"/>
+          <w:color w:val="333333"/>
+          <w:sz w:val="22"/>
+        </w:rPr>
+      </w:pPr>
+    </w:p>
+    <w:p>
+      <w:pPr>
+        <w:shd w:val="clear" w:color="auto" w:fill="FFFFFF"/>
+        <w:spacing w:after="0"/>
+        <w:rPr>
+          <w:rFonts w:ascii="Quattrocento Sans" w:eastAsia="Times New Roman" w:hAnsi="Quattrocento Sans" w:cs="Arial"/>
+          <w:color w:val="333333"/>
+          <w:sz w:val="22"/>
+        </w:rPr>
+      </w:pPr>
+    </w:p>
+    <w:p>
+      <w:pPr>
+        <w:shd w:val="clear" w:color="auto" w:fill="FFFFFF"/>
+        <w:spacing w:after="0"/>
+        <w:rPr>
+          <w:rFonts w:ascii="Quattrocento Sans" w:eastAsia="Times New Roman" w:hAnsi="Quattrocento Sans" w:cs="Arial"/>
+          <w:color w:val="333333"/>
+          <w:sz w:val="22"/>
+        </w:rPr>
+      </w:pPr>
+    </w:p>
+    <w:p>
+      <w:pPr>
+        <w:shd w:val="clear" w:color="auto" w:fill="FFFFFF"/>
+        <w:spacing w:after="0"/>
+        <w:rPr>
+          <w:rFonts w:ascii="Quattrocento Sans" w:eastAsia="Times New Roman" w:hAnsi="Quattrocento Sans" w:cs="Arial"/>
+          <w:color w:val="333333"/>
+          <w:sz w:val="22"/>
+        </w:rPr>
+      </w:pPr>
+    </w:p>
+    <w:p>
+      <w:pPr>
+        <w:shd w:val="clear" w:color="auto" w:fill="FFFFFF"/>
+        <w:spacing w:after="0"/>
+        <w:rPr>
+          <w:rFonts w:ascii="Quattrocento Sans" w:eastAsia="Times New Roman" w:hAnsi="Quattrocento Sans" w:cs="Arial"/>
+          <w:color w:val="333333"/>
+          <w:sz w:val="22"/>
+        </w:rPr>
+      </w:pPr>
+    </w:p>
+    <w:p>
+      <w:pPr>
+        <w:shd w:val="clear" w:color="auto" w:fill="FFFFFF"/>
+        <w:spacing w:after="0"/>
+        <w:rPr>
+          <w:rFonts w:ascii="Quattrocento Sans" w:eastAsia="Times New Roman" w:hAnsi="Quattrocento Sans" w:cs="Arial"/>
+          <w:color w:val="333333"/>
+          <w:sz w:val="22"/>
+        </w:rPr>
+      </w:pPr>
+    </w:p>
+    <w:p>
+      <w:pPr>
+        <w:shd w:val="clear" w:color="auto" w:fill="FFFFFF"/>
+        <w:spacing w:after="0"/>
+        <w:rPr>
+          <w:rFonts w:ascii="Quattrocento Sans" w:eastAsia="Times New Roman" w:hAnsi="Quattrocento Sans" w:cs="Arial"/>
+          <w:color w:val="333333"/>
+          <w:sz w:val="22"/>
+        </w:rPr>
+      </w:pPr>
+      <w:r>
+        <w:rPr>
+          <w:rFonts w:ascii="Quattrocento Sans" w:eastAsia="Times New Roman" w:hAnsi="Quattrocento Sans" w:cs="Arial"/>
+          <w:b/>
+          <w:bCs/>
+          <w:color w:val="3333FF"/>
+          <w:sz w:val="22"/>
+        </w:rPr>
+        <w:lastRenderedPageBreak/>
+        <w:t>Data Analysis Basics, Filtering and Sorting Data</w:t>
+      </w:r>
+      <w:r>
+        <w:rPr>
+          <w:rFonts w:ascii="Quattrocento Sans" w:eastAsia="Times New Roman" w:hAnsi="Quattrocento Sans" w:cs="Arial"/>
+          <w:color w:val="333333"/>
+          <w:sz w:val="22"/>
+        </w:rPr>
+        <w:t>:</w:t>
+      </w:r>
+    </w:p>
+    <w:p>
+      <w:pPr>
+        <w:shd w:val="clear" w:color="auto" w:fill="FFFFFF"/>
+        <w:spacing w:after="0"/>
+        <w:rPr>
+          <w:rFonts w:ascii="Quattrocento Sans" w:eastAsia="Times New Roman" w:hAnsi="Quattrocento Sans" w:cs="Arial"/>
+          <w:color w:val="333333"/>
+          <w:sz w:val="22"/>
+        </w:rPr>
+      </w:pPr>
+    </w:p>
+    <w:p>
+      <w:pPr>
+        <w:shd w:val="clear" w:color="auto" w:fill="FFFFFF"/>
+        <w:spacing w:after="0"/>
+        <w:rPr>
+          <w:rFonts w:ascii="Quattrocento Sans" w:eastAsia="Times New Roman" w:hAnsi="Quattrocento Sans" w:cs="Arial"/>
+          <w:color w:val="333333"/>
+          <w:sz w:val="22"/>
+        </w:rPr>
+      </w:pPr>
+      <w:r>
+        <w:rPr>
+          <w:rFonts w:ascii="Quattrocento Sans" w:eastAsia="Times New Roman" w:hAnsi="Quattrocento Sans" w:cs="Arial"/>
+          <w:noProof/>
+          <w:color w:val="333333"/>
+          <w:sz w:val="22"/>
+        </w:rPr>
+        <w:drawing>
+          <wp:inline distT="0" distB="0" distL="0" distR="0" wp14:anchorId="5603CA32" wp14:editId="5B324A1F">
+            <wp:extent cx="6189345" cy="2467610"/>
+            <wp:effectExtent l="0" t="0" r="0" b="0"/>
+            <wp:docPr id="8" name="Picture 8"/>
+            <wp:cNvGraphicFramePr>
+              <a:graphicFrameLocks xmlns:a="http://schemas.openxmlformats.org/drawingml/2006/main" noChangeAspect="1"/>
+            </wp:cNvGraphicFramePr>
+            <a:graphic xmlns:a="http://schemas.openxmlformats.org/drawingml/2006/main">
+              <a:graphicData uri="http://schemas.openxmlformats.org/drawingml/2006/picture">
+                <pic:pic xmlns:pic="http://schemas.openxmlformats.org/drawingml/2006/picture">
+                  <pic:nvPicPr>
+                    <pic:cNvPr id="8" name="Picture 8"/>
+                    <pic:cNvPicPr/>
+                  </pic:nvPicPr>
+                  <pic:blipFill>
+                    <a:blip r:embed="rId16">
+                      <a:extLst>
+                        <a:ext uri="{28A0092B-C50C-407E-A947-70E740481C1C}">
+                          <a14:useLocalDpi xmlns:a14="http://schemas.microsoft.com/office/drawing/2010/main" val="0"/>
+                        </a:ext>
+                      </a:extLst>
+                    </a:blip>
+                    <a:stretch>
+                      <a:fillRect/>
+                    </a:stretch>
+                  </pic:blipFill>
+                  <pic:spPr>
+                    <a:xfrm>
+                      <a:off x="0" y="0"/>
+                      <a:ext cx="6189345" cy="2467610"/>
+                    </a:xfrm>
+                    <a:prstGeom prst="rect">
+                      <a:avLst/>
+                    </a:prstGeom>
+                  </pic:spPr>
+                </pic:pic>
+              </a:graphicData>
+            </a:graphic>
+          </wp:inline>
+        </w:drawing>
+      </w:r>
+    </w:p>
+    <w:p>
+      <w:pPr>
+        <w:shd w:val="clear" w:color="auto" w:fill="FFFFFF"/>
+        <w:spacing w:after="0"/>
+        <w:rPr>
+          <w:rFonts w:ascii="Quattrocento Sans" w:eastAsia="Times New Roman" w:hAnsi="Quattrocento Sans" w:cs="Arial"/>
+          <w:color w:val="333333"/>
+          <w:sz w:val="22"/>
+        </w:rPr>
+      </w:pPr>
+    </w:p>
+    <w:p>
+      <w:pPr>
+        <w:shd w:val="clear" w:color="auto" w:fill="FFFFFF"/>
+        <w:spacing w:after="0"/>
+        <w:rPr>
+          <w:rFonts w:ascii="Quattrocento Sans" w:eastAsia="Times New Roman" w:hAnsi="Quattrocento Sans" w:cs="Arial"/>
+          <w:color w:val="333333"/>
+          <w:sz w:val="22"/>
+        </w:rPr>
+      </w:pPr>
+      <w:r>
+        <w:rPr>
+          <w:rFonts w:ascii="Quattrocento Sans" w:eastAsia="Times New Roman" w:hAnsi="Quattrocento Sans" w:cs="Arial"/>
+          <w:color w:val="333333"/>
+          <w:sz w:val="22"/>
+        </w:rPr>
+        <w:t>Howe to shape our data?</w:t>
+      </w:r>
+    </w:p>
+    <w:p>
+      <w:pPr>
+        <w:shd w:val="clear" w:color="auto" w:fill="FFFFFF"/>
+        <w:spacing w:after="0"/>
+        <w:rPr>
+          <w:rFonts w:ascii="Quattrocento Sans" w:eastAsia="Times New Roman" w:hAnsi="Quattrocento Sans" w:cs="Arial"/>
+          <w:color w:val="333333"/>
+          <w:sz w:val="22"/>
+        </w:rPr>
+      </w:pPr>
+      <w:r>
+        <w:rPr>
+          <w:rFonts w:ascii="Quattrocento Sans" w:eastAsia="Times New Roman" w:hAnsi="Quattrocento Sans" w:cs="Arial"/>
+          <w:color w:val="333333"/>
+          <w:sz w:val="22"/>
+        </w:rPr>
+        <w:t>S</w:t>
+      </w:r>
+      <w:r>
+        <w:rPr>
+          <w:rFonts w:ascii="Quattrocento Sans" w:eastAsia="Times New Roman" w:hAnsi="Quattrocento Sans" w:cs="Arial"/>
+          <w:color w:val="333333"/>
+          <w:sz w:val="22"/>
+        </w:rPr>
+        <w:t>haping our data to provide meaningful information. Deciding how to manipulate our data can sometimes be difficult. Before we make any changes or adjustments, we will need to visualize the final output. Below are some questions to ask before beginning the task. How big is the dataset? What type of filtering is required to find the necessary information? How should the data be sorted? What type of calculations are needed? Now that we have visualized the final output, we must decide the best approach to shape our data.</w:t>
+      </w:r>
+    </w:p>
+    <w:p>
+      <w:pPr>
+        <w:shd w:val="clear" w:color="auto" w:fill="FFFFFF"/>
+        <w:spacing w:after="0"/>
+        <w:rPr>
+          <w:rFonts w:ascii="Quattrocento Sans" w:eastAsia="Times New Roman" w:hAnsi="Quattrocento Sans" w:cs="Arial"/>
+          <w:color w:val="333333"/>
+          <w:sz w:val="22"/>
+        </w:rPr>
+      </w:pPr>
+      <w:r>
+        <w:rPr>
+          <w:rFonts w:ascii="Quattrocento Sans" w:eastAsia="Times New Roman" w:hAnsi="Quattrocento Sans" w:cs="Arial"/>
+          <w:color w:val="333333"/>
+          <w:sz w:val="22"/>
+        </w:rPr>
+        <w:t>Filtering and Sorting Data:</w:t>
+      </w:r>
+    </w:p>
+    <w:p>
+      <w:pPr>
+        <w:shd w:val="clear" w:color="auto" w:fill="FFFFFF"/>
+        <w:spacing w:after="0"/>
+        <w:rPr>
+          <w:rFonts w:ascii="Quattrocento Sans" w:eastAsia="Times New Roman" w:hAnsi="Quattrocento Sans" w:cs="Arial"/>
+          <w:color w:val="333333"/>
+          <w:sz w:val="22"/>
+        </w:rPr>
+      </w:pPr>
+    </w:p>
+    <w:p>
+      <w:pPr>
+        <w:shd w:val="clear" w:color="auto" w:fill="FFFFFF"/>
+        <w:spacing w:after="0"/>
+        <w:rPr>
+          <w:rFonts w:ascii="Quattrocento Sans" w:eastAsia="Times New Roman" w:hAnsi="Quattrocento Sans" w:cs="Arial"/>
+          <w:color w:val="333333"/>
+          <w:sz w:val="22"/>
+        </w:rPr>
+      </w:pPr>
+      <w:r>
+        <w:rPr>
+          <w:rFonts w:ascii="Quattrocento Sans" w:eastAsia="Times New Roman" w:hAnsi="Quattrocento Sans" w:cs="Arial"/>
+          <w:noProof/>
+          <w:color w:val="333333"/>
+          <w:sz w:val="22"/>
+        </w:rPr>
+        <w:drawing>
+          <wp:inline distT="0" distB="0" distL="0" distR="0" wp14:anchorId="10E74F0E" wp14:editId="5B1F7823">
+            <wp:extent cx="6189345" cy="2986405"/>
+            <wp:effectExtent l="0" t="0" r="0" b="0"/>
+            <wp:docPr id="9" name="Picture 9"/>
+            <wp:cNvGraphicFramePr>
+              <a:graphicFrameLocks xmlns:a="http://schemas.openxmlformats.org/drawingml/2006/main" noChangeAspect="1"/>
+            </wp:cNvGraphicFramePr>
+            <a:graphic xmlns:a="http://schemas.openxmlformats.org/drawingml/2006/main">
+              <a:graphicData uri="http://schemas.openxmlformats.org/drawingml/2006/picture">
+                <pic:pic xmlns:pic="http://schemas.openxmlformats.org/drawingml/2006/picture">
+                  <pic:nvPicPr>
+                    <pic:cNvPr id="9" name="Picture 9"/>
+                    <pic:cNvPicPr/>
+                  </pic:nvPicPr>
+                  <pic:blipFill>
+                    <a:blip r:embed="rId17">
+                      <a:extLst>
+                        <a:ext uri="{28A0092B-C50C-407E-A947-70E740481C1C}">
+                          <a14:useLocalDpi xmlns:a14="http://schemas.microsoft.com/office/drawing/2010/main" val="0"/>
+                        </a:ext>
+                      </a:extLst>
+                    </a:blip>
+                    <a:stretch>
+                      <a:fillRect/>
+                    </a:stretch>
+                  </pic:blipFill>
+                  <pic:spPr>
+                    <a:xfrm>
+                      <a:off x="0" y="0"/>
+                      <a:ext cx="6189345" cy="2986405"/>
+                    </a:xfrm>
+                    <a:prstGeom prst="rect">
+                      <a:avLst/>
+                    </a:prstGeom>
+                  </pic:spPr>
+                </pic:pic>
+              </a:graphicData>
+            </a:graphic>
+          </wp:inline>
+        </w:drawing>
+      </w:r>
+    </w:p>
+    <w:p>
+      <w:pPr>
+        <w:shd w:val="clear" w:color="auto" w:fill="FFFFFF"/>
+        <w:spacing w:after="0"/>
+        <w:rPr>
+          <w:rFonts w:ascii="Quattrocento Sans" w:eastAsia="Times New Roman" w:hAnsi="Quattrocento Sans" w:cs="Arial"/>
+          <w:color w:val="333333"/>
+          <w:sz w:val="22"/>
+        </w:rPr>
+      </w:pPr>
+    </w:p>
+    <w:p>
+      <w:pPr>
+        <w:shd w:val="clear" w:color="auto" w:fill="FFFFFF"/>
+        <w:spacing w:after="0"/>
+        <w:rPr>
+          <w:rFonts w:ascii="Quattrocento Sans" w:eastAsia="Times New Roman" w:hAnsi="Quattrocento Sans" w:cs="Arial"/>
+          <w:color w:val="333333"/>
+          <w:sz w:val="22"/>
+        </w:rPr>
+      </w:pPr>
+      <w:r>
+        <w:rPr>
+          <w:rFonts w:ascii="Quattrocento Sans" w:eastAsia="Times New Roman" w:hAnsi="Quattrocento Sans" w:cs="Arial"/>
+          <w:noProof/>
+          <w:color w:val="333333"/>
+          <w:sz w:val="22"/>
+        </w:rPr>
+        <w:lastRenderedPageBreak/>
+        <w:drawing>
+          <wp:inline distT="0" distB="0" distL="0" distR="0" wp14:anchorId="7F7E2E08" wp14:editId="339C405E">
+            <wp:extent cx="6189345" cy="3404870"/>
+            <wp:effectExtent l="0" t="0" r="0" b="0"/>
+            <wp:docPr id="10" name="Picture 10"/>
+            <wp:cNvGraphicFramePr>
+              <a:graphicFrameLocks xmlns:a="http://schemas.openxmlformats.org/drawingml/2006/main" noChangeAspect="1"/>
+            </wp:cNvGraphicFramePr>
+            <a:graphic xmlns:a="http://schemas.openxmlformats.org/drawingml/2006/main">
+              <a:graphicData uri="http://schemas.openxmlformats.org/drawingml/2006/picture">
+                <pic:pic xmlns:pic="http://schemas.openxmlformats.org/drawingml/2006/picture">
+                  <pic:nvPicPr>
+                    <pic:cNvPr id="10" name="Picture 10"/>
+                    <pic:cNvPicPr/>
+                  </pic:nvPicPr>
+                  <pic:blipFill>
+                    <a:blip r:embed="rId18">
+                      <a:extLst>
+                        <a:ext uri="{28A0092B-C50C-407E-A947-70E740481C1C}">
+                          <a14:useLocalDpi xmlns:a14="http://schemas.microsoft.com/office/drawing/2010/main" val="0"/>
+                        </a:ext>
+                      </a:extLst>
+                    </a:blip>
+                    <a:stretch>
+                      <a:fillRect/>
+                    </a:stretch>
+                  </pic:blipFill>
+                  <pic:spPr>
+                    <a:xfrm>
+                      <a:off x="0" y="0"/>
+                      <a:ext cx="6189345" cy="3404870"/>
+                    </a:xfrm>
+                    <a:prstGeom prst="rect">
+                      <a:avLst/>
+                    </a:prstGeom>
+                  </pic:spPr>
+                </pic:pic>
+              </a:graphicData>
+            </a:graphic>
+          </wp:inline>
+        </w:drawing>
+      </w:r>
+      <w:r>
+        <w:rPr>
+          <w:rFonts w:ascii="Quattrocento Sans" w:eastAsia="Times New Roman" w:hAnsi="Quattrocento Sans" w:cs="Arial"/>
+          <w:noProof/>
+          <w:color w:val="333333"/>
+          <w:sz w:val="22"/>
+        </w:rPr>
+        <w:drawing>
+          <wp:inline distT="0" distB="0" distL="0" distR="0" wp14:anchorId="3B293E02" wp14:editId="0C5E3217">
+            <wp:extent cx="6189345" cy="3293745"/>
+            <wp:effectExtent l="0" t="0" r="0" b="0"/>
+            <wp:docPr id="11" name="Picture 11"/>
+            <wp:cNvGraphicFramePr>
+              <a:graphicFrameLocks xmlns:a="http://schemas.openxmlformats.org/drawingml/2006/main" noChangeAspect="1"/>
+            </wp:cNvGraphicFramePr>
+            <a:graphic xmlns:a="http://schemas.openxmlformats.org/drawingml/2006/main">
+              <a:graphicData uri="http://schemas.openxmlformats.org/drawingml/2006/picture">
+                <pic:pic xmlns:pic="http://schemas.openxmlformats.org/drawingml/2006/picture">
+                  <pic:nvPicPr>
+                    <pic:cNvPr id="11" name="Picture 11"/>
+                    <pic:cNvPicPr/>
+                  </pic:nvPicPr>
+                  <pic:blipFill>
+                    <a:blip r:embed="rId19">
+                      <a:extLst>
+                        <a:ext uri="{28A0092B-C50C-407E-A947-70E740481C1C}">
+                          <a14:useLocalDpi xmlns:a14="http://schemas.microsoft.com/office/drawing/2010/main" val="0"/>
+                        </a:ext>
+                      </a:extLst>
+                    </a:blip>
+                    <a:stretch>
+                      <a:fillRect/>
+                    </a:stretch>
+                  </pic:blipFill>
+                  <pic:spPr>
+                    <a:xfrm>
+                      <a:off x="0" y="0"/>
+                      <a:ext cx="6189345" cy="3293745"/>
+                    </a:xfrm>
+                    <a:prstGeom prst="rect">
+                      <a:avLst/>
+                    </a:prstGeom>
+                  </pic:spPr>
+                </pic:pic>
+              </a:graphicData>
+            </a:graphic>
+          </wp:inline>
+        </w:drawing>
+      </w:r>
+    </w:p>
+    <w:p>
+      <w:pPr>
+        <w:shd w:val="clear" w:color="auto" w:fill="FFFFFF"/>
+        <w:spacing w:after="0"/>
+        <w:rPr>
+          <w:rFonts w:ascii="Quattrocento Sans" w:eastAsia="Times New Roman" w:hAnsi="Quattrocento Sans" w:cs="Arial"/>
+          <w:color w:val="333333"/>
+          <w:sz w:val="22"/>
+        </w:rPr>
+      </w:pPr>
+    </w:p>
+    <w:p>
+      <w:pPr>
+        <w:shd w:val="clear" w:color="auto" w:fill="FFFFFF"/>
+        <w:spacing w:after="0"/>
+        <w:rPr>
+          <w:rFonts w:ascii="Quattrocento Sans" w:eastAsia="Times New Roman" w:hAnsi="Quattrocento Sans" w:cs="Arial"/>
+          <w:color w:val="333333"/>
+          <w:sz w:val="22"/>
+        </w:rPr>
+      </w:pPr>
+      <w:r>
+        <w:rPr>
+          <w:rFonts w:ascii="Quattrocento Sans" w:eastAsia="Times New Roman" w:hAnsi="Quattrocento Sans" w:cs="Arial"/>
+          <w:noProof/>
+          <w:color w:val="333333"/>
+          <w:sz w:val="22"/>
+        </w:rPr>
+        <w:lastRenderedPageBreak/>
+        <w:drawing>
+          <wp:inline distT="0" distB="0" distL="0" distR="0" wp14:anchorId="43704198" wp14:editId="7113A8C6">
+            <wp:extent cx="6189345" cy="3259455"/>
+            <wp:effectExtent l="0" t="0" r="0" b="0"/>
+            <wp:docPr id="12" name="Picture 12"/>
+            <wp:cNvGraphicFramePr>
+              <a:graphicFrameLocks xmlns:a="http://schemas.openxmlformats.org/drawingml/2006/main" noChangeAspect="1"/>
+            </wp:cNvGraphicFramePr>
+            <a:graphic xmlns:a="http://schemas.openxmlformats.org/drawingml/2006/main">
+              <a:graphicData uri="http://schemas.openxmlformats.org/drawingml/2006/picture">
+                <pic:pic xmlns:pic="http://schemas.openxmlformats.org/drawingml/2006/picture">
+                  <pic:nvPicPr>
+                    <pic:cNvPr id="12" name="Picture 12"/>
+                    <pic:cNvPicPr/>
+                  </pic:nvPicPr>
+                  <pic:blipFill>
+                    <a:blip r:embed="rId20">
+                      <a:extLst>
+                        <a:ext uri="{28A0092B-C50C-407E-A947-70E740481C1C}">
+                          <a14:useLocalDpi xmlns:a14="http://schemas.microsoft.com/office/drawing/2010/main" val="0"/>
+                        </a:ext>
+                      </a:extLst>
+                    </a:blip>
+                    <a:stretch>
+                      <a:fillRect/>
+                    </a:stretch>
+                  </pic:blipFill>
+                  <pic:spPr>
+                    <a:xfrm>
+                      <a:off x="0" y="0"/>
+                      <a:ext cx="6189345" cy="3259455"/>
+                    </a:xfrm>
+                    <a:prstGeom prst="rect">
+                      <a:avLst/>
+                    </a:prstGeom>
+                  </pic:spPr>
+                </pic:pic>
+              </a:graphicData>
+            </a:graphic>
+          </wp:inline>
+        </w:drawing>
+      </w:r>
+    </w:p>
+    <w:p>
+      <w:pPr>
+        <w:shd w:val="clear" w:color="auto" w:fill="FFFFFF"/>
+        <w:spacing w:after="0"/>
+        <w:rPr>
+          <w:rFonts w:ascii="Quattrocento Sans" w:eastAsia="Times New Roman" w:hAnsi="Quattrocento Sans" w:cs="Arial"/>
+          <w:color w:val="333333"/>
+          <w:sz w:val="22"/>
+        </w:rPr>
+      </w:pPr>
+    </w:p>
+    <w:p>
+      <w:pPr>
+        <w:shd w:val="clear" w:color="auto" w:fill="FFFFFF"/>
+        <w:spacing w:after="0"/>
+        <w:rPr>
+          <w:rFonts w:ascii="Quattrocento Sans" w:eastAsia="Times New Roman" w:hAnsi="Quattrocento Sans" w:cs="Arial"/>
+          <w:color w:val="333333"/>
+          <w:sz w:val="22"/>
+        </w:rPr>
+      </w:pPr>
+    </w:p>
     <w:sectPr>
-      <w:headerReference w:type="default" r:id="rId16"/>
-      <w:footerReference w:type="default" r:id="rId17"/>
+      <w:headerReference w:type="default" r:id="rId21"/>
+      <w:footerReference w:type="default" r:id="rId22"/>
       <w:pgSz w:w="11907" w:h="16839" w:code="9"/>
       <w:pgMar w:top="1440" w:right="1080" w:bottom="1440" w:left="1080" w:header="720" w:footer="720" w:gutter="0"/>
       <w:pgBorders w:offsetFrom="page">

</xml_diff>

<commit_message>
filtering and sorting data
</commit_message>
<xml_diff>
--- a/analyzing data with Excel/analyzing data with excel.docx
+++ b/analyzing data with Excel/analyzing data with excel.docx
@@ -4197,6 +4197,98 @@
           <w:sz w:val="22"/>
         </w:rPr>
       </w:pPr>
+    </w:p>
+    <w:p>
+      <w:pPr>
+        <w:shd w:val="clear" w:color="auto" w:fill="FFFFFF"/>
+        <w:spacing w:after="0"/>
+        <w:rPr>
+          <w:rFonts w:ascii="Quattrocento Sans" w:eastAsia="Times New Roman" w:hAnsi="Quattrocento Sans" w:cs="Arial"/>
+          <w:color w:val="333333"/>
+          <w:sz w:val="22"/>
+        </w:rPr>
+      </w:pPr>
+      <w:r>
+        <w:rPr>
+          <w:rFonts w:ascii="Quattrocento Sans" w:eastAsia="Times New Roman" w:hAnsi="Quattrocento Sans" w:cs="Arial"/>
+          <w:color w:val="3333FF"/>
+          <w:sz w:val="22"/>
+        </w:rPr>
+        <w:t>Filtering and Sorting Data in Excel</w:t>
+      </w:r>
+      <w:r>
+        <w:rPr>
+          <w:rFonts w:ascii="Quattrocento Sans" w:eastAsia="Times New Roman" w:hAnsi="Quattrocento Sans" w:cs="Arial"/>
+          <w:color w:val="333333"/>
+          <w:sz w:val="22"/>
+        </w:rPr>
+        <w:t>:</w:t>
+      </w:r>
+    </w:p>
+    <w:p>
+      <w:pPr>
+        <w:shd w:val="clear" w:color="auto" w:fill="FFFFFF"/>
+        <w:spacing w:after="0"/>
+        <w:rPr>
+          <w:rFonts w:ascii="Quattrocento Sans" w:eastAsia="Times New Roman" w:hAnsi="Quattrocento Sans" w:cs="Arial"/>
+          <w:color w:val="3333FF"/>
+          <w:sz w:val="22"/>
+        </w:rPr>
+      </w:pPr>
+      <w:r>
+        <w:rPr>
+          <w:rFonts w:ascii="Quattrocento Sans" w:eastAsia="Times New Roman" w:hAnsi="Quattrocento Sans" w:cs="Arial"/>
+          <w:color w:val="3333FF"/>
+          <w:sz w:val="22"/>
+        </w:rPr>
+        <w:t>Why is it important to filter and sort data?</w:t>
+      </w:r>
+    </w:p>
+    <w:p>
+      <w:pPr>
+        <w:shd w:val="clear" w:color="auto" w:fill="FFFFFF"/>
+        <w:spacing w:after="0"/>
+        <w:rPr>
+          <w:rFonts w:ascii="Quattrocento Sans" w:eastAsia="Times New Roman" w:hAnsi="Quattrocento Sans" w:cs="Arial"/>
+          <w:color w:val="333333"/>
+          <w:sz w:val="22"/>
+        </w:rPr>
+      </w:pPr>
+      <w:r>
+        <w:rPr>
+          <w:rFonts w:ascii="Quattrocento Sans" w:eastAsia="Times New Roman" w:hAnsi="Quattrocento Sans" w:cs="Arial"/>
+          <w:color w:val="333333"/>
+          <w:sz w:val="22"/>
+        </w:rPr>
+        <w:t>Filtering and sorting are very important as part of analysis. It allows us to create one single view of the data. it provides a function for people to do their own analysis on the data.</w:t>
+      </w:r>
+      <w:r>
+        <w:rPr>
+          <w:rFonts w:ascii="Quattrocento Sans" w:eastAsia="Times New Roman" w:hAnsi="Quattrocento Sans" w:cs="Arial"/>
+          <w:color w:val="333333"/>
+          <w:sz w:val="22"/>
+        </w:rPr>
+        <w:t xml:space="preserve"> sorting tends to be highest to lowest or alphabetical.</w:t>
+      </w:r>
+    </w:p>
+    <w:p>
+      <w:pPr>
+        <w:shd w:val="clear" w:color="auto" w:fill="FFFFFF"/>
+        <w:spacing w:after="0"/>
+        <w:rPr>
+          <w:rFonts w:ascii="Quattrocento Sans" w:eastAsia="Times New Roman" w:hAnsi="Quattrocento Sans" w:cs="Arial"/>
+          <w:color w:val="333333"/>
+          <w:sz w:val="22"/>
+        </w:rPr>
+      </w:pPr>
+      <w:r>
+        <w:rPr>
+          <w:rFonts w:ascii="Quattrocento Sans" w:eastAsia="Times New Roman" w:hAnsi="Quattrocento Sans" w:cs="Arial"/>
+          <w:color w:val="333333"/>
+          <w:sz w:val="22"/>
+        </w:rPr>
+        <w:t>Filtering means we have a value by which we want to see the data. if we have a bar chart showing product sales over months, filtering allows us to filter down, so we only see one geography or one product line.</w:t>
+      </w:r>
     </w:p>
     <w:p>
       <w:pPr>

</xml_diff>

<commit_message>
data analyst most used
</commit_message>
<xml_diff>
--- a/analyzing data with Excel/analyzing data with excel.docx
+++ b/analyzing data with Excel/analyzing data with excel.docx
@@ -4301,9 +4301,1413 @@
         </w:rPr>
       </w:pPr>
     </w:p>
+    <w:p>
+      <w:pPr>
+        <w:shd w:val="clear" w:color="auto" w:fill="FFFFFF"/>
+        <w:spacing w:after="0"/>
+        <w:rPr>
+          <w:rFonts w:ascii="Quattrocento Sans" w:eastAsia="Times New Roman" w:hAnsi="Quattrocento Sans" w:cs="Arial"/>
+          <w:b/>
+          <w:bCs/>
+          <w:color w:val="3333FF"/>
+          <w:sz w:val="22"/>
+        </w:rPr>
+      </w:pPr>
+      <w:r>
+        <w:rPr>
+          <w:rFonts w:ascii="Quattrocento Sans" w:eastAsia="Times New Roman" w:hAnsi="Quattrocento Sans" w:cs="Arial"/>
+          <w:b/>
+          <w:bCs/>
+          <w:color w:val="3333FF"/>
+          <w:sz w:val="22"/>
+        </w:rPr>
+        <w:t>Some most important functions that Data Analyst used?</w:t>
+      </w:r>
+    </w:p>
+    <w:p>
+      <w:pPr>
+        <w:pStyle w:val="ListParagraph"/>
+        <w:numPr>
+          <w:ilvl w:val="0"/>
+          <w:numId w:val="20"/>
+        </w:numPr>
+        <w:shd w:val="clear" w:color="auto" w:fill="FFFFFF"/>
+        <w:spacing w:after="0"/>
+        <w:rPr>
+          <w:rFonts w:ascii="Quattrocento Sans" w:eastAsia="Times New Roman" w:hAnsi="Quattrocento Sans" w:cs="Arial"/>
+          <w:color w:val="333333"/>
+          <w:sz w:val="22"/>
+        </w:rPr>
+      </w:pPr>
+      <w:r>
+        <w:rPr>
+          <w:rFonts w:ascii="Quattrocento Sans" w:eastAsia="Times New Roman" w:hAnsi="Quattrocento Sans" w:cs="Arial"/>
+          <w:b/>
+          <w:bCs/>
+          <w:color w:val="333333"/>
+          <w:sz w:val="22"/>
+        </w:rPr>
+        <w:t>IF Function</w:t>
+      </w:r>
+      <w:r>
+        <w:rPr>
+          <w:rFonts w:ascii="Quattrocento Sans" w:eastAsia="Times New Roman" w:hAnsi="Quattrocento Sans" w:cs="Arial"/>
+          <w:color w:val="333333"/>
+          <w:sz w:val="22"/>
+        </w:rPr>
+        <w:t>:</w:t>
+      </w:r>
+    </w:p>
+    <w:p>
+      <w:pPr>
+        <w:pStyle w:val="ListParagraph"/>
+        <w:shd w:val="clear" w:color="auto" w:fill="FFFFFF"/>
+        <w:spacing w:after="0"/>
+        <w:rPr>
+          <w:rFonts w:ascii="Quattrocento Sans" w:eastAsia="Times New Roman" w:hAnsi="Quattrocento Sans" w:cs="Arial"/>
+          <w:color w:val="333333"/>
+          <w:sz w:val="22"/>
+        </w:rPr>
+      </w:pPr>
+      <w:r>
+        <w:rPr>
+          <w:rFonts w:ascii="Quattrocento Sans" w:eastAsia="Times New Roman" w:hAnsi="Quattrocento Sans" w:cs="Arial"/>
+          <w:color w:val="333333"/>
+          <w:sz w:val="22"/>
+        </w:rPr>
+        <w:t>IF Function is one of the most used logical functions in Excel. IF compares a value against criteria, then returns a result based on TRUE or FALSE comparison. It says: “</w:t>
+      </w:r>
+      <w:r>
+        <w:rPr>
+          <w:rFonts w:ascii="Quattrocento Sans" w:eastAsia="Times New Roman" w:hAnsi="Quattrocento Sans" w:cs="Arial"/>
+          <w:color w:val="333333"/>
+          <w:sz w:val="22"/>
+        </w:rPr>
+        <w:t>if something</w:t>
+      </w:r>
+      <w:r>
+        <w:rPr>
+          <w:rFonts w:ascii="Quattrocento Sans" w:eastAsia="Times New Roman" w:hAnsi="Quattrocento Sans" w:cs="Arial"/>
+          <w:color w:val="333333"/>
+          <w:sz w:val="22"/>
+        </w:rPr>
+        <w:t xml:space="preserve"> is TRUE, return ‘x’, but if it is FALSE, return ‘Y’”.</w:t>
+      </w:r>
+    </w:p>
+    <w:p>
+      <w:pPr>
+        <w:pStyle w:val="ListParagraph"/>
+        <w:shd w:val="clear" w:color="auto" w:fill="FFFFFF"/>
+        <w:spacing w:after="0"/>
+        <w:rPr>
+          <w:rFonts w:ascii="Quattrocento Sans" w:eastAsia="Times New Roman" w:hAnsi="Quattrocento Sans" w:cs="Arial"/>
+          <w:color w:val="333333"/>
+          <w:sz w:val="22"/>
+        </w:rPr>
+      </w:pPr>
+      <w:r>
+        <w:rPr>
+          <w:rFonts w:ascii="Quattrocento Sans" w:eastAsia="Times New Roman" w:hAnsi="Quattrocento Sans" w:cs="Arial"/>
+          <w:noProof/>
+          <w:color w:val="333333"/>
+          <w:sz w:val="22"/>
+        </w:rPr>
+        <w:drawing>
+          <wp:inline distT="0" distB="0" distL="0" distR="0" wp14:anchorId="5A7F0742" wp14:editId="62DFC863">
+            <wp:extent cx="4362450" cy="1209675"/>
+            <wp:effectExtent l="0" t="0" r="0" b="0"/>
+            <wp:docPr id="13" name="Picture 13"/>
+            <wp:cNvGraphicFramePr>
+              <a:graphicFrameLocks xmlns:a="http://schemas.openxmlformats.org/drawingml/2006/main" noChangeAspect="1"/>
+            </wp:cNvGraphicFramePr>
+            <a:graphic xmlns:a="http://schemas.openxmlformats.org/drawingml/2006/main">
+              <a:graphicData uri="http://schemas.openxmlformats.org/drawingml/2006/picture">
+                <pic:pic xmlns:pic="http://schemas.openxmlformats.org/drawingml/2006/picture">
+                  <pic:nvPicPr>
+                    <pic:cNvPr id="13" name="Picture 13"/>
+                    <pic:cNvPicPr/>
+                  </pic:nvPicPr>
+                  <pic:blipFill>
+                    <a:blip r:embed="rId21">
+                      <a:extLst>
+                        <a:ext uri="{28A0092B-C50C-407E-A947-70E740481C1C}">
+                          <a14:useLocalDpi xmlns:a14="http://schemas.microsoft.com/office/drawing/2010/main" val="0"/>
+                        </a:ext>
+                      </a:extLst>
+                    </a:blip>
+                    <a:stretch>
+                      <a:fillRect/>
+                    </a:stretch>
+                  </pic:blipFill>
+                  <pic:spPr>
+                    <a:xfrm>
+                      <a:off x="0" y="0"/>
+                      <a:ext cx="4362450" cy="1209675"/>
+                    </a:xfrm>
+                    <a:prstGeom prst="rect">
+                      <a:avLst/>
+                    </a:prstGeom>
+                  </pic:spPr>
+                </pic:pic>
+              </a:graphicData>
+            </a:graphic>
+          </wp:inline>
+        </w:drawing>
+      </w:r>
+    </w:p>
+    <w:p>
+      <w:pPr>
+        <w:pStyle w:val="ListParagraph"/>
+        <w:shd w:val="clear" w:color="auto" w:fill="FFFFFF"/>
+        <w:spacing w:after="0"/>
+        <w:rPr>
+          <w:rFonts w:ascii="Quattrocento Sans" w:eastAsia="Times New Roman" w:hAnsi="Quattrocento Sans" w:cs="Arial"/>
+          <w:color w:val="333333"/>
+          <w:sz w:val="22"/>
+        </w:rPr>
+      </w:pPr>
+      <w:r>
+        <w:rPr>
+          <w:rFonts w:ascii="Quattrocento Sans" w:eastAsia="Times New Roman" w:hAnsi="Quattrocento Sans" w:cs="Arial"/>
+          <w:color w:val="333333"/>
+          <w:sz w:val="22"/>
+        </w:rPr>
+        <w:t>It displays Yes</w:t>
+      </w:r>
+      <w:r>
+        <w:rPr>
+          <w:rFonts w:ascii="Quattrocento Sans" w:eastAsia="Times New Roman" w:hAnsi="Quattrocento Sans" w:cs="Arial"/>
+          <w:color w:val="333333"/>
+          <w:sz w:val="22"/>
+        </w:rPr>
+        <w:t xml:space="preserve"> because G2 has a text Shipped.</w:t>
+      </w:r>
+    </w:p>
+    <w:p>
+      <w:pPr>
+        <w:pStyle w:val="ListParagraph"/>
+        <w:shd w:val="clear" w:color="auto" w:fill="FFFFFF"/>
+        <w:spacing w:after="0"/>
+        <w:rPr>
+          <w:rFonts w:ascii="Quattrocento Sans" w:eastAsia="Times New Roman" w:hAnsi="Quattrocento Sans" w:cs="Arial"/>
+          <w:color w:val="333333"/>
+          <w:sz w:val="22"/>
+        </w:rPr>
+      </w:pPr>
+    </w:p>
+    <w:p>
+      <w:pPr>
+        <w:pStyle w:val="ListParagraph"/>
+        <w:shd w:val="clear" w:color="auto" w:fill="FFFFFF"/>
+        <w:spacing w:after="0"/>
+        <w:rPr>
+          <w:rFonts w:ascii="Quattrocento Sans" w:eastAsia="Times New Roman" w:hAnsi="Quattrocento Sans" w:cs="Arial"/>
+          <w:color w:val="333333"/>
+          <w:sz w:val="22"/>
+        </w:rPr>
+      </w:pPr>
+      <w:r>
+        <w:rPr>
+          <w:rFonts w:ascii="Quattrocento Sans" w:eastAsia="Times New Roman" w:hAnsi="Quattrocento Sans" w:cs="Arial"/>
+          <w:noProof/>
+          <w:color w:val="333333"/>
+          <w:sz w:val="22"/>
+        </w:rPr>
+        <w:lastRenderedPageBreak/>
+        <w:drawing>
+          <wp:inline distT="0" distB="0" distL="0" distR="0" wp14:anchorId="4EFFF381" wp14:editId="0A116926">
+            <wp:extent cx="4991100" cy="1409700"/>
+            <wp:effectExtent l="0" t="0" r="0" b="0"/>
+            <wp:docPr id="15" name="Picture 15"/>
+            <wp:cNvGraphicFramePr>
+              <a:graphicFrameLocks xmlns:a="http://schemas.openxmlformats.org/drawingml/2006/main" noChangeAspect="1"/>
+            </wp:cNvGraphicFramePr>
+            <a:graphic xmlns:a="http://schemas.openxmlformats.org/drawingml/2006/main">
+              <a:graphicData uri="http://schemas.openxmlformats.org/drawingml/2006/picture">
+                <pic:pic xmlns:pic="http://schemas.openxmlformats.org/drawingml/2006/picture">
+                  <pic:nvPicPr>
+                    <pic:cNvPr id="15" name="Picture 15"/>
+                    <pic:cNvPicPr/>
+                  </pic:nvPicPr>
+                  <pic:blipFill>
+                    <a:blip r:embed="rId22">
+                      <a:extLst>
+                        <a:ext uri="{28A0092B-C50C-407E-A947-70E740481C1C}">
+                          <a14:useLocalDpi xmlns:a14="http://schemas.microsoft.com/office/drawing/2010/main" val="0"/>
+                        </a:ext>
+                      </a:extLst>
+                    </a:blip>
+                    <a:stretch>
+                      <a:fillRect/>
+                    </a:stretch>
+                  </pic:blipFill>
+                  <pic:spPr>
+                    <a:xfrm>
+                      <a:off x="0" y="0"/>
+                      <a:ext cx="4991100" cy="1409700"/>
+                    </a:xfrm>
+                    <a:prstGeom prst="rect">
+                      <a:avLst/>
+                    </a:prstGeom>
+                  </pic:spPr>
+                </pic:pic>
+              </a:graphicData>
+            </a:graphic>
+          </wp:inline>
+        </w:drawing>
+      </w:r>
+    </w:p>
+    <w:p>
+      <w:pPr>
+        <w:pStyle w:val="ListParagraph"/>
+        <w:shd w:val="clear" w:color="auto" w:fill="FFFFFF"/>
+        <w:spacing w:after="0"/>
+        <w:rPr>
+          <w:rFonts w:ascii="Quattrocento Sans" w:eastAsia="Times New Roman" w:hAnsi="Quattrocento Sans" w:cs="Arial"/>
+          <w:color w:val="333333"/>
+          <w:sz w:val="22"/>
+        </w:rPr>
+      </w:pPr>
+      <w:r>
+        <w:rPr>
+          <w:rFonts w:ascii="Quattrocento Sans" w:eastAsia="Times New Roman" w:hAnsi="Quattrocento Sans" w:cs="Arial"/>
+          <w:color w:val="333333"/>
+          <w:sz w:val="22"/>
+        </w:rPr>
+        <w:t>It displays Over 3K.</w:t>
+      </w:r>
+    </w:p>
+    <w:p>
+      <w:pPr>
+        <w:pStyle w:val="ListParagraph"/>
+        <w:shd w:val="clear" w:color="auto" w:fill="FFFFFF"/>
+        <w:spacing w:after="0"/>
+        <w:rPr>
+          <w:rFonts w:ascii="Quattrocento Sans" w:eastAsia="Times New Roman" w:hAnsi="Quattrocento Sans" w:cs="Arial"/>
+          <w:color w:val="333333"/>
+          <w:sz w:val="22"/>
+        </w:rPr>
+      </w:pPr>
+    </w:p>
+    <w:p>
+      <w:pPr>
+        <w:pStyle w:val="ListParagraph"/>
+        <w:shd w:val="clear" w:color="auto" w:fill="FFFFFF"/>
+        <w:spacing w:after="0"/>
+        <w:rPr>
+          <w:rFonts w:ascii="Quattrocento Sans" w:eastAsia="Times New Roman" w:hAnsi="Quattrocento Sans" w:cs="Arial"/>
+          <w:color w:val="333333"/>
+          <w:sz w:val="22"/>
+        </w:rPr>
+      </w:pPr>
+      <w:r>
+        <w:rPr>
+          <w:rFonts w:ascii="Quattrocento Sans" w:eastAsia="Times New Roman" w:hAnsi="Quattrocento Sans" w:cs="Arial"/>
+          <w:noProof/>
+          <w:color w:val="333333"/>
+          <w:sz w:val="22"/>
+        </w:rPr>
+        <w:drawing>
+          <wp:inline distT="0" distB="0" distL="0" distR="0" wp14:anchorId="506C0D5A" wp14:editId="01B0603F">
+            <wp:extent cx="5795803" cy="1028700"/>
+            <wp:effectExtent l="0" t="0" r="0" b="0"/>
+            <wp:docPr id="16" name="Picture 16"/>
+            <wp:cNvGraphicFramePr>
+              <a:graphicFrameLocks xmlns:a="http://schemas.openxmlformats.org/drawingml/2006/main" noChangeAspect="1"/>
+            </wp:cNvGraphicFramePr>
+            <a:graphic xmlns:a="http://schemas.openxmlformats.org/drawingml/2006/main">
+              <a:graphicData uri="http://schemas.openxmlformats.org/drawingml/2006/picture">
+                <pic:pic xmlns:pic="http://schemas.openxmlformats.org/drawingml/2006/picture">
+                  <pic:nvPicPr>
+                    <pic:cNvPr id="16" name="Picture 16"/>
+                    <pic:cNvPicPr/>
+                  </pic:nvPicPr>
+                  <pic:blipFill>
+                    <a:blip r:embed="rId23">
+                      <a:extLst>
+                        <a:ext uri="{28A0092B-C50C-407E-A947-70E740481C1C}">
+                          <a14:useLocalDpi xmlns:a14="http://schemas.microsoft.com/office/drawing/2010/main" val="0"/>
+                        </a:ext>
+                      </a:extLst>
+                    </a:blip>
+                    <a:stretch>
+                      <a:fillRect/>
+                    </a:stretch>
+                  </pic:blipFill>
+                  <pic:spPr>
+                    <a:xfrm>
+                      <a:off x="0" y="0"/>
+                      <a:ext cx="5796008" cy="1028736"/>
+                    </a:xfrm>
+                    <a:prstGeom prst="rect">
+                      <a:avLst/>
+                    </a:prstGeom>
+                  </pic:spPr>
+                </pic:pic>
+              </a:graphicData>
+            </a:graphic>
+          </wp:inline>
+        </w:drawing>
+      </w:r>
+    </w:p>
+    <w:p>
+      <w:pPr>
+        <w:pStyle w:val="ListParagraph"/>
+        <w:shd w:val="clear" w:color="auto" w:fill="FFFFFF"/>
+        <w:spacing w:after="0"/>
+        <w:rPr>
+          <w:rFonts w:ascii="Quattrocento Sans" w:eastAsia="Times New Roman" w:hAnsi="Quattrocento Sans" w:cs="Arial"/>
+          <w:color w:val="333333"/>
+          <w:sz w:val="22"/>
+        </w:rPr>
+      </w:pPr>
+      <w:r>
+        <w:rPr>
+          <w:rFonts w:ascii="Quattrocento Sans" w:eastAsia="Times New Roman" w:hAnsi="Quattrocento Sans" w:cs="Arial"/>
+          <w:color w:val="333333"/>
+          <w:sz w:val="22"/>
+        </w:rPr>
+        <w:t>Excel theoretically supports up to 64 nested ‘IF’s – but it’s not best practice. Having large numbers of ‘IF’s in a formula is hard to manage and understand.</w:t>
+      </w:r>
+    </w:p>
+    <w:p>
+      <w:pPr>
+        <w:pStyle w:val="ListParagraph"/>
+        <w:shd w:val="clear" w:color="auto" w:fill="FFFFFF"/>
+        <w:spacing w:after="0"/>
+        <w:rPr>
+          <w:rFonts w:ascii="Quattrocento Sans" w:eastAsia="Times New Roman" w:hAnsi="Quattrocento Sans" w:cs="Arial"/>
+          <w:color w:val="333333"/>
+          <w:sz w:val="22"/>
+        </w:rPr>
+      </w:pPr>
+      <w:r>
+        <w:rPr>
+          <w:rFonts w:ascii="Quattrocento Sans" w:eastAsia="Times New Roman" w:hAnsi="Quattrocento Sans" w:cs="Arial"/>
+          <w:color w:val="333333"/>
+          <w:sz w:val="22"/>
+        </w:rPr>
+        <w:t>A newer function called ‘</w:t>
+      </w:r>
+      <w:r>
+        <w:rPr>
+          <w:rFonts w:ascii="Quattrocento Sans" w:eastAsia="Times New Roman" w:hAnsi="Quattrocento Sans" w:cs="Arial"/>
+          <w:b/>
+          <w:bCs/>
+          <w:color w:val="333333"/>
+          <w:sz w:val="22"/>
+        </w:rPr>
+        <w:t>IFS</w:t>
+      </w:r>
+      <w:r>
+        <w:rPr>
+          <w:rFonts w:ascii="Quattrocento Sans" w:eastAsia="Times New Roman" w:hAnsi="Quattrocento Sans" w:cs="Arial"/>
+          <w:color w:val="333333"/>
+          <w:sz w:val="22"/>
+        </w:rPr>
+        <w:t xml:space="preserve">’ eliminates the need for multiple nested ‘IF’s. IFS only supported in Excel 2019, Excel for M365, </w:t>
+      </w:r>
+      <w:r>
+        <w:rPr>
+          <w:rFonts w:ascii="Quattrocento Sans" w:eastAsia="Times New Roman" w:hAnsi="Quattrocento Sans" w:cs="Arial"/>
+          <w:color w:val="333333"/>
+          <w:sz w:val="22"/>
+        </w:rPr>
+        <w:t>and</w:t>
+      </w:r>
+      <w:r>
+        <w:rPr>
+          <w:rFonts w:ascii="Quattrocento Sans" w:eastAsia="Times New Roman" w:hAnsi="Quattrocento Sans" w:cs="Arial"/>
+          <w:color w:val="333333"/>
+          <w:sz w:val="22"/>
+        </w:rPr>
+        <w:t xml:space="preserve"> Excel for the web.</w:t>
+      </w:r>
+    </w:p>
+    <w:p>
+      <w:pPr>
+        <w:pStyle w:val="ListParagraph"/>
+        <w:shd w:val="clear" w:color="auto" w:fill="FFFFFF"/>
+        <w:spacing w:after="0"/>
+        <w:rPr>
+          <w:rFonts w:ascii="Quattrocento Sans" w:eastAsia="Times New Roman" w:hAnsi="Quattrocento Sans" w:cs="Arial"/>
+          <w:color w:val="333333"/>
+          <w:sz w:val="22"/>
+        </w:rPr>
+      </w:pPr>
+    </w:p>
+    <w:p>
+      <w:pPr>
+        <w:pStyle w:val="ListParagraph"/>
+        <w:shd w:val="clear" w:color="auto" w:fill="FFFFFF"/>
+        <w:spacing w:after="0"/>
+        <w:rPr>
+          <w:rFonts w:ascii="Quattrocento Sans" w:eastAsia="Times New Roman" w:hAnsi="Quattrocento Sans" w:cs="Arial"/>
+          <w:color w:val="333333"/>
+          <w:sz w:val="22"/>
+        </w:rPr>
+      </w:pPr>
+      <w:r>
+        <w:rPr>
+          <w:rFonts w:ascii="Quattrocento Sans" w:eastAsia="Times New Roman" w:hAnsi="Quattrocento Sans" w:cs="Arial"/>
+          <w:noProof/>
+          <w:color w:val="333333"/>
+          <w:sz w:val="22"/>
+        </w:rPr>
+        <w:drawing>
+          <wp:inline distT="0" distB="0" distL="0" distR="0" wp14:anchorId="1D12674A" wp14:editId="03A09DF6">
+            <wp:extent cx="5671935" cy="1287780"/>
+            <wp:effectExtent l="0" t="0" r="0" b="0"/>
+            <wp:docPr id="17" name="Picture 17"/>
+            <wp:cNvGraphicFramePr>
+              <a:graphicFrameLocks xmlns:a="http://schemas.openxmlformats.org/drawingml/2006/main" noChangeAspect="1"/>
+            </wp:cNvGraphicFramePr>
+            <a:graphic xmlns:a="http://schemas.openxmlformats.org/drawingml/2006/main">
+              <a:graphicData uri="http://schemas.openxmlformats.org/drawingml/2006/picture">
+                <pic:pic xmlns:pic="http://schemas.openxmlformats.org/drawingml/2006/picture">
+                  <pic:nvPicPr>
+                    <pic:cNvPr id="17" name="Picture 17"/>
+                    <pic:cNvPicPr/>
+                  </pic:nvPicPr>
+                  <pic:blipFill>
+                    <a:blip r:embed="rId24">
+                      <a:extLst>
+                        <a:ext uri="{28A0092B-C50C-407E-A947-70E740481C1C}">
+                          <a14:useLocalDpi xmlns:a14="http://schemas.microsoft.com/office/drawing/2010/main" val="0"/>
+                        </a:ext>
+                      </a:extLst>
+                    </a:blip>
+                    <a:stretch>
+                      <a:fillRect/>
+                    </a:stretch>
+                  </pic:blipFill>
+                  <pic:spPr>
+                    <a:xfrm>
+                      <a:off x="0" y="0"/>
+                      <a:ext cx="5673495" cy="1288134"/>
+                    </a:xfrm>
+                    <a:prstGeom prst="rect">
+                      <a:avLst/>
+                    </a:prstGeom>
+                  </pic:spPr>
+                </pic:pic>
+              </a:graphicData>
+            </a:graphic>
+          </wp:inline>
+        </w:drawing>
+      </w:r>
+    </w:p>
+    <w:p>
+      <w:pPr>
+        <w:pStyle w:val="ListParagraph"/>
+        <w:shd w:val="clear" w:color="auto" w:fill="FFFFFF"/>
+        <w:spacing w:after="0"/>
+        <w:rPr>
+          <w:rFonts w:ascii="Quattrocento Sans" w:eastAsia="Times New Roman" w:hAnsi="Quattrocento Sans" w:cs="Arial"/>
+          <w:color w:val="333333"/>
+          <w:sz w:val="22"/>
+        </w:rPr>
+      </w:pPr>
+    </w:p>
+    <w:p>
+      <w:pPr>
+        <w:pStyle w:val="ListParagraph"/>
+        <w:shd w:val="clear" w:color="auto" w:fill="FFFFFF"/>
+        <w:spacing w:after="0"/>
+        <w:rPr>
+          <w:rFonts w:ascii="Quattrocento Sans" w:eastAsia="Times New Roman" w:hAnsi="Quattrocento Sans" w:cs="Arial"/>
+          <w:color w:val="333333"/>
+          <w:sz w:val="22"/>
+        </w:rPr>
+      </w:pPr>
+      <w:r>
+        <w:rPr>
+          <w:rFonts w:ascii="Quattrocento Sans" w:eastAsia="Times New Roman" w:hAnsi="Quattrocento Sans" w:cs="Arial"/>
+          <w:noProof/>
+          <w:color w:val="333333"/>
+          <w:sz w:val="22"/>
+        </w:rPr>
+        <w:drawing>
+          <wp:inline distT="0" distB="0" distL="0" distR="0" wp14:anchorId="5248AE13" wp14:editId="2432242C">
+            <wp:extent cx="6189345" cy="1614805"/>
+            <wp:effectExtent l="0" t="0" r="0" b="0"/>
+            <wp:docPr id="18" name="Picture 18"/>
+            <wp:cNvGraphicFramePr>
+              <a:graphicFrameLocks xmlns:a="http://schemas.openxmlformats.org/drawingml/2006/main" noChangeAspect="1"/>
+            </wp:cNvGraphicFramePr>
+            <a:graphic xmlns:a="http://schemas.openxmlformats.org/drawingml/2006/main">
+              <a:graphicData uri="http://schemas.openxmlformats.org/drawingml/2006/picture">
+                <pic:pic xmlns:pic="http://schemas.openxmlformats.org/drawingml/2006/picture">
+                  <pic:nvPicPr>
+                    <pic:cNvPr id="18" name="Picture 18"/>
+                    <pic:cNvPicPr/>
+                  </pic:nvPicPr>
+                  <pic:blipFill>
+                    <a:blip r:embed="rId25">
+                      <a:extLst>
+                        <a:ext uri="{28A0092B-C50C-407E-A947-70E740481C1C}">
+                          <a14:useLocalDpi xmlns:a14="http://schemas.microsoft.com/office/drawing/2010/main" val="0"/>
+                        </a:ext>
+                      </a:extLst>
+                    </a:blip>
+                    <a:stretch>
+                      <a:fillRect/>
+                    </a:stretch>
+                  </pic:blipFill>
+                  <pic:spPr>
+                    <a:xfrm>
+                      <a:off x="0" y="0"/>
+                      <a:ext cx="6189345" cy="1614805"/>
+                    </a:xfrm>
+                    <a:prstGeom prst="rect">
+                      <a:avLst/>
+                    </a:prstGeom>
+                  </pic:spPr>
+                </pic:pic>
+              </a:graphicData>
+            </a:graphic>
+          </wp:inline>
+        </w:drawing>
+      </w:r>
+      <w:r>
+        <w:rPr>
+          <w:rFonts w:ascii="Quattrocento Sans" w:eastAsia="Times New Roman" w:hAnsi="Quattrocento Sans" w:cs="Arial"/>
+          <w:noProof/>
+          <w:color w:val="333333"/>
+          <w:sz w:val="22"/>
+        </w:rPr>
+        <w:lastRenderedPageBreak/>
+        <w:drawing>
+          <wp:inline distT="0" distB="0" distL="0" distR="0" wp14:anchorId="12D72050" wp14:editId="32A274AA">
+            <wp:extent cx="6189345" cy="2077720"/>
+            <wp:effectExtent l="0" t="0" r="0" b="0"/>
+            <wp:docPr id="19" name="Picture 19"/>
+            <wp:cNvGraphicFramePr>
+              <a:graphicFrameLocks xmlns:a="http://schemas.openxmlformats.org/drawingml/2006/main" noChangeAspect="1"/>
+            </wp:cNvGraphicFramePr>
+            <a:graphic xmlns:a="http://schemas.openxmlformats.org/drawingml/2006/main">
+              <a:graphicData uri="http://schemas.openxmlformats.org/drawingml/2006/picture">
+                <pic:pic xmlns:pic="http://schemas.openxmlformats.org/drawingml/2006/picture">
+                  <pic:nvPicPr>
+                    <pic:cNvPr id="19" name="Picture 19"/>
+                    <pic:cNvPicPr/>
+                  </pic:nvPicPr>
+                  <pic:blipFill>
+                    <a:blip r:embed="rId26">
+                      <a:extLst>
+                        <a:ext uri="{28A0092B-C50C-407E-A947-70E740481C1C}">
+                          <a14:useLocalDpi xmlns:a14="http://schemas.microsoft.com/office/drawing/2010/main" val="0"/>
+                        </a:ext>
+                      </a:extLst>
+                    </a:blip>
+                    <a:stretch>
+                      <a:fillRect/>
+                    </a:stretch>
+                  </pic:blipFill>
+                  <pic:spPr>
+                    <a:xfrm>
+                      <a:off x="0" y="0"/>
+                      <a:ext cx="6189345" cy="2077720"/>
+                    </a:xfrm>
+                    <a:prstGeom prst="rect">
+                      <a:avLst/>
+                    </a:prstGeom>
+                  </pic:spPr>
+                </pic:pic>
+              </a:graphicData>
+            </a:graphic>
+          </wp:inline>
+        </w:drawing>
+      </w:r>
+      <w:r>
+        <w:rPr>
+          <w:rFonts w:ascii="Quattrocento Sans" w:eastAsia="Times New Roman" w:hAnsi="Quattrocento Sans" w:cs="Arial"/>
+          <w:noProof/>
+          <w:color w:val="333333"/>
+          <w:sz w:val="22"/>
+        </w:rPr>
+        <w:drawing>
+          <wp:inline distT="0" distB="0" distL="0" distR="0" wp14:anchorId="634A976E" wp14:editId="1D627EF1">
+            <wp:extent cx="6189345" cy="1628140"/>
+            <wp:effectExtent l="0" t="0" r="0" b="0"/>
+            <wp:docPr id="20" name="Picture 20"/>
+            <wp:cNvGraphicFramePr>
+              <a:graphicFrameLocks xmlns:a="http://schemas.openxmlformats.org/drawingml/2006/main" noChangeAspect="1"/>
+            </wp:cNvGraphicFramePr>
+            <a:graphic xmlns:a="http://schemas.openxmlformats.org/drawingml/2006/main">
+              <a:graphicData uri="http://schemas.openxmlformats.org/drawingml/2006/picture">
+                <pic:pic xmlns:pic="http://schemas.openxmlformats.org/drawingml/2006/picture">
+                  <pic:nvPicPr>
+                    <pic:cNvPr id="20" name="Picture 20"/>
+                    <pic:cNvPicPr/>
+                  </pic:nvPicPr>
+                  <pic:blipFill>
+                    <a:blip r:embed="rId27">
+                      <a:extLst>
+                        <a:ext uri="{28A0092B-C50C-407E-A947-70E740481C1C}">
+                          <a14:useLocalDpi xmlns:a14="http://schemas.microsoft.com/office/drawing/2010/main" val="0"/>
+                        </a:ext>
+                      </a:extLst>
+                    </a:blip>
+                    <a:stretch>
+                      <a:fillRect/>
+                    </a:stretch>
+                  </pic:blipFill>
+                  <pic:spPr>
+                    <a:xfrm>
+                      <a:off x="0" y="0"/>
+                      <a:ext cx="6189345" cy="1628140"/>
+                    </a:xfrm>
+                    <a:prstGeom prst="rect">
+                      <a:avLst/>
+                    </a:prstGeom>
+                  </pic:spPr>
+                </pic:pic>
+              </a:graphicData>
+            </a:graphic>
+          </wp:inline>
+        </w:drawing>
+      </w:r>
+      <w:r>
+        <w:rPr>
+          <w:rFonts w:ascii="Quattrocento Sans" w:eastAsia="Times New Roman" w:hAnsi="Quattrocento Sans" w:cs="Arial"/>
+          <w:noProof/>
+          <w:color w:val="333333"/>
+          <w:sz w:val="22"/>
+        </w:rPr>
+        <w:drawing>
+          <wp:inline distT="0" distB="0" distL="0" distR="0" wp14:anchorId="5AD6B6CD" wp14:editId="15ECC0A8">
+            <wp:extent cx="5924550" cy="3448050"/>
+            <wp:effectExtent l="0" t="0" r="0" b="0"/>
+            <wp:docPr id="21" name="Picture 21"/>
+            <wp:cNvGraphicFramePr>
+              <a:graphicFrameLocks xmlns:a="http://schemas.openxmlformats.org/drawingml/2006/main" noChangeAspect="1"/>
+            </wp:cNvGraphicFramePr>
+            <a:graphic xmlns:a="http://schemas.openxmlformats.org/drawingml/2006/main">
+              <a:graphicData uri="http://schemas.openxmlformats.org/drawingml/2006/picture">
+                <pic:pic xmlns:pic="http://schemas.openxmlformats.org/drawingml/2006/picture">
+                  <pic:nvPicPr>
+                    <pic:cNvPr id="21" name="Picture 21"/>
+                    <pic:cNvPicPr/>
+                  </pic:nvPicPr>
+                  <pic:blipFill>
+                    <a:blip r:embed="rId28">
+                      <a:extLst>
+                        <a:ext uri="{28A0092B-C50C-407E-A947-70E740481C1C}">
+                          <a14:useLocalDpi xmlns:a14="http://schemas.microsoft.com/office/drawing/2010/main" val="0"/>
+                        </a:ext>
+                      </a:extLst>
+                    </a:blip>
+                    <a:stretch>
+                      <a:fillRect/>
+                    </a:stretch>
+                  </pic:blipFill>
+                  <pic:spPr>
+                    <a:xfrm>
+                      <a:off x="0" y="0"/>
+                      <a:ext cx="5924550" cy="3448050"/>
+                    </a:xfrm>
+                    <a:prstGeom prst="rect">
+                      <a:avLst/>
+                    </a:prstGeom>
+                  </pic:spPr>
+                </pic:pic>
+              </a:graphicData>
+            </a:graphic>
+          </wp:inline>
+        </w:drawing>
+      </w:r>
+      <w:r>
+        <w:rPr>
+          <w:rFonts w:ascii="Quattrocento Sans" w:eastAsia="Times New Roman" w:hAnsi="Quattrocento Sans" w:cs="Arial"/>
+          <w:noProof/>
+          <w:color w:val="333333"/>
+          <w:sz w:val="22"/>
+        </w:rPr>
+        <w:lastRenderedPageBreak/>
+        <w:drawing>
+          <wp:inline distT="0" distB="0" distL="0" distR="0" wp14:anchorId="3E7E3ADD" wp14:editId="66ACAD94">
+            <wp:extent cx="6189345" cy="2408555"/>
+            <wp:effectExtent l="0" t="0" r="0" b="0"/>
+            <wp:docPr id="22" name="Picture 22"/>
+            <wp:cNvGraphicFramePr>
+              <a:graphicFrameLocks xmlns:a="http://schemas.openxmlformats.org/drawingml/2006/main" noChangeAspect="1"/>
+            </wp:cNvGraphicFramePr>
+            <a:graphic xmlns:a="http://schemas.openxmlformats.org/drawingml/2006/main">
+              <a:graphicData uri="http://schemas.openxmlformats.org/drawingml/2006/picture">
+                <pic:pic xmlns:pic="http://schemas.openxmlformats.org/drawingml/2006/picture">
+                  <pic:nvPicPr>
+                    <pic:cNvPr id="22" name="Picture 22"/>
+                    <pic:cNvPicPr/>
+                  </pic:nvPicPr>
+                  <pic:blipFill>
+                    <a:blip r:embed="rId29">
+                      <a:extLst>
+                        <a:ext uri="{28A0092B-C50C-407E-A947-70E740481C1C}">
+                          <a14:useLocalDpi xmlns:a14="http://schemas.microsoft.com/office/drawing/2010/main" val="0"/>
+                        </a:ext>
+                      </a:extLst>
+                    </a:blip>
+                    <a:stretch>
+                      <a:fillRect/>
+                    </a:stretch>
+                  </pic:blipFill>
+                  <pic:spPr>
+                    <a:xfrm>
+                      <a:off x="0" y="0"/>
+                      <a:ext cx="6189345" cy="2408555"/>
+                    </a:xfrm>
+                    <a:prstGeom prst="rect">
+                      <a:avLst/>
+                    </a:prstGeom>
+                  </pic:spPr>
+                </pic:pic>
+              </a:graphicData>
+            </a:graphic>
+          </wp:inline>
+        </w:drawing>
+      </w:r>
+      <w:r>
+        <w:rPr>
+          <w:rFonts w:ascii="Quattrocento Sans" w:eastAsia="Times New Roman" w:hAnsi="Quattrocento Sans" w:cs="Arial"/>
+          <w:noProof/>
+          <w:color w:val="333333"/>
+          <w:sz w:val="22"/>
+        </w:rPr>
+        <w:drawing>
+          <wp:inline distT="0" distB="0" distL="0" distR="0" wp14:anchorId="59DF82F9" wp14:editId="59E79453">
+            <wp:extent cx="4686300" cy="2552700"/>
+            <wp:effectExtent l="0" t="0" r="0" b="0"/>
+            <wp:docPr id="23" name="Picture 23"/>
+            <wp:cNvGraphicFramePr>
+              <a:graphicFrameLocks xmlns:a="http://schemas.openxmlformats.org/drawingml/2006/main" noChangeAspect="1"/>
+            </wp:cNvGraphicFramePr>
+            <a:graphic xmlns:a="http://schemas.openxmlformats.org/drawingml/2006/main">
+              <a:graphicData uri="http://schemas.openxmlformats.org/drawingml/2006/picture">
+                <pic:pic xmlns:pic="http://schemas.openxmlformats.org/drawingml/2006/picture">
+                  <pic:nvPicPr>
+                    <pic:cNvPr id="23" name="Picture 23"/>
+                    <pic:cNvPicPr/>
+                  </pic:nvPicPr>
+                  <pic:blipFill>
+                    <a:blip r:embed="rId30">
+                      <a:extLst>
+                        <a:ext uri="{28A0092B-C50C-407E-A947-70E740481C1C}">
+                          <a14:useLocalDpi xmlns:a14="http://schemas.microsoft.com/office/drawing/2010/main" val="0"/>
+                        </a:ext>
+                      </a:extLst>
+                    </a:blip>
+                    <a:stretch>
+                      <a:fillRect/>
+                    </a:stretch>
+                  </pic:blipFill>
+                  <pic:spPr>
+                    <a:xfrm>
+                      <a:off x="0" y="0"/>
+                      <a:ext cx="4686300" cy="2552700"/>
+                    </a:xfrm>
+                    <a:prstGeom prst="rect">
+                      <a:avLst/>
+                    </a:prstGeom>
+                  </pic:spPr>
+                </pic:pic>
+              </a:graphicData>
+            </a:graphic>
+          </wp:inline>
+        </w:drawing>
+      </w:r>
+    </w:p>
+    <w:p>
+      <w:pPr>
+        <w:pStyle w:val="ListParagraph"/>
+        <w:shd w:val="clear" w:color="auto" w:fill="FFFFFF"/>
+        <w:spacing w:after="0"/>
+        <w:rPr>
+          <w:rFonts w:ascii="Quattrocento Sans" w:eastAsia="Times New Roman" w:hAnsi="Quattrocento Sans" w:cs="Arial"/>
+          <w:color w:val="333333"/>
+          <w:sz w:val="22"/>
+        </w:rPr>
+      </w:pPr>
+    </w:p>
+    <w:p>
+      <w:pPr>
+        <w:pStyle w:val="ListParagraph"/>
+        <w:numPr>
+          <w:ilvl w:val="0"/>
+          <w:numId w:val="20"/>
+        </w:numPr>
+        <w:shd w:val="clear" w:color="auto" w:fill="FFFFFF"/>
+        <w:spacing w:after="0"/>
+        <w:rPr>
+          <w:rFonts w:ascii="Quattrocento Sans" w:eastAsia="Times New Roman" w:hAnsi="Quattrocento Sans" w:cs="Arial"/>
+          <w:b/>
+          <w:bCs/>
+          <w:color w:val="333333"/>
+          <w:sz w:val="22"/>
+        </w:rPr>
+      </w:pPr>
+      <w:r>
+        <w:rPr>
+          <w:rFonts w:ascii="Quattrocento Sans" w:eastAsia="Times New Roman" w:hAnsi="Quattrocento Sans" w:cs="Arial"/>
+          <w:b/>
+          <w:bCs/>
+          <w:color w:val="333333"/>
+          <w:sz w:val="22"/>
+        </w:rPr>
+        <w:t>COUNTIF Function:</w:t>
+      </w:r>
+    </w:p>
+    <w:p>
+      <w:pPr>
+        <w:shd w:val="clear" w:color="auto" w:fill="FFFFFF"/>
+        <w:spacing w:after="0"/>
+        <w:ind w:left="720"/>
+        <w:rPr>
+          <w:rFonts w:ascii="Quattrocento Sans" w:eastAsia="Times New Roman" w:hAnsi="Quattrocento Sans" w:cs="Arial"/>
+          <w:color w:val="333333"/>
+          <w:sz w:val="22"/>
+        </w:rPr>
+      </w:pPr>
+      <w:r>
+        <w:rPr>
+          <w:rFonts w:ascii="Quattrocento Sans" w:eastAsia="Times New Roman" w:hAnsi="Quattrocento Sans" w:cs="Arial"/>
+          <w:color w:val="333333"/>
+          <w:sz w:val="22"/>
+        </w:rPr>
+        <w:t xml:space="preserve">COUNTIF is a common statistical Excel function. It counts the number of cell values that meet specified criteria. For instance, </w:t>
+      </w:r>
+      <w:r>
+        <w:rPr>
+          <w:rFonts w:ascii="Quattrocento Sans" w:eastAsia="Times New Roman" w:hAnsi="Quattrocento Sans" w:cs="Arial"/>
+          <w:color w:val="333333"/>
+          <w:sz w:val="22"/>
+        </w:rPr>
+        <w:t>how</w:t>
+      </w:r>
+      <w:r>
+        <w:rPr>
+          <w:rFonts w:ascii="Quattrocento Sans" w:eastAsia="Times New Roman" w:hAnsi="Quattrocento Sans" w:cs="Arial"/>
+          <w:color w:val="333333"/>
+          <w:sz w:val="22"/>
+        </w:rPr>
+        <w:t xml:space="preserve"> many times does ‘Employee X’s name appear in sales orders? How many times has ‘part number Y’ been ordered this month/year?</w:t>
+      </w:r>
+    </w:p>
+    <w:p>
+      <w:pPr>
+        <w:shd w:val="clear" w:color="auto" w:fill="FFFFFF"/>
+        <w:spacing w:after="0"/>
+        <w:ind w:left="720"/>
+        <w:rPr>
+          <w:rFonts w:ascii="Quattrocento Sans" w:eastAsia="Times New Roman" w:hAnsi="Quattrocento Sans" w:cs="Arial"/>
+          <w:color w:val="333333"/>
+          <w:sz w:val="22"/>
+        </w:rPr>
+      </w:pPr>
+    </w:p>
+    <w:p>
+      <w:pPr>
+        <w:shd w:val="clear" w:color="auto" w:fill="FFFFFF"/>
+        <w:spacing w:after="0"/>
+        <w:ind w:left="720"/>
+        <w:rPr>
+          <w:rFonts w:ascii="Quattrocento Sans" w:eastAsia="Times New Roman" w:hAnsi="Quattrocento Sans" w:cs="Arial"/>
+          <w:color w:val="333333"/>
+          <w:sz w:val="22"/>
+        </w:rPr>
+      </w:pPr>
+      <w:r>
+        <w:rPr>
+          <w:rFonts w:ascii="Quattrocento Sans" w:eastAsia="Times New Roman" w:hAnsi="Quattrocento Sans" w:cs="Arial"/>
+          <w:color w:val="333333"/>
+          <w:sz w:val="22"/>
+        </w:rPr>
+        <w:t xml:space="preserve">Suppose we want to find out how many of the sales orders in the list went to customers based </w:t>
+      </w:r>
+      <w:r>
+        <w:rPr>
+          <w:rFonts w:ascii="Quattrocento Sans" w:eastAsia="Times New Roman" w:hAnsi="Quattrocento Sans" w:cs="Arial"/>
+          <w:color w:val="333333"/>
+          <w:sz w:val="22"/>
+        </w:rPr>
+        <w:t>in the</w:t>
+      </w:r>
+      <w:r>
+        <w:rPr>
+          <w:rFonts w:ascii="Quattrocento Sans" w:eastAsia="Times New Roman" w:hAnsi="Quattrocento Sans" w:cs="Arial"/>
+          <w:color w:val="333333"/>
+          <w:sz w:val="22"/>
+        </w:rPr>
+        <w:t xml:space="preserve"> UK.</w:t>
+      </w:r>
+    </w:p>
+    <w:p>
+      <w:pPr>
+        <w:shd w:val="clear" w:color="auto" w:fill="FFFFFF"/>
+        <w:spacing w:after="0"/>
+        <w:ind w:left="720"/>
+        <w:rPr>
+          <w:rFonts w:ascii="Quattrocento Sans" w:eastAsia="Times New Roman" w:hAnsi="Quattrocento Sans" w:cs="Arial"/>
+          <w:color w:val="333333"/>
+          <w:sz w:val="22"/>
+        </w:rPr>
+      </w:pPr>
+      <w:r>
+        <w:rPr>
+          <w:rFonts w:ascii="Quattrocento Sans" w:eastAsia="Times New Roman" w:hAnsi="Quattrocento Sans" w:cs="Arial"/>
+          <w:noProof/>
+          <w:color w:val="333333"/>
+          <w:sz w:val="22"/>
+        </w:rPr>
+        <w:drawing>
+          <wp:inline distT="0" distB="0" distL="0" distR="0" wp14:anchorId="2A4E9DFD" wp14:editId="65382C95">
+            <wp:extent cx="3810000" cy="990600"/>
+            <wp:effectExtent l="0" t="0" r="0" b="0"/>
+            <wp:docPr id="24" name="Picture 24"/>
+            <wp:cNvGraphicFramePr>
+              <a:graphicFrameLocks xmlns:a="http://schemas.openxmlformats.org/drawingml/2006/main" noChangeAspect="1"/>
+            </wp:cNvGraphicFramePr>
+            <a:graphic xmlns:a="http://schemas.openxmlformats.org/drawingml/2006/main">
+              <a:graphicData uri="http://schemas.openxmlformats.org/drawingml/2006/picture">
+                <pic:pic xmlns:pic="http://schemas.openxmlformats.org/drawingml/2006/picture">
+                  <pic:nvPicPr>
+                    <pic:cNvPr id="24" name="Picture 24"/>
+                    <pic:cNvPicPr/>
+                  </pic:nvPicPr>
+                  <pic:blipFill>
+                    <a:blip r:embed="rId31">
+                      <a:extLst>
+                        <a:ext uri="{28A0092B-C50C-407E-A947-70E740481C1C}">
+                          <a14:useLocalDpi xmlns:a14="http://schemas.microsoft.com/office/drawing/2010/main" val="0"/>
+                        </a:ext>
+                      </a:extLst>
+                    </a:blip>
+                    <a:stretch>
+                      <a:fillRect/>
+                    </a:stretch>
+                  </pic:blipFill>
+                  <pic:spPr>
+                    <a:xfrm>
+                      <a:off x="0" y="0"/>
+                      <a:ext cx="3810000" cy="990600"/>
+                    </a:xfrm>
+                    <a:prstGeom prst="rect">
+                      <a:avLst/>
+                    </a:prstGeom>
+                  </pic:spPr>
+                </pic:pic>
+              </a:graphicData>
+            </a:graphic>
+          </wp:inline>
+        </w:drawing>
+      </w:r>
+    </w:p>
+    <w:p>
+      <w:pPr>
+        <w:shd w:val="clear" w:color="auto" w:fill="FFFFFF"/>
+        <w:spacing w:after="0"/>
+        <w:ind w:left="720"/>
+        <w:rPr>
+          <w:rFonts w:ascii="Quattrocento Sans" w:eastAsia="Times New Roman" w:hAnsi="Quattrocento Sans" w:cs="Arial"/>
+          <w:color w:val="333333"/>
+          <w:sz w:val="22"/>
+        </w:rPr>
+      </w:pPr>
+    </w:p>
+    <w:p>
+      <w:pPr>
+        <w:shd w:val="clear" w:color="auto" w:fill="FFFFFF"/>
+        <w:spacing w:after="0"/>
+        <w:ind w:left="720"/>
+        <w:rPr>
+          <w:rFonts w:ascii="Quattrocento Sans" w:eastAsia="Times New Roman" w:hAnsi="Quattrocento Sans" w:cs="Arial"/>
+          <w:color w:val="333333"/>
+          <w:sz w:val="22"/>
+        </w:rPr>
+      </w:pPr>
+    </w:p>
+    <w:p>
+      <w:pPr>
+        <w:shd w:val="clear" w:color="auto" w:fill="FFFFFF"/>
+        <w:spacing w:after="0"/>
+        <w:ind w:left="720"/>
+        <w:rPr>
+          <w:rFonts w:ascii="Quattrocento Sans" w:eastAsia="Times New Roman" w:hAnsi="Quattrocento Sans" w:cs="Arial"/>
+          <w:color w:val="333333"/>
+          <w:sz w:val="22"/>
+        </w:rPr>
+      </w:pPr>
+    </w:p>
+    <w:p>
+      <w:pPr>
+        <w:pStyle w:val="ListParagraph"/>
+        <w:numPr>
+          <w:ilvl w:val="0"/>
+          <w:numId w:val="20"/>
+        </w:numPr>
+        <w:shd w:val="clear" w:color="auto" w:fill="FFFFFF"/>
+        <w:spacing w:after="0"/>
+        <w:rPr>
+          <w:rFonts w:ascii="Quattrocento Sans" w:eastAsia="Times New Roman" w:hAnsi="Quattrocento Sans" w:cs="Arial"/>
+          <w:b/>
+          <w:bCs/>
+          <w:color w:val="333333"/>
+          <w:sz w:val="22"/>
+        </w:rPr>
+      </w:pPr>
+      <w:r>
+        <w:rPr>
+          <w:rFonts w:ascii="Quattrocento Sans" w:eastAsia="Times New Roman" w:hAnsi="Quattrocento Sans" w:cs="Arial"/>
+          <w:b/>
+          <w:bCs/>
+          <w:color w:val="333333"/>
+          <w:sz w:val="22"/>
+        </w:rPr>
+        <w:lastRenderedPageBreak/>
+        <w:t>COUNTIFS:</w:t>
+      </w:r>
+    </w:p>
+    <w:p>
+      <w:pPr>
+        <w:pStyle w:val="ListParagraph"/>
+        <w:shd w:val="clear" w:color="auto" w:fill="FFFFFF"/>
+        <w:spacing w:after="0"/>
+        <w:rPr>
+          <w:rFonts w:ascii="Quattrocento Sans" w:eastAsia="Times New Roman" w:hAnsi="Quattrocento Sans" w:cs="Arial"/>
+          <w:color w:val="333333"/>
+          <w:sz w:val="22"/>
+        </w:rPr>
+      </w:pPr>
+      <w:r>
+        <w:rPr>
+          <w:rFonts w:ascii="Quattrocento Sans" w:eastAsia="Times New Roman" w:hAnsi="Quattrocento Sans" w:cs="Arial"/>
+          <w:color w:val="333333"/>
+          <w:sz w:val="22"/>
+        </w:rPr>
+        <w:t xml:space="preserve">Newer ‘COUNTIFS’ function eliminates need for multiple nested ‘COUNTIF’s. it only supported on EXCEL </w:t>
+      </w:r>
+      <w:r>
+        <w:rPr>
+          <w:rFonts w:ascii="Quattrocento Sans" w:eastAsia="Times New Roman" w:hAnsi="Quattrocento Sans" w:cs="Arial"/>
+          <w:color w:val="333333"/>
+          <w:sz w:val="22"/>
+        </w:rPr>
+        <w:t>2019,</w:t>
+      </w:r>
+      <w:r>
+        <w:rPr>
+          <w:rFonts w:ascii="Quattrocento Sans" w:eastAsia="Times New Roman" w:hAnsi="Quattrocento Sans" w:cs="Arial"/>
+          <w:color w:val="333333"/>
+          <w:sz w:val="22"/>
+        </w:rPr>
+        <w:t xml:space="preserve"> Excel for M365, and Excel for the web.</w:t>
+      </w:r>
+    </w:p>
+    <w:p>
+      <w:pPr>
+        <w:pStyle w:val="ListParagraph"/>
+        <w:numPr>
+          <w:ilvl w:val="0"/>
+          <w:numId w:val="20"/>
+        </w:numPr>
+        <w:shd w:val="clear" w:color="auto" w:fill="FFFFFF"/>
+        <w:spacing w:after="0"/>
+        <w:rPr>
+          <w:rFonts w:ascii="Quattrocento Sans" w:eastAsia="Times New Roman" w:hAnsi="Quattrocento Sans" w:cs="Arial"/>
+          <w:b/>
+          <w:bCs/>
+          <w:color w:val="333333"/>
+          <w:sz w:val="22"/>
+        </w:rPr>
+      </w:pPr>
+      <w:r>
+        <w:rPr>
+          <w:rFonts w:ascii="Quattrocento Sans" w:eastAsia="Times New Roman" w:hAnsi="Quattrocento Sans" w:cs="Arial"/>
+          <w:b/>
+          <w:bCs/>
+          <w:color w:val="333333"/>
+          <w:sz w:val="22"/>
+        </w:rPr>
+        <w:t>SUMIF:</w:t>
+      </w:r>
+    </w:p>
+    <w:p>
+      <w:pPr>
+        <w:pStyle w:val="ListParagraph"/>
+        <w:shd w:val="clear" w:color="auto" w:fill="FFFFFF"/>
+        <w:spacing w:after="0"/>
+        <w:rPr>
+          <w:rFonts w:ascii="Quattrocento Sans" w:eastAsia="Times New Roman" w:hAnsi="Quattrocento Sans" w:cs="Arial"/>
+          <w:color w:val="333333"/>
+          <w:sz w:val="22"/>
+        </w:rPr>
+      </w:pPr>
+      <w:r>
+        <w:rPr>
+          <w:rFonts w:ascii="Quattrocento Sans" w:eastAsia="Times New Roman" w:hAnsi="Quattrocento Sans" w:cs="Arial"/>
+          <w:color w:val="333333"/>
+          <w:sz w:val="22"/>
+        </w:rPr>
+        <w:t>SUMIF function, which is a very commonly used mathematical function in Excel. You use the SUMIF function to sum the values within a specified range that meet specified criteria. For example, you might want to add up only the salaries that are over a specified salary level, or you might want to find the total of all sales of a</w:t>
+      </w:r>
+      <w:r>
+        <w:rPr>
+          <w:rFonts w:ascii="Quattrocento Sans" w:eastAsia="Times New Roman" w:hAnsi="Quattrocento Sans" w:cs="Arial"/>
+          <w:color w:val="333333"/>
+          <w:sz w:val="22"/>
+        </w:rPr>
+        <w:t xml:space="preserve"> </w:t>
+      </w:r>
+      <w:r>
+        <w:rPr>
+          <w:rFonts w:ascii="Quattrocento Sans" w:eastAsia="Times New Roman" w:hAnsi="Quattrocento Sans" w:cs="Arial"/>
+          <w:color w:val="333333"/>
+          <w:sz w:val="22"/>
+        </w:rPr>
+        <w:t>particular product category.</w:t>
+      </w:r>
+    </w:p>
+    <w:p>
+      <w:pPr>
+        <w:pStyle w:val="ListParagraph"/>
+        <w:shd w:val="clear" w:color="auto" w:fill="FFFFFF"/>
+        <w:spacing w:after="0"/>
+        <w:rPr>
+          <w:rFonts w:ascii="Quattrocento Sans" w:eastAsia="Times New Roman" w:hAnsi="Quattrocento Sans" w:cs="Arial"/>
+          <w:color w:val="333333"/>
+          <w:sz w:val="22"/>
+        </w:rPr>
+      </w:pPr>
+    </w:p>
+    <w:p>
+      <w:pPr>
+        <w:pStyle w:val="ListParagraph"/>
+        <w:shd w:val="clear" w:color="auto" w:fill="FFFFFF"/>
+        <w:spacing w:after="0"/>
+        <w:rPr>
+          <w:rFonts w:ascii="Quattrocento Sans" w:eastAsia="Times New Roman" w:hAnsi="Quattrocento Sans" w:cs="Arial"/>
+          <w:color w:val="333333"/>
+          <w:sz w:val="22"/>
+        </w:rPr>
+      </w:pPr>
+      <w:r>
+        <w:rPr>
+          <w:rFonts w:ascii="Quattrocento Sans" w:eastAsia="Times New Roman" w:hAnsi="Quattrocento Sans" w:cs="Arial"/>
+          <w:noProof/>
+          <w:color w:val="333333"/>
+          <w:sz w:val="22"/>
+        </w:rPr>
+        <w:drawing>
+          <wp:inline distT="0" distB="0" distL="0" distR="0" wp14:anchorId="0FCDA818" wp14:editId="73C29190">
+            <wp:extent cx="4295775" cy="895350"/>
+            <wp:effectExtent l="0" t="0" r="0" b="0"/>
+            <wp:docPr id="25" name="Picture 25"/>
+            <wp:cNvGraphicFramePr>
+              <a:graphicFrameLocks xmlns:a="http://schemas.openxmlformats.org/drawingml/2006/main" noChangeAspect="1"/>
+            </wp:cNvGraphicFramePr>
+            <a:graphic xmlns:a="http://schemas.openxmlformats.org/drawingml/2006/main">
+              <a:graphicData uri="http://schemas.openxmlformats.org/drawingml/2006/picture">
+                <pic:pic xmlns:pic="http://schemas.openxmlformats.org/drawingml/2006/picture">
+                  <pic:nvPicPr>
+                    <pic:cNvPr id="25" name="Picture 25"/>
+                    <pic:cNvPicPr/>
+                  </pic:nvPicPr>
+                  <pic:blipFill>
+                    <a:blip r:embed="rId32">
+                      <a:extLst>
+                        <a:ext uri="{28A0092B-C50C-407E-A947-70E740481C1C}">
+                          <a14:useLocalDpi xmlns:a14="http://schemas.microsoft.com/office/drawing/2010/main" val="0"/>
+                        </a:ext>
+                      </a:extLst>
+                    </a:blip>
+                    <a:stretch>
+                      <a:fillRect/>
+                    </a:stretch>
+                  </pic:blipFill>
+                  <pic:spPr>
+                    <a:xfrm>
+                      <a:off x="0" y="0"/>
+                      <a:ext cx="4295775" cy="895350"/>
+                    </a:xfrm>
+                    <a:prstGeom prst="rect">
+                      <a:avLst/>
+                    </a:prstGeom>
+                  </pic:spPr>
+                </pic:pic>
+              </a:graphicData>
+            </a:graphic>
+          </wp:inline>
+        </w:drawing>
+      </w:r>
+    </w:p>
+    <w:p>
+      <w:pPr>
+        <w:pStyle w:val="ListParagraph"/>
+        <w:shd w:val="clear" w:color="auto" w:fill="FFFFFF"/>
+        <w:spacing w:after="0"/>
+        <w:rPr>
+          <w:rFonts w:ascii="Quattrocento Sans" w:eastAsia="Times New Roman" w:hAnsi="Quattrocento Sans" w:cs="Arial"/>
+          <w:color w:val="333333"/>
+          <w:sz w:val="22"/>
+        </w:rPr>
+      </w:pPr>
+      <w:r>
+        <w:rPr>
+          <w:rFonts w:ascii="Quattrocento Sans" w:eastAsia="Times New Roman" w:hAnsi="Quattrocento Sans" w:cs="Arial"/>
+          <w:noProof/>
+          <w:color w:val="333333"/>
+          <w:sz w:val="22"/>
+        </w:rPr>
+        <w:drawing>
+          <wp:inline distT="0" distB="0" distL="0" distR="0" wp14:anchorId="2E176A77" wp14:editId="13184E1C">
+            <wp:extent cx="4505325" cy="1066800"/>
+            <wp:effectExtent l="0" t="0" r="0" b="0"/>
+            <wp:docPr id="26" name="Picture 26"/>
+            <wp:cNvGraphicFramePr>
+              <a:graphicFrameLocks xmlns:a="http://schemas.openxmlformats.org/drawingml/2006/main" noChangeAspect="1"/>
+            </wp:cNvGraphicFramePr>
+            <a:graphic xmlns:a="http://schemas.openxmlformats.org/drawingml/2006/main">
+              <a:graphicData uri="http://schemas.openxmlformats.org/drawingml/2006/picture">
+                <pic:pic xmlns:pic="http://schemas.openxmlformats.org/drawingml/2006/picture">
+                  <pic:nvPicPr>
+                    <pic:cNvPr id="26" name="Picture 26"/>
+                    <pic:cNvPicPr/>
+                  </pic:nvPicPr>
+                  <pic:blipFill>
+                    <a:blip r:embed="rId33">
+                      <a:extLst>
+                        <a:ext uri="{28A0092B-C50C-407E-A947-70E740481C1C}">
+                          <a14:useLocalDpi xmlns:a14="http://schemas.microsoft.com/office/drawing/2010/main" val="0"/>
+                        </a:ext>
+                      </a:extLst>
+                    </a:blip>
+                    <a:stretch>
+                      <a:fillRect/>
+                    </a:stretch>
+                  </pic:blipFill>
+                  <pic:spPr>
+                    <a:xfrm>
+                      <a:off x="0" y="0"/>
+                      <a:ext cx="4505325" cy="1066800"/>
+                    </a:xfrm>
+                    <a:prstGeom prst="rect">
+                      <a:avLst/>
+                    </a:prstGeom>
+                  </pic:spPr>
+                </pic:pic>
+              </a:graphicData>
+            </a:graphic>
+          </wp:inline>
+        </w:drawing>
+      </w:r>
+    </w:p>
+    <w:p>
+      <w:pPr>
+        <w:pStyle w:val="ListParagraph"/>
+        <w:shd w:val="clear" w:color="auto" w:fill="FFFFFF"/>
+        <w:spacing w:after="0"/>
+        <w:rPr>
+          <w:rFonts w:ascii="Quattrocento Sans" w:eastAsia="Times New Roman" w:hAnsi="Quattrocento Sans" w:cs="Arial"/>
+          <w:color w:val="333333"/>
+          <w:sz w:val="22"/>
+        </w:rPr>
+      </w:pPr>
+    </w:p>
+    <w:p>
+      <w:pPr>
+        <w:pStyle w:val="ListParagraph"/>
+        <w:numPr>
+          <w:ilvl w:val="0"/>
+          <w:numId w:val="20"/>
+        </w:numPr>
+        <w:shd w:val="clear" w:color="auto" w:fill="FFFFFF"/>
+        <w:spacing w:after="0"/>
+        <w:rPr>
+          <w:rFonts w:ascii="Quattrocento Sans" w:eastAsia="Times New Roman" w:hAnsi="Quattrocento Sans" w:cs="Arial"/>
+          <w:color w:val="333333"/>
+          <w:sz w:val="22"/>
+        </w:rPr>
+      </w:pPr>
+      <w:r>
+        <w:rPr>
+          <w:rFonts w:ascii="Quattrocento Sans" w:eastAsia="Times New Roman" w:hAnsi="Quattrocento Sans" w:cs="Arial"/>
+          <w:color w:val="333333"/>
+          <w:sz w:val="22"/>
+        </w:rPr>
+        <w:t>SUMIFS:</w:t>
+      </w:r>
+    </w:p>
+    <w:p>
+      <w:pPr>
+        <w:pStyle w:val="ListParagraph"/>
+        <w:numPr>
+          <w:ilvl w:val="0"/>
+          <w:numId w:val="20"/>
+        </w:numPr>
+        <w:shd w:val="clear" w:color="auto" w:fill="FFFFFF"/>
+        <w:spacing w:after="0"/>
+        <w:rPr>
+          <w:rFonts w:ascii="Quattrocento Sans" w:eastAsia="Times New Roman" w:hAnsi="Quattrocento Sans" w:cs="Arial"/>
+          <w:color w:val="333333"/>
+          <w:sz w:val="22"/>
+        </w:rPr>
+      </w:pPr>
+      <w:r>
+        <w:rPr>
+          <w:rFonts w:ascii="Quattrocento Sans" w:eastAsia="Times New Roman" w:hAnsi="Quattrocento Sans" w:cs="Arial"/>
+          <w:color w:val="333333"/>
+          <w:sz w:val="22"/>
+        </w:rPr>
+        <w:t>Newer ‘SUMIFS</w:t>
+      </w:r>
+      <w:r>
+        <w:rPr>
+          <w:rFonts w:ascii="Quattrocento Sans" w:eastAsia="Times New Roman" w:hAnsi="Quattrocento Sans" w:cs="Arial"/>
+          <w:color w:val="333333"/>
+          <w:sz w:val="22"/>
+        </w:rPr>
+        <w:t xml:space="preserve">’ </w:t>
+      </w:r>
+      <w:r>
+        <w:rPr>
+          <w:rFonts w:ascii="Quattrocento Sans" w:eastAsia="Times New Roman" w:hAnsi="Quattrocento Sans" w:cs="Arial"/>
+          <w:color w:val="333333"/>
+          <w:sz w:val="22"/>
+        </w:rPr>
+        <w:t>function eliminates need for multiple nested ‘SUMIFS</w:t>
+      </w:r>
+      <w:r>
+        <w:rPr>
+          <w:rFonts w:ascii="Quattrocento Sans" w:eastAsia="Times New Roman" w:hAnsi="Quattrocento Sans" w:cs="Arial"/>
+          <w:color w:val="333333"/>
+          <w:sz w:val="22"/>
+        </w:rPr>
+        <w:t>’s</w:t>
+      </w:r>
+      <w:r>
+        <w:rPr>
+          <w:rFonts w:ascii="Quattrocento Sans" w:eastAsia="Times New Roman" w:hAnsi="Quattrocento Sans" w:cs="Arial"/>
+          <w:color w:val="333333"/>
+          <w:sz w:val="22"/>
+        </w:rPr>
+        <w:t>. it only supported on EXCEL 2019, Excel for M365, and Excel for the web.</w:t>
+      </w:r>
+    </w:p>
+    <w:p>
+      <w:pPr>
+        <w:pStyle w:val="ListParagraph"/>
+        <w:shd w:val="clear" w:color="auto" w:fill="FFFFFF"/>
+        <w:spacing w:after="0"/>
+        <w:rPr>
+          <w:rFonts w:ascii="Quattrocento Sans" w:eastAsia="Times New Roman" w:hAnsi="Quattrocento Sans" w:cs="Arial"/>
+          <w:color w:val="333333"/>
+          <w:sz w:val="22"/>
+        </w:rPr>
+      </w:pPr>
+    </w:p>
     <w:sectPr>
-      <w:headerReference w:type="default" r:id="rId21"/>
-      <w:footerReference w:type="default" r:id="rId22"/>
+      <w:headerReference w:type="default" r:id="rId34"/>
+      <w:footerReference w:type="default" r:id="rId35"/>
       <w:pgSz w:w="11907" w:h="16839" w:code="9"/>
       <w:pgMar w:top="1440" w:right="1080" w:bottom="1440" w:left="1080" w:header="720" w:footer="720" w:gutter="0"/>
       <w:pgBorders w:offsetFrom="page">
@@ -5492,6 +6896,95 @@
     </w:lvl>
   </w:abstractNum>
   <w:abstractNum w:abstractNumId="9" w15:restartNumberingAfterBreak="0">
+    <w:nsid w:val="43A54627"/>
+    <w:multiLevelType w:val="hybridMultilevel"/>
+    <w:tmpl w:val="487C1138"/>
+    <w:lvl w:ilvl="0" w:tplc="0409000F">
+      <w:start w:val="1"/>
+      <w:numFmt w:val="decimal"/>
+      <w:lvlText w:val="%1."/>
+      <w:lvlJc w:val="left"/>
+      <w:pPr>
+        <w:ind w:left="720" w:hanging="360"/>
+      </w:pPr>
+      <w:rPr>
+        <w:rFonts w:hint="default"/>
+      </w:rPr>
+    </w:lvl>
+    <w:lvl w:ilvl="1" w:tplc="04090019" w:tentative="1">
+      <w:start w:val="1"/>
+      <w:numFmt w:val="lowerLetter"/>
+      <w:lvlText w:val="%2."/>
+      <w:lvlJc w:val="left"/>
+      <w:pPr>
+        <w:ind w:left="1440" w:hanging="360"/>
+      </w:pPr>
+    </w:lvl>
+    <w:lvl w:ilvl="2" w:tplc="0409001B" w:tentative="1">
+      <w:start w:val="1"/>
+      <w:numFmt w:val="lowerRoman"/>
+      <w:lvlText w:val="%3."/>
+      <w:lvlJc w:val="right"/>
+      <w:pPr>
+        <w:ind w:left="2160" w:hanging="180"/>
+      </w:pPr>
+    </w:lvl>
+    <w:lvl w:ilvl="3" w:tplc="0409000F" w:tentative="1">
+      <w:start w:val="1"/>
+      <w:numFmt w:val="decimal"/>
+      <w:lvlText w:val="%4."/>
+      <w:lvlJc w:val="left"/>
+      <w:pPr>
+        <w:ind w:left="2880" w:hanging="360"/>
+      </w:pPr>
+    </w:lvl>
+    <w:lvl w:ilvl="4" w:tplc="04090019" w:tentative="1">
+      <w:start w:val="1"/>
+      <w:numFmt w:val="lowerLetter"/>
+      <w:lvlText w:val="%5."/>
+      <w:lvlJc w:val="left"/>
+      <w:pPr>
+        <w:ind w:left="3600" w:hanging="360"/>
+      </w:pPr>
+    </w:lvl>
+    <w:lvl w:ilvl="5" w:tplc="0409001B" w:tentative="1">
+      <w:start w:val="1"/>
+      <w:numFmt w:val="lowerRoman"/>
+      <w:lvlText w:val="%6."/>
+      <w:lvlJc w:val="right"/>
+      <w:pPr>
+        <w:ind w:left="4320" w:hanging="180"/>
+      </w:pPr>
+    </w:lvl>
+    <w:lvl w:ilvl="6" w:tplc="0409000F" w:tentative="1">
+      <w:start w:val="1"/>
+      <w:numFmt w:val="decimal"/>
+      <w:lvlText w:val="%7."/>
+      <w:lvlJc w:val="left"/>
+      <w:pPr>
+        <w:ind w:left="5040" w:hanging="360"/>
+      </w:pPr>
+    </w:lvl>
+    <w:lvl w:ilvl="7" w:tplc="04090019" w:tentative="1">
+      <w:start w:val="1"/>
+      <w:numFmt w:val="lowerLetter"/>
+      <w:lvlText w:val="%8."/>
+      <w:lvlJc w:val="left"/>
+      <w:pPr>
+        <w:ind w:left="5760" w:hanging="360"/>
+      </w:pPr>
+    </w:lvl>
+    <w:lvl w:ilvl="8" w:tplc="0409001B" w:tentative="1">
+      <w:start w:val="1"/>
+      <w:numFmt w:val="lowerRoman"/>
+      <w:lvlText w:val="%9."/>
+      <w:lvlJc w:val="right"/>
+      <w:pPr>
+        <w:ind w:left="6480" w:hanging="180"/>
+      </w:pPr>
+    </w:lvl>
+  </w:abstractNum>
+  <w:abstractNum w:abstractNumId="10" w15:restartNumberingAfterBreak="0">
     <w:nsid w:val="48C867F5"/>
     <w:multiLevelType w:val="hybridMultilevel"/>
     <w:tmpl w:val="F488B12E"/>
@@ -5604,7 +7097,7 @@
       </w:rPr>
     </w:lvl>
   </w:abstractNum>
-  <w:abstractNum w:abstractNumId="10" w15:restartNumberingAfterBreak="0">
+  <w:abstractNum w:abstractNumId="11" w15:restartNumberingAfterBreak="0">
     <w:nsid w:val="4B956A47"/>
     <w:multiLevelType w:val="hybridMultilevel"/>
     <w:tmpl w:val="D722BD1E"/>
@@ -5693,7 +7186,7 @@
       </w:pPr>
     </w:lvl>
   </w:abstractNum>
-  <w:abstractNum w:abstractNumId="11" w15:restartNumberingAfterBreak="0">
+  <w:abstractNum w:abstractNumId="12" w15:restartNumberingAfterBreak="0">
     <w:nsid w:val="4ED90F31"/>
     <w:multiLevelType w:val="hybridMultilevel"/>
     <w:tmpl w:val="0666F58E"/>
@@ -5779,7 +7272,7 @@
       </w:pPr>
     </w:lvl>
   </w:abstractNum>
-  <w:abstractNum w:abstractNumId="12" w15:restartNumberingAfterBreak="0">
+  <w:abstractNum w:abstractNumId="13" w15:restartNumberingAfterBreak="0">
     <w:nsid w:val="57CC74D5"/>
     <w:multiLevelType w:val="hybridMultilevel"/>
     <w:tmpl w:val="25B85F08"/>
@@ -5892,7 +7385,7 @@
       </w:rPr>
     </w:lvl>
   </w:abstractNum>
-  <w:abstractNum w:abstractNumId="13" w15:restartNumberingAfterBreak="0">
+  <w:abstractNum w:abstractNumId="14" w15:restartNumberingAfterBreak="0">
     <w:nsid w:val="5A7D336A"/>
     <w:multiLevelType w:val="hybridMultilevel"/>
     <w:tmpl w:val="1C927FC4"/>
@@ -5981,7 +7474,7 @@
       </w:pPr>
     </w:lvl>
   </w:abstractNum>
-  <w:abstractNum w:abstractNumId="14" w15:restartNumberingAfterBreak="0">
+  <w:abstractNum w:abstractNumId="15" w15:restartNumberingAfterBreak="0">
     <w:nsid w:val="682C3658"/>
     <w:multiLevelType w:val="multilevel"/>
     <w:tmpl w:val="1FFAFF14"/>
@@ -6130,7 +7623,7 @@
       </w:rPr>
     </w:lvl>
   </w:abstractNum>
-  <w:abstractNum w:abstractNumId="15" w15:restartNumberingAfterBreak="0">
+  <w:abstractNum w:abstractNumId="16" w15:restartNumberingAfterBreak="0">
     <w:nsid w:val="69E67302"/>
     <w:multiLevelType w:val="hybridMultilevel"/>
     <w:tmpl w:val="E5A82150"/>
@@ -6243,7 +7736,7 @@
       </w:rPr>
     </w:lvl>
   </w:abstractNum>
-  <w:abstractNum w:abstractNumId="16" w15:restartNumberingAfterBreak="0">
+  <w:abstractNum w:abstractNumId="17" w15:restartNumberingAfterBreak="0">
     <w:nsid w:val="7A0A25FC"/>
     <w:multiLevelType w:val="hybridMultilevel"/>
     <w:tmpl w:val="9BAE11EE"/>
@@ -6355,7 +7848,7 @@
       </w:rPr>
     </w:lvl>
   </w:abstractNum>
-  <w:abstractNum w:abstractNumId="17" w15:restartNumberingAfterBreak="0">
+  <w:abstractNum w:abstractNumId="18" w15:restartNumberingAfterBreak="0">
     <w:nsid w:val="7E4274B8"/>
     <w:multiLevelType w:val="hybridMultilevel"/>
     <w:tmpl w:val="4210B5B4"/>
@@ -6444,7 +7937,7 @@
       </w:pPr>
     </w:lvl>
   </w:abstractNum>
-  <w:abstractNum w:abstractNumId="18" w15:restartNumberingAfterBreak="0">
+  <w:abstractNum w:abstractNumId="19" w15:restartNumberingAfterBreak="0">
     <w:nsid w:val="7F1C3251"/>
     <w:multiLevelType w:val="hybridMultilevel"/>
     <w:tmpl w:val="0D2CC754"/>
@@ -6561,7 +8054,7 @@
     <w:abstractNumId w:val="5"/>
   </w:num>
   <w:num w:numId="2" w16cid:durableId="1918976945">
-    <w:abstractNumId w:val="18"/>
+    <w:abstractNumId w:val="19"/>
   </w:num>
   <w:num w:numId="3" w16cid:durableId="981233220">
     <w:abstractNumId w:val="8"/>
@@ -6573,31 +8066,31 @@
     <w:abstractNumId w:val="4"/>
   </w:num>
   <w:num w:numId="6" w16cid:durableId="586230358">
-    <w:abstractNumId w:val="17"/>
+    <w:abstractNumId w:val="18"/>
   </w:num>
   <w:num w:numId="7" w16cid:durableId="1749577305">
-    <w:abstractNumId w:val="11"/>
+    <w:abstractNumId w:val="12"/>
   </w:num>
   <w:num w:numId="8" w16cid:durableId="949505017">
     <w:abstractNumId w:val="2"/>
   </w:num>
   <w:num w:numId="9" w16cid:durableId="435448820">
-    <w:abstractNumId w:val="10"/>
+    <w:abstractNumId w:val="11"/>
   </w:num>
   <w:num w:numId="10" w16cid:durableId="1801679734">
     <w:abstractNumId w:val="3"/>
   </w:num>
   <w:num w:numId="11" w16cid:durableId="1828279935">
-    <w:abstractNumId w:val="12"/>
+    <w:abstractNumId w:val="13"/>
   </w:num>
   <w:num w:numId="12" w16cid:durableId="1753040788">
     <w:abstractNumId w:val="0"/>
   </w:num>
   <w:num w:numId="13" w16cid:durableId="658658711">
-    <w:abstractNumId w:val="9"/>
+    <w:abstractNumId w:val="10"/>
   </w:num>
   <w:num w:numId="14" w16cid:durableId="1465611291">
-    <w:abstractNumId w:val="15"/>
+    <w:abstractNumId w:val="16"/>
   </w:num>
   <w:num w:numId="15" w16cid:durableId="1080906774">
     <w:abstractNumId w:val="7"/>
@@ -6606,13 +8099,16 @@
     <w:abstractNumId w:val="1"/>
   </w:num>
   <w:num w:numId="17" w16cid:durableId="1615475332">
-    <w:abstractNumId w:val="16"/>
+    <w:abstractNumId w:val="17"/>
   </w:num>
   <w:num w:numId="18" w16cid:durableId="736125311">
-    <w:abstractNumId w:val="13"/>
+    <w:abstractNumId w:val="14"/>
   </w:num>
   <w:num w:numId="19" w16cid:durableId="226652161">
-    <w:abstractNumId w:val="14"/>
+    <w:abstractNumId w:val="15"/>
+  </w:num>
+  <w:num w:numId="20" w16cid:durableId="536238066">
+    <w:abstractNumId w:val="9"/>
   </w:num>
   <w:numIdMacAtCleanup w:val="2"/>
 </w:numbering>

</xml_diff>

<commit_message>
using VLOOKUP and HLOOKUP functions
</commit_message>
<xml_diff>
--- a/analyzing data with Excel/analyzing data with excel.docx
+++ b/analyzing data with Excel/analyzing data with excel.docx
@@ -2576,6 +2576,7 @@
         </w:rPr>
         <w:t xml:space="preserve">Let’s say our sales report is going to be used for weekly employee reviews, but </w:t>
       </w:r>
+      <w:proofErr w:type="gramStart"/>
       <w:r>
         <w:rPr>
           <w:rFonts w:ascii="Quattrocento Sans" w:eastAsia="Times New Roman" w:hAnsi="Quattrocento Sans" w:cs="Arial"/>
@@ -2584,6 +2585,7 @@
         </w:rPr>
         <w:t>our</w:t>
       </w:r>
+      <w:proofErr w:type="gramEnd"/>
     </w:p>
     <w:p>
       <w:pPr>
@@ -5689,7 +5691,839 @@
     </w:p>
     <w:p>
       <w:pPr>
-        <w:pStyle w:val="ListParagraph"/>
+        <w:shd w:val="clear" w:color="auto" w:fill="FFFFFF"/>
+        <w:spacing w:after="0"/>
+        <w:rPr>
+          <w:rFonts w:ascii="Quattrocento Sans" w:eastAsia="Times New Roman" w:hAnsi="Quattrocento Sans" w:cs="Arial"/>
+          <w:color w:val="333333"/>
+          <w:sz w:val="22"/>
+        </w:rPr>
+      </w:pPr>
+    </w:p>
+    <w:p>
+      <w:pPr>
+        <w:shd w:val="clear" w:color="auto" w:fill="FFFFFF"/>
+        <w:spacing w:after="0"/>
+        <w:rPr>
+          <w:rFonts w:ascii="Quattrocento Sans" w:eastAsia="Times New Roman" w:hAnsi="Quattrocento Sans" w:cs="Arial"/>
+          <w:color w:val="333333"/>
+          <w:sz w:val="22"/>
+        </w:rPr>
+      </w:pPr>
+    </w:p>
+    <w:p>
+      <w:pPr>
+        <w:shd w:val="clear" w:color="auto" w:fill="FFFFFF"/>
+        <w:spacing w:after="0"/>
+        <w:rPr>
+          <w:rFonts w:ascii="Quattrocento Sans" w:eastAsia="Times New Roman" w:hAnsi="Quattrocento Sans" w:cs="Arial"/>
+          <w:color w:val="333333"/>
+          <w:sz w:val="22"/>
+        </w:rPr>
+      </w:pPr>
+    </w:p>
+    <w:p>
+      <w:pPr>
+        <w:shd w:val="clear" w:color="auto" w:fill="FFFFFF"/>
+        <w:spacing w:after="0"/>
+        <w:rPr>
+          <w:rFonts w:ascii="Quattrocento Sans" w:eastAsia="Times New Roman" w:hAnsi="Quattrocento Sans" w:cs="Arial"/>
+          <w:color w:val="333333"/>
+          <w:sz w:val="22"/>
+        </w:rPr>
+      </w:pPr>
+    </w:p>
+    <w:p>
+      <w:pPr>
+        <w:shd w:val="clear" w:color="auto" w:fill="FFFFFF"/>
+        <w:spacing w:after="0"/>
+        <w:rPr>
+          <w:rFonts w:ascii="Quattrocento Sans" w:eastAsia="Times New Roman" w:hAnsi="Quattrocento Sans" w:cs="Arial"/>
+          <w:color w:val="333333"/>
+          <w:sz w:val="22"/>
+        </w:rPr>
+      </w:pPr>
+    </w:p>
+    <w:p>
+      <w:pPr>
+        <w:shd w:val="clear" w:color="auto" w:fill="FFFFFF"/>
+        <w:spacing w:after="0"/>
+        <w:rPr>
+          <w:rFonts w:ascii="Quattrocento Sans" w:eastAsia="Times New Roman" w:hAnsi="Quattrocento Sans" w:cs="Arial"/>
+          <w:color w:val="333333"/>
+          <w:sz w:val="22"/>
+        </w:rPr>
+      </w:pPr>
+    </w:p>
+    <w:p>
+      <w:pPr>
+        <w:shd w:val="clear" w:color="auto" w:fill="FFFFFF"/>
+        <w:spacing w:after="0"/>
+        <w:rPr>
+          <w:rFonts w:ascii="Quattrocento Sans" w:eastAsia="Times New Roman" w:hAnsi="Quattrocento Sans" w:cs="Arial"/>
+          <w:color w:val="333333"/>
+          <w:sz w:val="22"/>
+        </w:rPr>
+      </w:pPr>
+    </w:p>
+    <w:p>
+      <w:pPr>
+        <w:shd w:val="clear" w:color="auto" w:fill="FFFFFF"/>
+        <w:spacing w:after="0"/>
+        <w:rPr>
+          <w:rFonts w:ascii="Quattrocento Sans" w:eastAsia="Times New Roman" w:hAnsi="Quattrocento Sans" w:cs="Arial"/>
+          <w:color w:val="333333"/>
+          <w:sz w:val="22"/>
+        </w:rPr>
+      </w:pPr>
+    </w:p>
+    <w:p>
+      <w:pPr>
+        <w:shd w:val="clear" w:color="auto" w:fill="FFFFFF"/>
+        <w:spacing w:after="0"/>
+        <w:rPr>
+          <w:rFonts w:ascii="Quattrocento Sans" w:eastAsia="Times New Roman" w:hAnsi="Quattrocento Sans" w:cs="Arial"/>
+          <w:color w:val="333333"/>
+          <w:sz w:val="22"/>
+        </w:rPr>
+      </w:pPr>
+    </w:p>
+    <w:p>
+      <w:pPr>
+        <w:shd w:val="clear" w:color="auto" w:fill="FFFFFF"/>
+        <w:spacing w:after="0"/>
+        <w:rPr>
+          <w:rFonts w:ascii="Quattrocento Sans" w:eastAsia="Times New Roman" w:hAnsi="Quattrocento Sans" w:cs="Arial"/>
+          <w:color w:val="333333"/>
+          <w:sz w:val="22"/>
+        </w:rPr>
+      </w:pPr>
+    </w:p>
+    <w:p>
+      <w:pPr>
+        <w:shd w:val="clear" w:color="auto" w:fill="FFFFFF"/>
+        <w:spacing w:after="0"/>
+        <w:rPr>
+          <w:rFonts w:ascii="Quattrocento Sans" w:eastAsia="Times New Roman" w:hAnsi="Quattrocento Sans" w:cs="Arial"/>
+          <w:color w:val="333333"/>
+          <w:sz w:val="22"/>
+        </w:rPr>
+      </w:pPr>
+    </w:p>
+    <w:p>
+      <w:pPr>
+        <w:shd w:val="clear" w:color="auto" w:fill="FFFFFF"/>
+        <w:spacing w:after="0"/>
+        <w:rPr>
+          <w:rFonts w:ascii="Quattrocento Sans" w:eastAsia="Times New Roman" w:hAnsi="Quattrocento Sans" w:cs="Arial"/>
+          <w:color w:val="333333"/>
+          <w:sz w:val="22"/>
+        </w:rPr>
+      </w:pPr>
+    </w:p>
+    <w:p>
+      <w:pPr>
+        <w:shd w:val="clear" w:color="auto" w:fill="FFFFFF"/>
+        <w:spacing w:after="0"/>
+        <w:rPr>
+          <w:rFonts w:ascii="Quattrocento Sans" w:eastAsia="Times New Roman" w:hAnsi="Quattrocento Sans" w:cs="Arial"/>
+          <w:color w:val="333333"/>
+          <w:sz w:val="22"/>
+        </w:rPr>
+      </w:pPr>
+    </w:p>
+    <w:p>
+      <w:pPr>
+        <w:shd w:val="clear" w:color="auto" w:fill="FFFFFF"/>
+        <w:spacing w:after="0"/>
+        <w:rPr>
+          <w:rFonts w:ascii="Quattrocento Sans" w:eastAsia="Times New Roman" w:hAnsi="Quattrocento Sans" w:cs="Arial"/>
+          <w:color w:val="333333"/>
+          <w:sz w:val="22"/>
+        </w:rPr>
+      </w:pPr>
+    </w:p>
+    <w:p>
+      <w:pPr>
+        <w:shd w:val="clear" w:color="auto" w:fill="FFFFFF"/>
+        <w:spacing w:after="0"/>
+        <w:rPr>
+          <w:rFonts w:ascii="Quattrocento Sans" w:eastAsia="Times New Roman" w:hAnsi="Quattrocento Sans" w:cs="Arial"/>
+          <w:color w:val="333333"/>
+          <w:sz w:val="22"/>
+        </w:rPr>
+      </w:pPr>
+    </w:p>
+    <w:p>
+      <w:pPr>
+        <w:shd w:val="clear" w:color="auto" w:fill="FFFFFF"/>
+        <w:spacing w:after="0"/>
+        <w:rPr>
+          <w:rFonts w:ascii="Quattrocento Sans" w:eastAsia="Times New Roman" w:hAnsi="Quattrocento Sans" w:cs="Arial"/>
+          <w:color w:val="333333"/>
+          <w:sz w:val="22"/>
+        </w:rPr>
+      </w:pPr>
+      <w:r>
+        <w:rPr>
+          <w:rFonts w:ascii="Quattrocento Sans" w:eastAsia="Times New Roman" w:hAnsi="Quattrocento Sans" w:cs="Arial"/>
+          <w:b/>
+          <w:bCs/>
+          <w:color w:val="3333FF"/>
+          <w:sz w:val="22"/>
+        </w:rPr>
+        <w:lastRenderedPageBreak/>
+        <w:t>Using VLOOKUP and HLOOKUP Functions</w:t>
+      </w:r>
+      <w:r>
+        <w:rPr>
+          <w:rFonts w:ascii="Quattrocento Sans" w:eastAsia="Times New Roman" w:hAnsi="Quattrocento Sans" w:cs="Arial"/>
+          <w:color w:val="333333"/>
+          <w:sz w:val="22"/>
+        </w:rPr>
+        <w:t>:</w:t>
+      </w:r>
+    </w:p>
+    <w:p>
+      <w:pPr>
+        <w:shd w:val="clear" w:color="auto" w:fill="FFFFFF"/>
+        <w:spacing w:after="0"/>
+        <w:rPr>
+          <w:rFonts w:ascii="Quattrocento Sans" w:eastAsia="Times New Roman" w:hAnsi="Quattrocento Sans" w:cs="Arial"/>
+          <w:color w:val="333333"/>
+          <w:sz w:val="22"/>
+        </w:rPr>
+      </w:pPr>
+      <w:r>
+        <w:rPr>
+          <w:rFonts w:ascii="Quattrocento Sans" w:eastAsia="Times New Roman" w:hAnsi="Quattrocento Sans" w:cs="Arial"/>
+          <w:b/>
+          <w:bCs/>
+          <w:color w:val="333333"/>
+          <w:sz w:val="22"/>
+        </w:rPr>
+        <w:t>VLOOKUP</w:t>
+      </w:r>
+      <w:r>
+        <w:rPr>
+          <w:rFonts w:ascii="Quattrocento Sans" w:eastAsia="Times New Roman" w:hAnsi="Quattrocento Sans" w:cs="Arial"/>
+          <w:color w:val="333333"/>
+          <w:sz w:val="22"/>
+        </w:rPr>
+        <w:t xml:space="preserve"> is one of the most commonly used reference-type functions in Excel, and it enables you to find data referenced in a lookup table. It stands for Vertical Lookup and therefore is a useful tool to use when you want to find something in a table or a range by row. Shortly, we will look at HLOOKUP, which stands for Horizontal Lookup, which looks for data by column instead. VLOOKUP works by</w:t>
+      </w:r>
+      <w:r>
+        <w:rPr>
+          <w:rFonts w:ascii="Quattrocento Sans" w:eastAsia="Times New Roman" w:hAnsi="Quattrocento Sans" w:cs="Arial"/>
+          <w:color w:val="333333"/>
+          <w:sz w:val="22"/>
+        </w:rPr>
+        <w:t xml:space="preserve"> </w:t>
+      </w:r>
+      <w:r>
+        <w:rPr>
+          <w:rFonts w:ascii="Quattrocento Sans" w:eastAsia="Times New Roman" w:hAnsi="Quattrocento Sans" w:cs="Arial"/>
+          <w:color w:val="333333"/>
+          <w:sz w:val="22"/>
+        </w:rPr>
+        <w:t>using a common shared key between the source data and the lookup data in the lookup table</w:t>
+      </w:r>
+      <w:r>
+        <w:rPr>
+          <w:rFonts w:ascii="Quattrocento Sans" w:eastAsia="Times New Roman" w:hAnsi="Quattrocento Sans" w:cs="Arial"/>
+          <w:color w:val="333333"/>
+          <w:sz w:val="22"/>
+        </w:rPr>
+        <w:t>.</w:t>
+      </w:r>
+      <w:r>
+        <w:rPr>
+          <w:rFonts w:ascii="Quattrocento Sans" w:eastAsia="Times New Roman" w:hAnsi="Quattrocento Sans" w:cs="Arial"/>
+          <w:color w:val="333333"/>
+          <w:sz w:val="22"/>
+        </w:rPr>
+        <w:t xml:space="preserve"> A typical VLOOKUP would look like:</w:t>
+      </w:r>
+    </w:p>
+    <w:p>
+      <w:pPr>
+        <w:shd w:val="clear" w:color="auto" w:fill="FFFFFF"/>
+        <w:spacing w:after="0"/>
+        <w:rPr>
+          <w:rFonts w:ascii="Quattrocento Sans" w:eastAsia="Times New Roman" w:hAnsi="Quattrocento Sans" w:cs="Arial"/>
+          <w:color w:val="333333"/>
+          <w:sz w:val="22"/>
+        </w:rPr>
+      </w:pPr>
+      <w:r>
+        <w:rPr>
+          <w:rFonts w:ascii="Quattrocento Sans" w:eastAsia="Times New Roman" w:hAnsi="Quattrocento Sans" w:cs="Arial"/>
+          <w:noProof/>
+          <w:color w:val="333333"/>
+          <w:sz w:val="22"/>
+        </w:rPr>
+        <w:drawing>
+          <wp:inline distT="0" distB="0" distL="0" distR="0" wp14:anchorId="4F4B0404" wp14:editId="14053D8E">
+            <wp:extent cx="6189345" cy="2661285"/>
+            <wp:effectExtent l="0" t="0" r="0" b="0"/>
+            <wp:docPr id="27" name="Picture 27"/>
+            <wp:cNvGraphicFramePr>
+              <a:graphicFrameLocks xmlns:a="http://schemas.openxmlformats.org/drawingml/2006/main" noChangeAspect="1"/>
+            </wp:cNvGraphicFramePr>
+            <a:graphic xmlns:a="http://schemas.openxmlformats.org/drawingml/2006/main">
+              <a:graphicData uri="http://schemas.openxmlformats.org/drawingml/2006/picture">
+                <pic:pic xmlns:pic="http://schemas.openxmlformats.org/drawingml/2006/picture">
+                  <pic:nvPicPr>
+                    <pic:cNvPr id="27" name="Picture 27"/>
+                    <pic:cNvPicPr/>
+                  </pic:nvPicPr>
+                  <pic:blipFill>
+                    <a:blip r:embed="rId34">
+                      <a:extLst>
+                        <a:ext uri="{28A0092B-C50C-407E-A947-70E740481C1C}">
+                          <a14:useLocalDpi xmlns:a14="http://schemas.microsoft.com/office/drawing/2010/main" val="0"/>
+                        </a:ext>
+                      </a:extLst>
+                    </a:blip>
+                    <a:stretch>
+                      <a:fillRect/>
+                    </a:stretch>
+                  </pic:blipFill>
+                  <pic:spPr>
+                    <a:xfrm>
+                      <a:off x="0" y="0"/>
+                      <a:ext cx="6189345" cy="2661285"/>
+                    </a:xfrm>
+                    <a:prstGeom prst="rect">
+                      <a:avLst/>
+                    </a:prstGeom>
+                  </pic:spPr>
+                </pic:pic>
+              </a:graphicData>
+            </a:graphic>
+          </wp:inline>
+        </w:drawing>
+      </w:r>
+    </w:p>
+    <w:p>
+      <w:pPr>
+        <w:shd w:val="clear" w:color="auto" w:fill="FFFFFF"/>
+        <w:spacing w:after="0"/>
+        <w:rPr>
+          <w:rFonts w:ascii="Quattrocento Sans" w:eastAsia="Times New Roman" w:hAnsi="Quattrocento Sans" w:cs="Arial"/>
+          <w:color w:val="333333"/>
+          <w:sz w:val="22"/>
+        </w:rPr>
+      </w:pPr>
+    </w:p>
+    <w:p>
+      <w:pPr>
+        <w:shd w:val="clear" w:color="auto" w:fill="FFFFFF"/>
+        <w:spacing w:after="0"/>
+        <w:rPr>
+          <w:rFonts w:ascii="Quattrocento Sans" w:eastAsia="Times New Roman" w:hAnsi="Quattrocento Sans" w:cs="Arial"/>
+          <w:color w:val="333333"/>
+          <w:sz w:val="22"/>
+        </w:rPr>
+      </w:pPr>
+      <w:r>
+        <w:rPr>
+          <w:rFonts w:ascii="Quattrocento Sans" w:eastAsia="Times New Roman" w:hAnsi="Quattrocento Sans" w:cs="Arial"/>
+          <w:noProof/>
+          <w:color w:val="333333"/>
+          <w:sz w:val="22"/>
+        </w:rPr>
+        <w:drawing>
+          <wp:inline distT="0" distB="0" distL="0" distR="0" wp14:anchorId="241D6C3B" wp14:editId="4F656703">
+            <wp:extent cx="5191125" cy="971550"/>
+            <wp:effectExtent l="0" t="0" r="0" b="0"/>
+            <wp:docPr id="28" name="Picture 28"/>
+            <wp:cNvGraphicFramePr>
+              <a:graphicFrameLocks xmlns:a="http://schemas.openxmlformats.org/drawingml/2006/main" noChangeAspect="1"/>
+            </wp:cNvGraphicFramePr>
+            <a:graphic xmlns:a="http://schemas.openxmlformats.org/drawingml/2006/main">
+              <a:graphicData uri="http://schemas.openxmlformats.org/drawingml/2006/picture">
+                <pic:pic xmlns:pic="http://schemas.openxmlformats.org/drawingml/2006/picture">
+                  <pic:nvPicPr>
+                    <pic:cNvPr id="28" name="Picture 28"/>
+                    <pic:cNvPicPr/>
+                  </pic:nvPicPr>
+                  <pic:blipFill>
+                    <a:blip r:embed="rId35">
+                      <a:extLst>
+                        <a:ext uri="{28A0092B-C50C-407E-A947-70E740481C1C}">
+                          <a14:useLocalDpi xmlns:a14="http://schemas.microsoft.com/office/drawing/2010/main" val="0"/>
+                        </a:ext>
+                      </a:extLst>
+                    </a:blip>
+                    <a:stretch>
+                      <a:fillRect/>
+                    </a:stretch>
+                  </pic:blipFill>
+                  <pic:spPr>
+                    <a:xfrm>
+                      <a:off x="0" y="0"/>
+                      <a:ext cx="5191125" cy="971550"/>
+                    </a:xfrm>
+                    <a:prstGeom prst="rect">
+                      <a:avLst/>
+                    </a:prstGeom>
+                  </pic:spPr>
+                </pic:pic>
+              </a:graphicData>
+            </a:graphic>
+          </wp:inline>
+        </w:drawing>
+      </w:r>
+    </w:p>
+    <w:p>
+      <w:pPr>
+        <w:shd w:val="clear" w:color="auto" w:fill="FFFFFF"/>
+        <w:spacing w:after="0"/>
+        <w:rPr>
+          <w:rFonts w:ascii="Quattrocento Sans" w:eastAsia="Times New Roman" w:hAnsi="Quattrocento Sans" w:cs="Arial"/>
+          <w:color w:val="333333"/>
+          <w:sz w:val="22"/>
+        </w:rPr>
+      </w:pPr>
+    </w:p>
+    <w:p>
+      <w:pPr>
+        <w:shd w:val="clear" w:color="auto" w:fill="FFFFFF"/>
+        <w:spacing w:after="0"/>
+        <w:rPr>
+          <w:rFonts w:ascii="Quattrocento Sans" w:eastAsia="Times New Roman" w:hAnsi="Quattrocento Sans" w:cs="Arial"/>
+          <w:color w:val="333333"/>
+          <w:sz w:val="22"/>
+        </w:rPr>
+      </w:pPr>
+      <w:r>
+        <w:rPr>
+          <w:rFonts w:ascii="Quattrocento Sans" w:eastAsia="Times New Roman" w:hAnsi="Quattrocento Sans" w:cs="Arial"/>
+          <w:b/>
+          <w:bCs/>
+          <w:color w:val="333333"/>
+          <w:sz w:val="22"/>
+        </w:rPr>
+        <w:t>HLOOKUP</w:t>
+      </w:r>
+      <w:r>
+        <w:rPr>
+          <w:rFonts w:ascii="Quattrocento Sans" w:eastAsia="Times New Roman" w:hAnsi="Quattrocento Sans" w:cs="Arial"/>
+          <w:color w:val="333333"/>
+          <w:sz w:val="22"/>
+        </w:rPr>
+        <w:t xml:space="preserve"> function, which as we mentioned earlier, does the same thing, and works in virtually the same way, as the VLOOKUP function,</w:t>
+      </w:r>
+      <w:r>
+        <w:rPr>
+          <w:rFonts w:ascii="Quattrocento Sans" w:eastAsia="Times New Roman" w:hAnsi="Quattrocento Sans" w:cs="Arial"/>
+          <w:color w:val="333333"/>
+          <w:sz w:val="22"/>
+        </w:rPr>
+        <w:t xml:space="preserve"> </w:t>
+      </w:r>
+      <w:r>
+        <w:rPr>
+          <w:rFonts w:ascii="Quattrocento Sans" w:eastAsia="Times New Roman" w:hAnsi="Quattrocento Sans" w:cs="Arial"/>
+          <w:color w:val="333333"/>
+          <w:sz w:val="22"/>
+        </w:rPr>
+        <w:t xml:space="preserve">but it looks for data in columns, rather than rows. So, HLOOKUP looks for a word or value in the top row of a table, and then returns a value in the same column from a row specified in the table array. Therefore, you would use HLOOKUP if your comparison values were situated in a row along the top of a data table. In contrast, you would use VLOOKUP if your comparison values were located in a column to the left of the data you want to find; as they were in the previous task. Of the two functions, VLOOKUP is used far more than frequently than HLOOKUP, </w:t>
+      </w:r>
+    </w:p>
+    <w:p>
+      <w:pPr>
+        <w:shd w:val="clear" w:color="auto" w:fill="FFFFFF"/>
+        <w:spacing w:after="0"/>
+        <w:rPr>
+          <w:rFonts w:ascii="Quattrocento Sans" w:eastAsia="Times New Roman" w:hAnsi="Quattrocento Sans" w:cs="Arial"/>
+          <w:color w:val="333333"/>
+          <w:sz w:val="22"/>
+        </w:rPr>
+      </w:pPr>
+      <w:r>
+        <w:rPr>
+          <w:rFonts w:ascii="Quattrocento Sans" w:eastAsia="Times New Roman" w:hAnsi="Quattrocento Sans" w:cs="Arial"/>
+          <w:color w:val="333333"/>
+          <w:sz w:val="22"/>
+        </w:rPr>
+        <w:t>because of the nature of most data tables. The syntax for HLOOKUP is identical to that of VLOOKUP except that you specify a row index number,</w:t>
+      </w:r>
+      <w:r>
+        <w:rPr>
+          <w:rFonts w:ascii="Quattrocento Sans" w:eastAsia="Times New Roman" w:hAnsi="Quattrocento Sans" w:cs="Arial"/>
+          <w:color w:val="333333"/>
+          <w:sz w:val="22"/>
+        </w:rPr>
+        <w:t xml:space="preserve"> </w:t>
+      </w:r>
+      <w:r>
+        <w:rPr>
+          <w:rFonts w:ascii="Quattrocento Sans" w:eastAsia="Times New Roman" w:hAnsi="Quattrocento Sans" w:cs="Arial"/>
+          <w:color w:val="333333"/>
+          <w:sz w:val="22"/>
+        </w:rPr>
+        <w:t>referenced in a formula by Excel as ‘</w:t>
+      </w:r>
+      <w:proofErr w:type="spellStart"/>
+      <w:r>
+        <w:rPr>
+          <w:rFonts w:ascii="Quattrocento Sans" w:eastAsia="Times New Roman" w:hAnsi="Quattrocento Sans" w:cs="Arial"/>
+          <w:color w:val="333333"/>
+          <w:sz w:val="22"/>
+        </w:rPr>
+        <w:t>row_index_num</w:t>
+      </w:r>
+      <w:proofErr w:type="spellEnd"/>
+      <w:r>
+        <w:rPr>
+          <w:rFonts w:ascii="Quattrocento Sans" w:eastAsia="Times New Roman" w:hAnsi="Quattrocento Sans" w:cs="Arial"/>
+          <w:color w:val="333333"/>
+          <w:sz w:val="22"/>
+        </w:rPr>
+        <w:t>’. This indicates the number of the row in the lookup table that contains the value you are looking for</w:t>
+      </w:r>
+      <w:r>
+        <w:rPr>
+          <w:rFonts w:ascii="Quattrocento Sans" w:eastAsia="Times New Roman" w:hAnsi="Quattrocento Sans" w:cs="Arial"/>
+          <w:color w:val="333333"/>
+          <w:sz w:val="22"/>
+        </w:rPr>
+        <w:t>.</w:t>
+      </w:r>
+    </w:p>
+    <w:p>
+      <w:pPr>
+        <w:shd w:val="clear" w:color="auto" w:fill="FFFFFF"/>
+        <w:spacing w:after="0"/>
+        <w:rPr>
+          <w:rFonts w:ascii="Quattrocento Sans" w:eastAsia="Times New Roman" w:hAnsi="Quattrocento Sans" w:cs="Arial"/>
+          <w:color w:val="333333"/>
+          <w:sz w:val="22"/>
+        </w:rPr>
+      </w:pPr>
+    </w:p>
+    <w:p>
+      <w:pPr>
+        <w:shd w:val="clear" w:color="auto" w:fill="FFFFFF"/>
+        <w:spacing w:after="0"/>
+        <w:rPr>
+          <w:rFonts w:ascii="Quattrocento Sans" w:eastAsia="Times New Roman" w:hAnsi="Quattrocento Sans" w:cs="Arial"/>
+          <w:color w:val="333333"/>
+          <w:sz w:val="22"/>
+        </w:rPr>
+      </w:pPr>
+    </w:p>
+    <w:p>
+      <w:pPr>
+        <w:shd w:val="clear" w:color="auto" w:fill="FFFFFF"/>
+        <w:spacing w:after="0"/>
+        <w:rPr>
+          <w:rFonts w:ascii="Quattrocento Sans" w:eastAsia="Times New Roman" w:hAnsi="Quattrocento Sans" w:cs="Arial"/>
+          <w:color w:val="333333"/>
+          <w:sz w:val="22"/>
+        </w:rPr>
+      </w:pPr>
+      <w:r>
+        <w:rPr>
+          <w:rFonts w:ascii="Quattrocento Sans" w:eastAsia="Times New Roman" w:hAnsi="Quattrocento Sans" w:cs="Arial"/>
+          <w:noProof/>
+          <w:color w:val="333333"/>
+          <w:sz w:val="22"/>
+        </w:rPr>
+        <w:lastRenderedPageBreak/>
+        <w:drawing>
+          <wp:inline distT="0" distB="0" distL="0" distR="0" wp14:anchorId="662E7A8D" wp14:editId="0F745D57">
+            <wp:extent cx="6189345" cy="3246755"/>
+            <wp:effectExtent l="0" t="0" r="0" b="0"/>
+            <wp:docPr id="29" name="Picture 29"/>
+            <wp:cNvGraphicFramePr>
+              <a:graphicFrameLocks xmlns:a="http://schemas.openxmlformats.org/drawingml/2006/main" noChangeAspect="1"/>
+            </wp:cNvGraphicFramePr>
+            <a:graphic xmlns:a="http://schemas.openxmlformats.org/drawingml/2006/main">
+              <a:graphicData uri="http://schemas.openxmlformats.org/drawingml/2006/picture">
+                <pic:pic xmlns:pic="http://schemas.openxmlformats.org/drawingml/2006/picture">
+                  <pic:nvPicPr>
+                    <pic:cNvPr id="29" name="Picture 29"/>
+                    <pic:cNvPicPr/>
+                  </pic:nvPicPr>
+                  <pic:blipFill>
+                    <a:blip r:embed="rId36">
+                      <a:extLst>
+                        <a:ext uri="{28A0092B-C50C-407E-A947-70E740481C1C}">
+                          <a14:useLocalDpi xmlns:a14="http://schemas.microsoft.com/office/drawing/2010/main" val="0"/>
+                        </a:ext>
+                      </a:extLst>
+                    </a:blip>
+                    <a:stretch>
+                      <a:fillRect/>
+                    </a:stretch>
+                  </pic:blipFill>
+                  <pic:spPr>
+                    <a:xfrm>
+                      <a:off x="0" y="0"/>
+                      <a:ext cx="6189345" cy="3246755"/>
+                    </a:xfrm>
+                    <a:prstGeom prst="rect">
+                      <a:avLst/>
+                    </a:prstGeom>
+                  </pic:spPr>
+                </pic:pic>
+              </a:graphicData>
+            </a:graphic>
+          </wp:inline>
+        </w:drawing>
+      </w:r>
+      <w:r>
+        <w:rPr>
+          <w:rFonts w:ascii="Quattrocento Sans" w:eastAsia="Times New Roman" w:hAnsi="Quattrocento Sans" w:cs="Arial"/>
+          <w:noProof/>
+          <w:color w:val="333333"/>
+          <w:sz w:val="22"/>
+        </w:rPr>
+        <w:drawing>
+          <wp:inline distT="0" distB="0" distL="0" distR="0" wp14:anchorId="3C3E1633" wp14:editId="7E2D7BD0">
+            <wp:extent cx="6189345" cy="1410335"/>
+            <wp:effectExtent l="0" t="0" r="0" b="0"/>
+            <wp:docPr id="30" name="Picture 30"/>
+            <wp:cNvGraphicFramePr>
+              <a:graphicFrameLocks xmlns:a="http://schemas.openxmlformats.org/drawingml/2006/main" noChangeAspect="1"/>
+            </wp:cNvGraphicFramePr>
+            <a:graphic xmlns:a="http://schemas.openxmlformats.org/drawingml/2006/main">
+              <a:graphicData uri="http://schemas.openxmlformats.org/drawingml/2006/picture">
+                <pic:pic xmlns:pic="http://schemas.openxmlformats.org/drawingml/2006/picture">
+                  <pic:nvPicPr>
+                    <pic:cNvPr id="30" name="Picture 30"/>
+                    <pic:cNvPicPr/>
+                  </pic:nvPicPr>
+                  <pic:blipFill>
+                    <a:blip r:embed="rId37">
+                      <a:extLst>
+                        <a:ext uri="{28A0092B-C50C-407E-A947-70E740481C1C}">
+                          <a14:useLocalDpi xmlns:a14="http://schemas.microsoft.com/office/drawing/2010/main" val="0"/>
+                        </a:ext>
+                      </a:extLst>
+                    </a:blip>
+                    <a:stretch>
+                      <a:fillRect/>
+                    </a:stretch>
+                  </pic:blipFill>
+                  <pic:spPr>
+                    <a:xfrm>
+                      <a:off x="0" y="0"/>
+                      <a:ext cx="6189345" cy="1410335"/>
+                    </a:xfrm>
+                    <a:prstGeom prst="rect">
+                      <a:avLst/>
+                    </a:prstGeom>
+                  </pic:spPr>
+                </pic:pic>
+              </a:graphicData>
+            </a:graphic>
+          </wp:inline>
+        </w:drawing>
+      </w:r>
+      <w:r>
+        <w:rPr>
+          <w:rFonts w:ascii="Quattrocento Sans" w:eastAsia="Times New Roman" w:hAnsi="Quattrocento Sans" w:cs="Arial"/>
+          <w:noProof/>
+          <w:color w:val="333333"/>
+          <w:sz w:val="22"/>
+        </w:rPr>
+        <w:drawing>
+          <wp:inline distT="0" distB="0" distL="0" distR="0" wp14:anchorId="57BB3A63" wp14:editId="31F3D705">
+            <wp:extent cx="6189345" cy="3634105"/>
+            <wp:effectExtent l="0" t="0" r="0" b="0"/>
+            <wp:docPr id="31" name="Picture 31"/>
+            <wp:cNvGraphicFramePr>
+              <a:graphicFrameLocks xmlns:a="http://schemas.openxmlformats.org/drawingml/2006/main" noChangeAspect="1"/>
+            </wp:cNvGraphicFramePr>
+            <a:graphic xmlns:a="http://schemas.openxmlformats.org/drawingml/2006/main">
+              <a:graphicData uri="http://schemas.openxmlformats.org/drawingml/2006/picture">
+                <pic:pic xmlns:pic="http://schemas.openxmlformats.org/drawingml/2006/picture">
+                  <pic:nvPicPr>
+                    <pic:cNvPr id="31" name="Picture 31"/>
+                    <pic:cNvPicPr/>
+                  </pic:nvPicPr>
+                  <pic:blipFill>
+                    <a:blip r:embed="rId38">
+                      <a:extLst>
+                        <a:ext uri="{28A0092B-C50C-407E-A947-70E740481C1C}">
+                          <a14:useLocalDpi xmlns:a14="http://schemas.microsoft.com/office/drawing/2010/main" val="0"/>
+                        </a:ext>
+                      </a:extLst>
+                    </a:blip>
+                    <a:stretch>
+                      <a:fillRect/>
+                    </a:stretch>
+                  </pic:blipFill>
+                  <pic:spPr>
+                    <a:xfrm>
+                      <a:off x="0" y="0"/>
+                      <a:ext cx="6189345" cy="3634105"/>
+                    </a:xfrm>
+                    <a:prstGeom prst="rect">
+                      <a:avLst/>
+                    </a:prstGeom>
+                  </pic:spPr>
+                </pic:pic>
+              </a:graphicData>
+            </a:graphic>
+          </wp:inline>
+        </w:drawing>
+      </w:r>
+      <w:r>
+        <w:rPr>
+          <w:rFonts w:ascii="Quattrocento Sans" w:eastAsia="Times New Roman" w:hAnsi="Quattrocento Sans" w:cs="Arial"/>
+          <w:noProof/>
+          <w:color w:val="333333"/>
+          <w:sz w:val="22"/>
+        </w:rPr>
+        <w:lastRenderedPageBreak/>
+        <w:drawing>
+          <wp:inline distT="0" distB="0" distL="0" distR="0" wp14:anchorId="237B1117" wp14:editId="728CA96A">
+            <wp:extent cx="6189345" cy="2592705"/>
+            <wp:effectExtent l="0" t="0" r="0" b="0"/>
+            <wp:docPr id="32" name="Picture 32"/>
+            <wp:cNvGraphicFramePr>
+              <a:graphicFrameLocks xmlns:a="http://schemas.openxmlformats.org/drawingml/2006/main" noChangeAspect="1"/>
+            </wp:cNvGraphicFramePr>
+            <a:graphic xmlns:a="http://schemas.openxmlformats.org/drawingml/2006/main">
+              <a:graphicData uri="http://schemas.openxmlformats.org/drawingml/2006/picture">
+                <pic:pic xmlns:pic="http://schemas.openxmlformats.org/drawingml/2006/picture">
+                  <pic:nvPicPr>
+                    <pic:cNvPr id="32" name="Picture 32"/>
+                    <pic:cNvPicPr/>
+                  </pic:nvPicPr>
+                  <pic:blipFill>
+                    <a:blip r:embed="rId39">
+                      <a:extLst>
+                        <a:ext uri="{28A0092B-C50C-407E-A947-70E740481C1C}">
+                          <a14:useLocalDpi xmlns:a14="http://schemas.microsoft.com/office/drawing/2010/main" val="0"/>
+                        </a:ext>
+                      </a:extLst>
+                    </a:blip>
+                    <a:stretch>
+                      <a:fillRect/>
+                    </a:stretch>
+                  </pic:blipFill>
+                  <pic:spPr>
+                    <a:xfrm>
+                      <a:off x="0" y="0"/>
+                      <a:ext cx="6189345" cy="2592705"/>
+                    </a:xfrm>
+                    <a:prstGeom prst="rect">
+                      <a:avLst/>
+                    </a:prstGeom>
+                  </pic:spPr>
+                </pic:pic>
+              </a:graphicData>
+            </a:graphic>
+          </wp:inline>
+        </w:drawing>
+      </w:r>
+      <w:r>
+        <w:rPr>
+          <w:rFonts w:ascii="Quattrocento Sans" w:eastAsia="Times New Roman" w:hAnsi="Quattrocento Sans" w:cs="Arial"/>
+          <w:noProof/>
+          <w:color w:val="333333"/>
+          <w:sz w:val="22"/>
+        </w:rPr>
+        <w:drawing>
+          <wp:inline distT="0" distB="0" distL="0" distR="0" wp14:anchorId="66F4754E" wp14:editId="2DB24216">
+            <wp:extent cx="5200650" cy="3257550"/>
+            <wp:effectExtent l="0" t="0" r="0" b="0"/>
+            <wp:docPr id="33" name="Picture 33"/>
+            <wp:cNvGraphicFramePr>
+              <a:graphicFrameLocks xmlns:a="http://schemas.openxmlformats.org/drawingml/2006/main" noChangeAspect="1"/>
+            </wp:cNvGraphicFramePr>
+            <a:graphic xmlns:a="http://schemas.openxmlformats.org/drawingml/2006/main">
+              <a:graphicData uri="http://schemas.openxmlformats.org/drawingml/2006/picture">
+                <pic:pic xmlns:pic="http://schemas.openxmlformats.org/drawingml/2006/picture">
+                  <pic:nvPicPr>
+                    <pic:cNvPr id="33" name="Picture 33"/>
+                    <pic:cNvPicPr/>
+                  </pic:nvPicPr>
+                  <pic:blipFill>
+                    <a:blip r:embed="rId40">
+                      <a:extLst>
+                        <a:ext uri="{28A0092B-C50C-407E-A947-70E740481C1C}">
+                          <a14:useLocalDpi xmlns:a14="http://schemas.microsoft.com/office/drawing/2010/main" val="0"/>
+                        </a:ext>
+                      </a:extLst>
+                    </a:blip>
+                    <a:stretch>
+                      <a:fillRect/>
+                    </a:stretch>
+                  </pic:blipFill>
+                  <pic:spPr>
+                    <a:xfrm>
+                      <a:off x="0" y="0"/>
+                      <a:ext cx="5200650" cy="3257550"/>
+                    </a:xfrm>
+                    <a:prstGeom prst="rect">
+                      <a:avLst/>
+                    </a:prstGeom>
+                  </pic:spPr>
+                </pic:pic>
+              </a:graphicData>
+            </a:graphic>
+          </wp:inline>
+        </w:drawing>
+      </w:r>
+      <w:r>
+        <w:rPr>
+          <w:rFonts w:ascii="Quattrocento Sans" w:eastAsia="Times New Roman" w:hAnsi="Quattrocento Sans" w:cs="Arial"/>
+          <w:noProof/>
+          <w:color w:val="333333"/>
+          <w:sz w:val="22"/>
+        </w:rPr>
+        <w:drawing>
+          <wp:inline distT="0" distB="0" distL="0" distR="0" wp14:anchorId="1AF7BE1E" wp14:editId="2A9E2168">
+            <wp:extent cx="5114925" cy="2362200"/>
+            <wp:effectExtent l="0" t="0" r="0" b="0"/>
+            <wp:docPr id="34" name="Picture 34"/>
+            <wp:cNvGraphicFramePr>
+              <a:graphicFrameLocks xmlns:a="http://schemas.openxmlformats.org/drawingml/2006/main" noChangeAspect="1"/>
+            </wp:cNvGraphicFramePr>
+            <a:graphic xmlns:a="http://schemas.openxmlformats.org/drawingml/2006/main">
+              <a:graphicData uri="http://schemas.openxmlformats.org/drawingml/2006/picture">
+                <pic:pic xmlns:pic="http://schemas.openxmlformats.org/drawingml/2006/picture">
+                  <pic:nvPicPr>
+                    <pic:cNvPr id="34" name="Picture 34"/>
+                    <pic:cNvPicPr/>
+                  </pic:nvPicPr>
+                  <pic:blipFill>
+                    <a:blip r:embed="rId41">
+                      <a:extLst>
+                        <a:ext uri="{28A0092B-C50C-407E-A947-70E740481C1C}">
+                          <a14:useLocalDpi xmlns:a14="http://schemas.microsoft.com/office/drawing/2010/main" val="0"/>
+                        </a:ext>
+                      </a:extLst>
+                    </a:blip>
+                    <a:stretch>
+                      <a:fillRect/>
+                    </a:stretch>
+                  </pic:blipFill>
+                  <pic:spPr>
+                    <a:xfrm>
+                      <a:off x="0" y="0"/>
+                      <a:ext cx="5114925" cy="2362200"/>
+                    </a:xfrm>
+                    <a:prstGeom prst="rect">
+                      <a:avLst/>
+                    </a:prstGeom>
+                  </pic:spPr>
+                </pic:pic>
+              </a:graphicData>
+            </a:graphic>
+          </wp:inline>
+        </w:drawing>
+      </w:r>
+    </w:p>
+    <w:p>
+      <w:pPr>
         <w:shd w:val="clear" w:color="auto" w:fill="FFFFFF"/>
         <w:spacing w:after="0"/>
         <w:rPr>
@@ -5700,8 +6534,8 @@
       </w:pPr>
     </w:p>
     <w:sectPr>
-      <w:headerReference w:type="default" r:id="rId34"/>
-      <w:footerReference w:type="default" r:id="rId35"/>
+      <w:headerReference w:type="default" r:id="rId42"/>
+      <w:footerReference w:type="default" r:id="rId43"/>
       <w:pgSz w:w="11907" w:h="16839" w:code="9"/>
       <w:pgMar w:top="1440" w:right="1080" w:bottom="1440" w:left="1080" w:header="720" w:footer="720" w:gutter="0"/>
       <w:pgBorders w:offsetFrom="page">

</xml_diff>

<commit_message>
practicing the filtering and sorting
</commit_message>
<xml_diff>
--- a/analyzing data with Excel/analyzing data with excel.docx
+++ b/analyzing data with Excel/analyzing data with excel.docx
@@ -6521,6 +6521,224 @@
           </wp:inline>
         </w:drawing>
       </w:r>
+    </w:p>
+    <w:p>
+      <w:pPr>
+        <w:shd w:val="clear" w:color="auto" w:fill="FFFFFF"/>
+        <w:spacing w:after="0"/>
+        <w:rPr>
+          <w:rFonts w:ascii="Quattrocento Sans" w:eastAsia="Times New Roman" w:hAnsi="Quattrocento Sans" w:cs="Arial"/>
+          <w:color w:val="333333"/>
+          <w:sz w:val="22"/>
+        </w:rPr>
+      </w:pPr>
+    </w:p>
+    <w:p>
+      <w:pPr>
+        <w:shd w:val="clear" w:color="auto" w:fill="FFFFFF"/>
+        <w:spacing w:after="0"/>
+        <w:rPr>
+          <w:rFonts w:ascii="Quattrocento Sans" w:eastAsia="Times New Roman" w:hAnsi="Quattrocento Sans" w:cs="Arial"/>
+          <w:b/>
+          <w:bCs/>
+          <w:color w:val="3333FF"/>
+          <w:sz w:val="22"/>
+        </w:rPr>
+      </w:pPr>
+      <w:r>
+        <w:rPr>
+          <w:rFonts w:ascii="Quattrocento Sans" w:eastAsia="Times New Roman" w:hAnsi="Quattrocento Sans" w:cs="Arial"/>
+          <w:b/>
+          <w:bCs/>
+          <w:color w:val="3333FF"/>
+          <w:sz w:val="22"/>
+        </w:rPr>
+        <w:lastRenderedPageBreak/>
+        <w:t>Summary:</w:t>
+      </w:r>
+    </w:p>
+    <w:p>
+      <w:pPr>
+        <w:pStyle w:val="NormalWeb"/>
+        <w:shd w:val="clear" w:color="auto" w:fill="FFFFFF"/>
+        <w:spacing w:before="0" w:beforeAutospacing="0" w:after="240" w:afterAutospacing="0" w:line="360" w:lineRule="auto"/>
+        <w:jc w:val="both"/>
+        <w:rPr>
+          <w:rFonts w:ascii="Quattrocento Sans" w:hAnsi="Quattrocento Sans"/>
+          <w:color w:val="1F1F1F"/>
+          <w:sz w:val="22"/>
+          <w:szCs w:val="22"/>
+        </w:rPr>
+      </w:pPr>
+      <w:r>
+        <w:rPr>
+          <w:rFonts w:ascii="Quattrocento Sans" w:hAnsi="Quattrocento Sans"/>
+          <w:color w:val="1F1F1F"/>
+          <w:sz w:val="22"/>
+          <w:szCs w:val="22"/>
+        </w:rPr>
+        <w:t>The most basic way of shaping your data is to sort and filter it:</w:t>
+      </w:r>
+    </w:p>
+    <w:p>
+      <w:pPr>
+        <w:pStyle w:val="NormalWeb"/>
+        <w:numPr>
+          <w:ilvl w:val="0"/>
+          <w:numId w:val="21"/>
+        </w:numPr>
+        <w:shd w:val="clear" w:color="auto" w:fill="FFFFFF"/>
+        <w:spacing w:before="0" w:beforeAutospacing="0" w:after="0" w:afterAutospacing="0" w:line="360" w:lineRule="auto"/>
+        <w:jc w:val="both"/>
+        <w:rPr>
+          <w:rFonts w:ascii="Quattrocento Sans" w:hAnsi="Quattrocento Sans"/>
+          <w:color w:val="1F1F1F"/>
+          <w:sz w:val="22"/>
+          <w:szCs w:val="22"/>
+        </w:rPr>
+      </w:pPr>
+      <w:r>
+        <w:rPr>
+          <w:rFonts w:ascii="Quattrocento Sans" w:hAnsi="Quattrocento Sans"/>
+          <w:color w:val="1F1F1F"/>
+          <w:sz w:val="22"/>
+          <w:szCs w:val="22"/>
+        </w:rPr>
+        <w:t xml:space="preserve">Sorting data helps you to organize it by a </w:t>
+      </w:r>
+      <w:r>
+        <w:rPr>
+          <w:rFonts w:ascii="Quattrocento Sans" w:hAnsi="Quattrocento Sans"/>
+          <w:color w:val="1F1F1F"/>
+          <w:sz w:val="22"/>
+          <w:szCs w:val="22"/>
+        </w:rPr>
+        <w:t>specified criterion</w:t>
+      </w:r>
+      <w:r>
+        <w:rPr>
+          <w:rFonts w:ascii="Quattrocento Sans" w:hAnsi="Quattrocento Sans"/>
+          <w:color w:val="1F1F1F"/>
+          <w:sz w:val="22"/>
+          <w:szCs w:val="22"/>
+        </w:rPr>
+        <w:t>, such as numerically, alphabetically, or chronologically. </w:t>
+      </w:r>
+    </w:p>
+    <w:p>
+      <w:pPr>
+        <w:pStyle w:val="NormalWeb"/>
+        <w:numPr>
+          <w:ilvl w:val="0"/>
+          <w:numId w:val="21"/>
+        </w:numPr>
+        <w:shd w:val="clear" w:color="auto" w:fill="FFFFFF"/>
+        <w:spacing w:before="0" w:beforeAutospacing="0" w:after="0" w:afterAutospacing="0" w:line="360" w:lineRule="auto"/>
+        <w:jc w:val="both"/>
+        <w:rPr>
+          <w:rFonts w:ascii="Quattrocento Sans" w:hAnsi="Quattrocento Sans"/>
+          <w:color w:val="1F1F1F"/>
+          <w:sz w:val="22"/>
+          <w:szCs w:val="22"/>
+        </w:rPr>
+      </w:pPr>
+      <w:r>
+        <w:rPr>
+          <w:rFonts w:ascii="Quattrocento Sans" w:hAnsi="Quattrocento Sans"/>
+          <w:color w:val="1F1F1F"/>
+          <w:sz w:val="22"/>
+          <w:szCs w:val="22"/>
+        </w:rPr>
+        <w:t>Filtering our data makes it easier to control what data is displayed and what is hidden, based on filtered fields. </w:t>
+      </w:r>
+    </w:p>
+    <w:p>
+      <w:pPr>
+        <w:pStyle w:val="NormalWeb"/>
+        <w:shd w:val="clear" w:color="auto" w:fill="FFFFFF"/>
+        <w:spacing w:before="0" w:beforeAutospacing="0" w:after="240" w:afterAutospacing="0" w:line="360" w:lineRule="auto"/>
+        <w:jc w:val="both"/>
+        <w:rPr>
+          <w:rFonts w:ascii="Quattrocento Sans" w:hAnsi="Quattrocento Sans"/>
+          <w:color w:val="1F1F1F"/>
+          <w:sz w:val="22"/>
+          <w:szCs w:val="22"/>
+        </w:rPr>
+      </w:pPr>
+      <w:r>
+        <w:rPr>
+          <w:rFonts w:ascii="Quattrocento Sans" w:hAnsi="Quattrocento Sans"/>
+          <w:color w:val="1F1F1F"/>
+          <w:sz w:val="22"/>
+          <w:szCs w:val="22"/>
+        </w:rPr>
+        <w:t>Excel Functions:</w:t>
+      </w:r>
+    </w:p>
+    <w:p>
+      <w:pPr>
+        <w:pStyle w:val="NormalWeb"/>
+        <w:numPr>
+          <w:ilvl w:val="0"/>
+          <w:numId w:val="22"/>
+        </w:numPr>
+        <w:shd w:val="clear" w:color="auto" w:fill="FFFFFF"/>
+        <w:spacing w:before="0" w:beforeAutospacing="0" w:after="0" w:afterAutospacing="0" w:line="360" w:lineRule="auto"/>
+        <w:jc w:val="both"/>
+        <w:rPr>
+          <w:rFonts w:ascii="Quattrocento Sans" w:hAnsi="Quattrocento Sans"/>
+          <w:color w:val="1F1F1F"/>
+          <w:sz w:val="22"/>
+          <w:szCs w:val="22"/>
+        </w:rPr>
+      </w:pPr>
+      <w:r>
+        <w:rPr>
+          <w:rFonts w:ascii="Quattrocento Sans" w:hAnsi="Quattrocento Sans"/>
+          <w:color w:val="1F1F1F"/>
+          <w:sz w:val="22"/>
+          <w:szCs w:val="22"/>
+        </w:rPr>
+        <w:t>Functions in Excel are arranged into multiple categories; including mathematical, statistical, logical, financial, and date and time-based. </w:t>
+      </w:r>
+    </w:p>
+    <w:p>
+      <w:pPr>
+        <w:pStyle w:val="NormalWeb"/>
+        <w:numPr>
+          <w:ilvl w:val="0"/>
+          <w:numId w:val="22"/>
+        </w:numPr>
+        <w:shd w:val="clear" w:color="auto" w:fill="FFFFFF"/>
+        <w:spacing w:before="0" w:beforeAutospacing="0" w:after="0" w:afterAutospacing="0" w:line="360" w:lineRule="auto"/>
+        <w:jc w:val="both"/>
+        <w:rPr>
+          <w:rFonts w:ascii="Quattrocento Sans" w:hAnsi="Quattrocento Sans"/>
+          <w:color w:val="1F1F1F"/>
+          <w:sz w:val="22"/>
+          <w:szCs w:val="22"/>
+        </w:rPr>
+      </w:pPr>
+      <w:r>
+        <w:rPr>
+          <w:rFonts w:ascii="Quattrocento Sans" w:hAnsi="Quattrocento Sans"/>
+          <w:color w:val="1F1F1F"/>
+          <w:sz w:val="22"/>
+          <w:szCs w:val="22"/>
+        </w:rPr>
+        <w:t>Common functions for a data analyst include IF, IFS, COUNTIF, SUMIF, VLOOKUP, HLOOKUP </w:t>
+      </w:r>
+    </w:p>
+    <w:p>
+      <w:pPr>
+        <w:shd w:val="clear" w:color="auto" w:fill="FFFFFF"/>
+        <w:spacing w:after="0"/>
+        <w:rPr>
+          <w:rFonts w:ascii="Quattrocento Sans" w:eastAsia="Times New Roman" w:hAnsi="Quattrocento Sans" w:cs="Arial"/>
+          <w:color w:val="333333"/>
+          <w:sz w:val="22"/>
+        </w:rPr>
+      </w:pPr>
     </w:p>
     <w:p>
       <w:pPr>
@@ -8214,6 +8432,155 @@
     </w:lvl>
   </w:abstractNum>
   <w:abstractNum w:abstractNumId="14" w15:restartNumberingAfterBreak="0">
+    <w:nsid w:val="57FE6AFE"/>
+    <w:multiLevelType w:val="multilevel"/>
+    <w:tmpl w:val="B5CCE0FE"/>
+    <w:lvl w:ilvl="0">
+      <w:start w:val="1"/>
+      <w:numFmt w:val="bullet"/>
+      <w:lvlText w:val=""/>
+      <w:lvlJc w:val="left"/>
+      <w:pPr>
+        <w:tabs>
+          <w:tab w:val="num" w:pos="720"/>
+        </w:tabs>
+        <w:ind w:left="720" w:hanging="360"/>
+      </w:pPr>
+      <w:rPr>
+        <w:rFonts w:ascii="Symbol" w:hAnsi="Symbol" w:hint="default"/>
+        <w:sz w:val="20"/>
+      </w:rPr>
+    </w:lvl>
+    <w:lvl w:ilvl="1" w:tentative="1">
+      <w:start w:val="1"/>
+      <w:numFmt w:val="bullet"/>
+      <w:lvlText w:val=""/>
+      <w:lvlJc w:val="left"/>
+      <w:pPr>
+        <w:tabs>
+          <w:tab w:val="num" w:pos="1440"/>
+        </w:tabs>
+        <w:ind w:left="1440" w:hanging="360"/>
+      </w:pPr>
+      <w:rPr>
+        <w:rFonts w:ascii="Symbol" w:hAnsi="Symbol" w:hint="default"/>
+        <w:sz w:val="20"/>
+      </w:rPr>
+    </w:lvl>
+    <w:lvl w:ilvl="2" w:tentative="1">
+      <w:start w:val="1"/>
+      <w:numFmt w:val="bullet"/>
+      <w:lvlText w:val=""/>
+      <w:lvlJc w:val="left"/>
+      <w:pPr>
+        <w:tabs>
+          <w:tab w:val="num" w:pos="2160"/>
+        </w:tabs>
+        <w:ind w:left="2160" w:hanging="360"/>
+      </w:pPr>
+      <w:rPr>
+        <w:rFonts w:ascii="Symbol" w:hAnsi="Symbol" w:hint="default"/>
+        <w:sz w:val="20"/>
+      </w:rPr>
+    </w:lvl>
+    <w:lvl w:ilvl="3" w:tentative="1">
+      <w:start w:val="1"/>
+      <w:numFmt w:val="bullet"/>
+      <w:lvlText w:val=""/>
+      <w:lvlJc w:val="left"/>
+      <w:pPr>
+        <w:tabs>
+          <w:tab w:val="num" w:pos="2880"/>
+        </w:tabs>
+        <w:ind w:left="2880" w:hanging="360"/>
+      </w:pPr>
+      <w:rPr>
+        <w:rFonts w:ascii="Symbol" w:hAnsi="Symbol" w:hint="default"/>
+        <w:sz w:val="20"/>
+      </w:rPr>
+    </w:lvl>
+    <w:lvl w:ilvl="4" w:tentative="1">
+      <w:start w:val="1"/>
+      <w:numFmt w:val="bullet"/>
+      <w:lvlText w:val=""/>
+      <w:lvlJc w:val="left"/>
+      <w:pPr>
+        <w:tabs>
+          <w:tab w:val="num" w:pos="3600"/>
+        </w:tabs>
+        <w:ind w:left="3600" w:hanging="360"/>
+      </w:pPr>
+      <w:rPr>
+        <w:rFonts w:ascii="Symbol" w:hAnsi="Symbol" w:hint="default"/>
+        <w:sz w:val="20"/>
+      </w:rPr>
+    </w:lvl>
+    <w:lvl w:ilvl="5" w:tentative="1">
+      <w:start w:val="1"/>
+      <w:numFmt w:val="bullet"/>
+      <w:lvlText w:val=""/>
+      <w:lvlJc w:val="left"/>
+      <w:pPr>
+        <w:tabs>
+          <w:tab w:val="num" w:pos="4320"/>
+        </w:tabs>
+        <w:ind w:left="4320" w:hanging="360"/>
+      </w:pPr>
+      <w:rPr>
+        <w:rFonts w:ascii="Symbol" w:hAnsi="Symbol" w:hint="default"/>
+        <w:sz w:val="20"/>
+      </w:rPr>
+    </w:lvl>
+    <w:lvl w:ilvl="6" w:tentative="1">
+      <w:start w:val="1"/>
+      <w:numFmt w:val="bullet"/>
+      <w:lvlText w:val=""/>
+      <w:lvlJc w:val="left"/>
+      <w:pPr>
+        <w:tabs>
+          <w:tab w:val="num" w:pos="5040"/>
+        </w:tabs>
+        <w:ind w:left="5040" w:hanging="360"/>
+      </w:pPr>
+      <w:rPr>
+        <w:rFonts w:ascii="Symbol" w:hAnsi="Symbol" w:hint="default"/>
+        <w:sz w:val="20"/>
+      </w:rPr>
+    </w:lvl>
+    <w:lvl w:ilvl="7" w:tentative="1">
+      <w:start w:val="1"/>
+      <w:numFmt w:val="bullet"/>
+      <w:lvlText w:val=""/>
+      <w:lvlJc w:val="left"/>
+      <w:pPr>
+        <w:tabs>
+          <w:tab w:val="num" w:pos="5760"/>
+        </w:tabs>
+        <w:ind w:left="5760" w:hanging="360"/>
+      </w:pPr>
+      <w:rPr>
+        <w:rFonts w:ascii="Symbol" w:hAnsi="Symbol" w:hint="default"/>
+        <w:sz w:val="20"/>
+      </w:rPr>
+    </w:lvl>
+    <w:lvl w:ilvl="8" w:tentative="1">
+      <w:start w:val="1"/>
+      <w:numFmt w:val="bullet"/>
+      <w:lvlText w:val=""/>
+      <w:lvlJc w:val="left"/>
+      <w:pPr>
+        <w:tabs>
+          <w:tab w:val="num" w:pos="6480"/>
+        </w:tabs>
+        <w:ind w:left="6480" w:hanging="360"/>
+      </w:pPr>
+      <w:rPr>
+        <w:rFonts w:ascii="Symbol" w:hAnsi="Symbol" w:hint="default"/>
+        <w:sz w:val="20"/>
+      </w:rPr>
+    </w:lvl>
+  </w:abstractNum>
+  <w:abstractNum w:abstractNumId="15" w15:restartNumberingAfterBreak="0">
     <w:nsid w:val="5A7D336A"/>
     <w:multiLevelType w:val="hybridMultilevel"/>
     <w:tmpl w:val="1C927FC4"/>
@@ -8302,7 +8669,7 @@
       </w:pPr>
     </w:lvl>
   </w:abstractNum>
-  <w:abstractNum w:abstractNumId="15" w15:restartNumberingAfterBreak="0">
+  <w:abstractNum w:abstractNumId="16" w15:restartNumberingAfterBreak="0">
     <w:nsid w:val="682C3658"/>
     <w:multiLevelType w:val="multilevel"/>
     <w:tmpl w:val="1FFAFF14"/>
@@ -8451,7 +8818,7 @@
       </w:rPr>
     </w:lvl>
   </w:abstractNum>
-  <w:abstractNum w:abstractNumId="16" w15:restartNumberingAfterBreak="0">
+  <w:abstractNum w:abstractNumId="17" w15:restartNumberingAfterBreak="0">
     <w:nsid w:val="69E67302"/>
     <w:multiLevelType w:val="hybridMultilevel"/>
     <w:tmpl w:val="E5A82150"/>
@@ -8564,7 +8931,156 @@
       </w:rPr>
     </w:lvl>
   </w:abstractNum>
-  <w:abstractNum w:abstractNumId="17" w15:restartNumberingAfterBreak="0">
+  <w:abstractNum w:abstractNumId="18" w15:restartNumberingAfterBreak="0">
+    <w:nsid w:val="6D150EF9"/>
+    <w:multiLevelType w:val="multilevel"/>
+    <w:tmpl w:val="38E4CDD2"/>
+    <w:lvl w:ilvl="0">
+      <w:start w:val="1"/>
+      <w:numFmt w:val="bullet"/>
+      <w:lvlText w:val=""/>
+      <w:lvlJc w:val="left"/>
+      <w:pPr>
+        <w:tabs>
+          <w:tab w:val="num" w:pos="720"/>
+        </w:tabs>
+        <w:ind w:left="720" w:hanging="360"/>
+      </w:pPr>
+      <w:rPr>
+        <w:rFonts w:ascii="Symbol" w:hAnsi="Symbol" w:hint="default"/>
+        <w:sz w:val="20"/>
+      </w:rPr>
+    </w:lvl>
+    <w:lvl w:ilvl="1" w:tentative="1">
+      <w:start w:val="1"/>
+      <w:numFmt w:val="bullet"/>
+      <w:lvlText w:val=""/>
+      <w:lvlJc w:val="left"/>
+      <w:pPr>
+        <w:tabs>
+          <w:tab w:val="num" w:pos="1440"/>
+        </w:tabs>
+        <w:ind w:left="1440" w:hanging="360"/>
+      </w:pPr>
+      <w:rPr>
+        <w:rFonts w:ascii="Symbol" w:hAnsi="Symbol" w:hint="default"/>
+        <w:sz w:val="20"/>
+      </w:rPr>
+    </w:lvl>
+    <w:lvl w:ilvl="2" w:tentative="1">
+      <w:start w:val="1"/>
+      <w:numFmt w:val="bullet"/>
+      <w:lvlText w:val=""/>
+      <w:lvlJc w:val="left"/>
+      <w:pPr>
+        <w:tabs>
+          <w:tab w:val="num" w:pos="2160"/>
+        </w:tabs>
+        <w:ind w:left="2160" w:hanging="360"/>
+      </w:pPr>
+      <w:rPr>
+        <w:rFonts w:ascii="Symbol" w:hAnsi="Symbol" w:hint="default"/>
+        <w:sz w:val="20"/>
+      </w:rPr>
+    </w:lvl>
+    <w:lvl w:ilvl="3" w:tentative="1">
+      <w:start w:val="1"/>
+      <w:numFmt w:val="bullet"/>
+      <w:lvlText w:val=""/>
+      <w:lvlJc w:val="left"/>
+      <w:pPr>
+        <w:tabs>
+          <w:tab w:val="num" w:pos="2880"/>
+        </w:tabs>
+        <w:ind w:left="2880" w:hanging="360"/>
+      </w:pPr>
+      <w:rPr>
+        <w:rFonts w:ascii="Symbol" w:hAnsi="Symbol" w:hint="default"/>
+        <w:sz w:val="20"/>
+      </w:rPr>
+    </w:lvl>
+    <w:lvl w:ilvl="4" w:tentative="1">
+      <w:start w:val="1"/>
+      <w:numFmt w:val="bullet"/>
+      <w:lvlText w:val=""/>
+      <w:lvlJc w:val="left"/>
+      <w:pPr>
+        <w:tabs>
+          <w:tab w:val="num" w:pos="3600"/>
+        </w:tabs>
+        <w:ind w:left="3600" w:hanging="360"/>
+      </w:pPr>
+      <w:rPr>
+        <w:rFonts w:ascii="Symbol" w:hAnsi="Symbol" w:hint="default"/>
+        <w:sz w:val="20"/>
+      </w:rPr>
+    </w:lvl>
+    <w:lvl w:ilvl="5" w:tentative="1">
+      <w:start w:val="1"/>
+      <w:numFmt w:val="bullet"/>
+      <w:lvlText w:val=""/>
+      <w:lvlJc w:val="left"/>
+      <w:pPr>
+        <w:tabs>
+          <w:tab w:val="num" w:pos="4320"/>
+        </w:tabs>
+        <w:ind w:left="4320" w:hanging="360"/>
+      </w:pPr>
+      <w:rPr>
+        <w:rFonts w:ascii="Symbol" w:hAnsi="Symbol" w:hint="default"/>
+        <w:sz w:val="20"/>
+      </w:rPr>
+    </w:lvl>
+    <w:lvl w:ilvl="6" w:tentative="1">
+      <w:start w:val="1"/>
+      <w:numFmt w:val="bullet"/>
+      <w:lvlText w:val=""/>
+      <w:lvlJc w:val="left"/>
+      <w:pPr>
+        <w:tabs>
+          <w:tab w:val="num" w:pos="5040"/>
+        </w:tabs>
+        <w:ind w:left="5040" w:hanging="360"/>
+      </w:pPr>
+      <w:rPr>
+        <w:rFonts w:ascii="Symbol" w:hAnsi="Symbol" w:hint="default"/>
+        <w:sz w:val="20"/>
+      </w:rPr>
+    </w:lvl>
+    <w:lvl w:ilvl="7" w:tentative="1">
+      <w:start w:val="1"/>
+      <w:numFmt w:val="bullet"/>
+      <w:lvlText w:val=""/>
+      <w:lvlJc w:val="left"/>
+      <w:pPr>
+        <w:tabs>
+          <w:tab w:val="num" w:pos="5760"/>
+        </w:tabs>
+        <w:ind w:left="5760" w:hanging="360"/>
+      </w:pPr>
+      <w:rPr>
+        <w:rFonts w:ascii="Symbol" w:hAnsi="Symbol" w:hint="default"/>
+        <w:sz w:val="20"/>
+      </w:rPr>
+    </w:lvl>
+    <w:lvl w:ilvl="8" w:tentative="1">
+      <w:start w:val="1"/>
+      <w:numFmt w:val="bullet"/>
+      <w:lvlText w:val=""/>
+      <w:lvlJc w:val="left"/>
+      <w:pPr>
+        <w:tabs>
+          <w:tab w:val="num" w:pos="6480"/>
+        </w:tabs>
+        <w:ind w:left="6480" w:hanging="360"/>
+      </w:pPr>
+      <w:rPr>
+        <w:rFonts w:ascii="Symbol" w:hAnsi="Symbol" w:hint="default"/>
+        <w:sz w:val="20"/>
+      </w:rPr>
+    </w:lvl>
+  </w:abstractNum>
+  <w:abstractNum w:abstractNumId="19" w15:restartNumberingAfterBreak="0">
     <w:nsid w:val="7A0A25FC"/>
     <w:multiLevelType w:val="hybridMultilevel"/>
     <w:tmpl w:val="9BAE11EE"/>
@@ -8676,7 +9192,7 @@
       </w:rPr>
     </w:lvl>
   </w:abstractNum>
-  <w:abstractNum w:abstractNumId="18" w15:restartNumberingAfterBreak="0">
+  <w:abstractNum w:abstractNumId="20" w15:restartNumberingAfterBreak="0">
     <w:nsid w:val="7E4274B8"/>
     <w:multiLevelType w:val="hybridMultilevel"/>
     <w:tmpl w:val="4210B5B4"/>
@@ -8765,7 +9281,7 @@
       </w:pPr>
     </w:lvl>
   </w:abstractNum>
-  <w:abstractNum w:abstractNumId="19" w15:restartNumberingAfterBreak="0">
+  <w:abstractNum w:abstractNumId="21" w15:restartNumberingAfterBreak="0">
     <w:nsid w:val="7F1C3251"/>
     <w:multiLevelType w:val="hybridMultilevel"/>
     <w:tmpl w:val="0D2CC754"/>
@@ -8882,7 +9398,7 @@
     <w:abstractNumId w:val="5"/>
   </w:num>
   <w:num w:numId="2" w16cid:durableId="1918976945">
-    <w:abstractNumId w:val="19"/>
+    <w:abstractNumId w:val="21"/>
   </w:num>
   <w:num w:numId="3" w16cid:durableId="981233220">
     <w:abstractNumId w:val="8"/>
@@ -8894,7 +9410,7 @@
     <w:abstractNumId w:val="4"/>
   </w:num>
   <w:num w:numId="6" w16cid:durableId="586230358">
-    <w:abstractNumId w:val="18"/>
+    <w:abstractNumId w:val="20"/>
   </w:num>
   <w:num w:numId="7" w16cid:durableId="1749577305">
     <w:abstractNumId w:val="12"/>
@@ -8918,7 +9434,7 @@
     <w:abstractNumId w:val="10"/>
   </w:num>
   <w:num w:numId="14" w16cid:durableId="1465611291">
-    <w:abstractNumId w:val="16"/>
+    <w:abstractNumId w:val="17"/>
   </w:num>
   <w:num w:numId="15" w16cid:durableId="1080906774">
     <w:abstractNumId w:val="7"/>
@@ -8927,16 +9443,22 @@
     <w:abstractNumId w:val="1"/>
   </w:num>
   <w:num w:numId="17" w16cid:durableId="1615475332">
-    <w:abstractNumId w:val="17"/>
+    <w:abstractNumId w:val="19"/>
   </w:num>
   <w:num w:numId="18" w16cid:durableId="736125311">
-    <w:abstractNumId w:val="14"/>
+    <w:abstractNumId w:val="15"/>
   </w:num>
   <w:num w:numId="19" w16cid:durableId="226652161">
-    <w:abstractNumId w:val="15"/>
+    <w:abstractNumId w:val="16"/>
   </w:num>
   <w:num w:numId="20" w16cid:durableId="536238066">
     <w:abstractNumId w:val="9"/>
+  </w:num>
+  <w:num w:numId="21" w16cid:durableId="2018189441">
+    <w:abstractNumId w:val="18"/>
+  </w:num>
+  <w:num w:numId="22" w16cid:durableId="1010257837">
+    <w:abstractNumId w:val="14"/>
   </w:num>
   <w:numIdMacAtCleanup w:val="2"/>
 </w:numbering>

</xml_diff>